<commit_message>
Error on page 17 of lab guide.  "org.acme.sample.SampleParticipant" does not jive with the code downstream.  The correct value is "org.example.sample.SampleParticipant"
</commit_message>
<xml_diff>
--- a/Blockchain/Intro to Blockchain/Intro to Blockchain Lab.docx
+++ b/Blockchain/Intro to Blockchain/Intro to Blockchain Lab.docx
@@ -1,6 +1,6 @@
 
 <file path=word/document.xml><?xml version="1.0" encoding="utf-8"?>
-<w:document xmlns:wpc="http://schemas.microsoft.com/office/word/2010/wordprocessingCanvas" xmlns:mo="http://schemas.microsoft.com/office/mac/office/2008/main" xmlns:mc="http://schemas.openxmlformats.org/markup-compatibility/2006" xmlns:mv="urn:schemas-microsoft-com:mac:vml" xmlns:o="urn:schemas-microsoft-com:office:office" xmlns:r="http://schemas.openxmlformats.org/officeDocument/2006/relationships" xmlns:m="http://schemas.openxmlformats.org/officeDocument/2006/math" xmlns:v="urn:schemas-microsoft-com:vml" xmlns:wp14="http://schemas.microsoft.com/office/word/2010/wordprocessingDrawing" xmlns:wp="http://schemas.openxmlformats.org/drawingml/2006/wordprocessingDrawing" xmlns:w10="urn:schemas-microsoft-com:office:word" xmlns:w="http://schemas.openxmlformats.org/wordprocessingml/2006/main" xmlns:w14="http://schemas.microsoft.com/office/word/2010/wordml" xmlns:w15="http://schemas.microsoft.com/office/word/2012/wordml" xmlns:wpg="http://schemas.microsoft.com/office/word/2010/wordprocessingGroup" xmlns:wpi="http://schemas.microsoft.com/office/word/2010/wordprocessingInk" xmlns:wne="http://schemas.microsoft.com/office/word/2006/wordml" xmlns:wps="http://schemas.microsoft.com/office/word/2010/wordprocessingShape" mc:Ignorable="w14 w15 wp14">
+<w:document xmlns:wpc="http://schemas.microsoft.com/office/word/2010/wordprocessingCanvas" xmlns:cx="http://schemas.microsoft.com/office/drawing/2014/chartex" xmlns:cx1="http://schemas.microsoft.com/office/drawing/2015/9/8/chartex" xmlns:cx2="http://schemas.microsoft.com/office/drawing/2015/10/21/chartex" xmlns:cx3="http://schemas.microsoft.com/office/drawing/2016/5/9/chartex" xmlns:cx4="http://schemas.microsoft.com/office/drawing/2016/5/10/chartex" xmlns:cx5="http://schemas.microsoft.com/office/drawing/2016/5/11/chartex" xmlns:cx6="http://schemas.microsoft.com/office/drawing/2016/5/12/chartex" xmlns:cx7="http://schemas.microsoft.com/office/drawing/2016/5/13/chartex" xmlns:cx8="http://schemas.microsoft.com/office/drawing/2016/5/14/chartex" xmlns:mc="http://schemas.openxmlformats.org/markup-compatibility/2006" xmlns:aink="http://schemas.microsoft.com/office/drawing/2016/ink" xmlns:am3d="http://schemas.microsoft.com/office/drawing/2017/model3d" xmlns:o="urn:schemas-microsoft-com:office:office" xmlns:r="http://schemas.openxmlformats.org/officeDocument/2006/relationships" xmlns:m="http://schemas.openxmlformats.org/officeDocument/2006/math" xmlns:v="urn:schemas-microsoft-com:vml" xmlns:wp14="http://schemas.microsoft.com/office/word/2010/wordprocessingDrawing" xmlns:wp="http://schemas.openxmlformats.org/drawingml/2006/wordprocessingDrawing" xmlns:w10="urn:schemas-microsoft-com:office:word" xmlns:w="http://schemas.openxmlformats.org/wordprocessingml/2006/main" xmlns:w14="http://schemas.microsoft.com/office/word/2010/wordml" xmlns:w15="http://schemas.microsoft.com/office/word/2012/wordml" xmlns:w16cid="http://schemas.microsoft.com/office/word/2016/wordml/cid" xmlns:w16se="http://schemas.microsoft.com/office/word/2015/wordml/symex" xmlns:wpg="http://schemas.microsoft.com/office/word/2010/wordprocessingGroup" xmlns:wpi="http://schemas.microsoft.com/office/word/2010/wordprocessingInk" xmlns:wne="http://schemas.microsoft.com/office/word/2006/wordml" xmlns:wps="http://schemas.microsoft.com/office/word/2010/wordprocessingShape" mc:Ignorable="w14 w15 w16se w16cid wp14">
   <w:body>
     <w:p>
       <w:r>
@@ -236,7 +236,7 @@
               </wp:anchor>
             </w:drawing>
           </mc:Choice>
-          <mc:Fallback>
+          <mc:Fallback xmlns:mv="urn:schemas-microsoft-com:mac:vml" xmlns:mo="http://schemas.microsoft.com/office/mac/office/2008/main">
             <w:pict>
               <v:rect w14:anchorId="3CEFB61F" id="Rectangle 225" o:spid="_x0000_s1026" style="position:absolute;margin-left:0;margin-top:8.7pt;width:476.65pt;height:107.5pt;z-index:251659264;visibility:visible;mso-wrap-style:square;mso-width-percent:0;mso-height-percent:0;mso-wrap-distance-left:9pt;mso-wrap-distance-top:0;mso-wrap-distance-right:9pt;mso-wrap-distance-bottom:0;mso-position-horizontal:absolute;mso-position-horizontal-relative:text;mso-position-vertical:absolute;mso-position-vertical-relative:text;mso-width-percent:0;mso-height-percent:0;mso-width-relative:margin;mso-height-relative:margin;v-text-anchor:middle" o:gfxdata="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" fillcolor="#c9dce9 [660]" stroked="f" strokeweight="1pt">
                 <v:fill color2="#13242f [1604]" rotate="t" angle="-90" colors="0 #cadde9;9830f #cadde9;30802f #5f98bd" focus="100%" type="gradient"/>
@@ -408,7 +408,7 @@
         <w:drawing>
           <wp:inline distT="0" distB="0" distL="0" distR="0" wp14:anchorId="22C5F80B" wp14:editId="1FC99284">
             <wp:extent cx="5486400" cy="3200400"/>
-            <wp:effectExtent l="0" t="0" r="0" b="25400"/>
+            <wp:effectExtent l="0" t="0" r="0" b="12700"/>
             <wp:docPr id="1" name="Diagram 1"/>
             <wp:cNvGraphicFramePr/>
             <a:graphic xmlns:a="http://schemas.openxmlformats.org/drawingml/2006/main">
@@ -1632,21 +1632,12 @@
                 <w:b/>
               </w:rPr>
             </w:pPr>
-            <w:proofErr w:type="spellStart"/>
             <w:r>
               <w:rPr>
                 <w:rFonts w:cstheme="minorHAnsi"/>
                 <w:b/>
               </w:rPr>
-              <w:t>Hyperledger</w:t>
-            </w:r>
-            <w:proofErr w:type="spellEnd"/>
-            <w:r>
-              <w:rPr>
-                <w:rFonts w:cstheme="minorHAnsi"/>
-                <w:b/>
-              </w:rPr>
-              <w:t xml:space="preserve"> Composer Playground on the IBM Cloud</w:t>
+              <w:t>Hyperledger Composer Playground on the IBM Cloud</w:t>
             </w:r>
           </w:p>
         </w:tc>
@@ -1992,25 +1983,7 @@
                 <w:color w:val="000000" w:themeColor="text1"/>
                 <w:w w:val="105"/>
               </w:rPr>
-              <w:t xml:space="preserve">using </w:t>
-            </w:r>
-            <w:proofErr w:type="spellStart"/>
-            <w:r>
-              <w:rPr>
-                <w:rFonts w:cstheme="minorHAnsi"/>
-                <w:color w:val="000000" w:themeColor="text1"/>
-                <w:w w:val="105"/>
-              </w:rPr>
-              <w:t>Hyperledger</w:t>
-            </w:r>
-            <w:proofErr w:type="spellEnd"/>
-            <w:r>
-              <w:rPr>
-                <w:rFonts w:cstheme="minorHAnsi"/>
-                <w:color w:val="000000" w:themeColor="text1"/>
-                <w:w w:val="105"/>
-              </w:rPr>
-              <w:t xml:space="preserve"> Composer to build a network model</w:t>
+              <w:t>using Hyperledger Composer to build a network model</w:t>
             </w:r>
             <w:r>
               <w:rPr>
@@ -2061,29 +2034,7 @@
                 <w:sz w:val="24"/>
                 <w:szCs w:val="24"/>
               </w:rPr>
-              <w:t xml:space="preserve">Learn the concepts of a </w:t>
-            </w:r>
-            <w:proofErr w:type="spellStart"/>
-            <w:r>
-              <w:rPr>
-                <w:rFonts w:asciiTheme="minorHAnsi" w:hAnsiTheme="minorHAnsi" w:cstheme="minorHAnsi"/>
-                <w:color w:val="000000" w:themeColor="text1"/>
-                <w:w w:val="105"/>
-                <w:sz w:val="24"/>
-                <w:szCs w:val="24"/>
-              </w:rPr>
-              <w:t>Hyperledger</w:t>
-            </w:r>
-            <w:proofErr w:type="spellEnd"/>
-            <w:r>
-              <w:rPr>
-                <w:rFonts w:asciiTheme="minorHAnsi" w:hAnsiTheme="minorHAnsi" w:cstheme="minorHAnsi"/>
-                <w:color w:val="000000" w:themeColor="text1"/>
-                <w:w w:val="105"/>
-                <w:sz w:val="24"/>
-                <w:szCs w:val="24"/>
-              </w:rPr>
-              <w:t xml:space="preserve"> Business Network</w:t>
+              <w:t>Learn the concepts of a Hyperledger Business Network</w:t>
             </w:r>
           </w:p>
           <w:p>
@@ -2109,29 +2060,7 @@
                 <w:sz w:val="24"/>
                 <w:szCs w:val="24"/>
               </w:rPr>
-              <w:t xml:space="preserve">Understand the </w:t>
-            </w:r>
-            <w:proofErr w:type="spellStart"/>
-            <w:r>
-              <w:rPr>
-                <w:rFonts w:asciiTheme="minorHAnsi" w:hAnsiTheme="minorHAnsi" w:cstheme="minorHAnsi"/>
-                <w:color w:val="000000" w:themeColor="text1"/>
-                <w:w w:val="105"/>
-                <w:sz w:val="24"/>
-                <w:szCs w:val="24"/>
-              </w:rPr>
-              <w:t>Hyperledger</w:t>
-            </w:r>
-            <w:proofErr w:type="spellEnd"/>
-            <w:r>
-              <w:rPr>
-                <w:rFonts w:asciiTheme="minorHAnsi" w:hAnsiTheme="minorHAnsi" w:cstheme="minorHAnsi"/>
-                <w:color w:val="000000" w:themeColor="text1"/>
-                <w:w w:val="105"/>
-                <w:sz w:val="24"/>
-                <w:szCs w:val="24"/>
-              </w:rPr>
-              <w:t xml:space="preserve"> Composer modeling language</w:t>
+              <w:t>Understand the Hyperledger Composer modeling language</w:t>
             </w:r>
           </w:p>
           <w:p>
@@ -2343,29 +2272,7 @@
                 <w:sz w:val="24"/>
                 <w:szCs w:val="24"/>
               </w:rPr>
-              <w:t xml:space="preserve">Access the </w:t>
-            </w:r>
-            <w:proofErr w:type="spellStart"/>
-            <w:r>
-              <w:rPr>
-                <w:rFonts w:asciiTheme="minorHAnsi" w:hAnsiTheme="minorHAnsi" w:cstheme="minorHAnsi"/>
-                <w:color w:val="000000" w:themeColor="text1"/>
-                <w:w w:val="105"/>
-                <w:sz w:val="24"/>
-                <w:szCs w:val="24"/>
-              </w:rPr>
-              <w:t>Hyperledger</w:t>
-            </w:r>
-            <w:proofErr w:type="spellEnd"/>
-            <w:r>
-              <w:rPr>
-                <w:rFonts w:asciiTheme="minorHAnsi" w:hAnsiTheme="minorHAnsi" w:cstheme="minorHAnsi"/>
-                <w:color w:val="000000" w:themeColor="text1"/>
-                <w:w w:val="105"/>
-                <w:sz w:val="24"/>
-                <w:szCs w:val="24"/>
-              </w:rPr>
-              <w:t xml:space="preserve"> Composer Playground</w:t>
+              <w:t>Access the Hyperledger Composer Playground</w:t>
             </w:r>
           </w:p>
           <w:p>
@@ -2391,29 +2298,7 @@
                 <w:sz w:val="24"/>
                 <w:szCs w:val="24"/>
               </w:rPr>
-              <w:t xml:space="preserve">Learn the basics of the </w:t>
-            </w:r>
-            <w:proofErr w:type="spellStart"/>
-            <w:r>
-              <w:rPr>
-                <w:rFonts w:asciiTheme="minorHAnsi" w:hAnsiTheme="minorHAnsi" w:cstheme="minorHAnsi"/>
-                <w:color w:val="000000" w:themeColor="text1"/>
-                <w:w w:val="105"/>
-                <w:sz w:val="24"/>
-                <w:szCs w:val="24"/>
-              </w:rPr>
-              <w:t>Hyperledger</w:t>
-            </w:r>
-            <w:proofErr w:type="spellEnd"/>
-            <w:r>
-              <w:rPr>
-                <w:rFonts w:asciiTheme="minorHAnsi" w:hAnsiTheme="minorHAnsi" w:cstheme="minorHAnsi"/>
-                <w:color w:val="000000" w:themeColor="text1"/>
-                <w:w w:val="105"/>
-                <w:sz w:val="24"/>
-                <w:szCs w:val="24"/>
-              </w:rPr>
-              <w:t xml:space="preserve"> Composer modeling language</w:t>
+              <w:t>Learn the basics of the Hyperledger Composer modeling language</w:t>
             </w:r>
           </w:p>
           <w:p>
@@ -2587,7 +2472,7 @@
         <w:drawing>
           <wp:inline distT="0" distB="0" distL="0" distR="0" wp14:anchorId="1306A799" wp14:editId="18193BFF">
             <wp:extent cx="5943600" cy="2382225"/>
-            <wp:effectExtent l="0" t="50800" r="25400" b="56515"/>
+            <wp:effectExtent l="0" t="25400" r="12700" b="18415"/>
             <wp:docPr id="238" name="Diagram 238"/>
             <wp:cNvGraphicFramePr/>
             <a:graphic xmlns:a="http://schemas.openxmlformats.org/drawingml/2006/main">
@@ -2723,25 +2608,7 @@
                 <w:b/>
                 <w:u w:val="single"/>
               </w:rPr>
-              <w:t xml:space="preserve">Understand the </w:t>
-            </w:r>
-            <w:proofErr w:type="spellStart"/>
-            <w:r>
-              <w:rPr>
-                <w:rFonts w:cstheme="minorHAnsi"/>
-                <w:b/>
-                <w:u w:val="single"/>
-              </w:rPr>
-              <w:t>Hyperledger</w:t>
-            </w:r>
-            <w:proofErr w:type="spellEnd"/>
-            <w:r>
-              <w:rPr>
-                <w:rFonts w:cstheme="minorHAnsi"/>
-                <w:b/>
-                <w:u w:val="single"/>
-              </w:rPr>
-              <w:t xml:space="preserve"> Composer concepts</w:t>
+              <w:t>Understand the Hyperledger Composer concepts</w:t>
             </w:r>
           </w:p>
           <w:p>
@@ -2768,23 +2635,13 @@
                 <w:szCs w:val="24"/>
               </w:rPr>
             </w:pPr>
-            <w:proofErr w:type="spellStart"/>
-            <w:r>
-              <w:rPr>
-                <w:rFonts w:asciiTheme="minorHAnsi" w:hAnsiTheme="minorHAnsi" w:cstheme="minorHAnsi"/>
-                <w:sz w:val="24"/>
-                <w:szCs w:val="24"/>
-              </w:rPr>
-              <w:t>Hyperledger</w:t>
-            </w:r>
-            <w:proofErr w:type="spellEnd"/>
-            <w:r>
-              <w:rPr>
-                <w:rFonts w:asciiTheme="minorHAnsi" w:hAnsiTheme="minorHAnsi" w:cstheme="minorHAnsi"/>
-                <w:sz w:val="24"/>
-                <w:szCs w:val="24"/>
-              </w:rPr>
-              <w:t xml:space="preserve"> Composer </w:t>
+            <w:r>
+              <w:rPr>
+                <w:rFonts w:asciiTheme="minorHAnsi" w:hAnsiTheme="minorHAnsi" w:cstheme="minorHAnsi"/>
+                <w:sz w:val="24"/>
+                <w:szCs w:val="24"/>
+              </w:rPr>
+              <w:t xml:space="preserve">Hyperledger Composer </w:t>
             </w:r>
             <w:r>
               <w:rPr>
@@ -2859,33 +2716,11 @@
                 <w:rFonts w:cstheme="minorHAnsi"/>
               </w:rPr>
             </w:pPr>
-            <w:proofErr w:type="spellStart"/>
             <w:r>
               <w:rPr>
                 <w:rFonts w:cstheme="minorHAnsi"/>
               </w:rPr>
-              <w:t>Hyperledger</w:t>
-            </w:r>
-            <w:proofErr w:type="spellEnd"/>
-            <w:r>
-              <w:rPr>
-                <w:rFonts w:cstheme="minorHAnsi"/>
-              </w:rPr>
-              <w:t xml:space="preserve"> Composer is a web-based UI for building and deploying </w:t>
-            </w:r>
-            <w:proofErr w:type="spellStart"/>
-            <w:r>
-              <w:rPr>
-                <w:rFonts w:cstheme="minorHAnsi"/>
-              </w:rPr>
-              <w:t>Hyperledger</w:t>
-            </w:r>
-            <w:proofErr w:type="spellEnd"/>
-            <w:r>
-              <w:rPr>
-                <w:rFonts w:cstheme="minorHAnsi"/>
-              </w:rPr>
-              <w:t xml:space="preserve"> Fabric </w:t>
+              <w:t xml:space="preserve">Hyperledger Composer is a web-based UI for building and deploying Hyperledger Fabric </w:t>
             </w:r>
             <w:r>
               <w:rPr>
@@ -3169,25 +3004,7 @@
                 <w:sz w:val="24"/>
                 <w:szCs w:val="24"/>
               </w:rPr>
-              <w:t xml:space="preserve">The model file uses the </w:t>
-            </w:r>
-            <w:proofErr w:type="spellStart"/>
-            <w:r>
-              <w:rPr>
-                <w:rFonts w:asciiTheme="minorHAnsi" w:hAnsiTheme="minorHAnsi" w:cstheme="minorHAnsi"/>
-                <w:sz w:val="24"/>
-                <w:szCs w:val="24"/>
-              </w:rPr>
-              <w:t>Hyperledger</w:t>
-            </w:r>
-            <w:proofErr w:type="spellEnd"/>
-            <w:r>
-              <w:rPr>
-                <w:rFonts w:asciiTheme="minorHAnsi" w:hAnsiTheme="minorHAnsi" w:cstheme="minorHAnsi"/>
-                <w:sz w:val="24"/>
-                <w:szCs w:val="24"/>
-              </w:rPr>
-              <w:t xml:space="preserve"> Composer modeling language to define components such as:</w:t>
+              <w:t>The model file uses the Hyperledger Composer modeling language to define components such as:</w:t>
             </w:r>
           </w:p>
           <w:p>
@@ -3277,23 +3094,13 @@
                 <w:szCs w:val="24"/>
               </w:rPr>
             </w:pPr>
-            <w:proofErr w:type="gramStart"/>
-            <w:r>
-              <w:rPr>
-                <w:rFonts w:asciiTheme="minorHAnsi" w:hAnsiTheme="minorHAnsi" w:cstheme="minorHAnsi"/>
-                <w:sz w:val="24"/>
-                <w:szCs w:val="24"/>
-              </w:rPr>
-              <w:t>All of</w:t>
-            </w:r>
-            <w:proofErr w:type="gramEnd"/>
-            <w:r>
-              <w:rPr>
-                <w:rFonts w:asciiTheme="minorHAnsi" w:hAnsiTheme="minorHAnsi" w:cstheme="minorHAnsi"/>
-                <w:sz w:val="24"/>
-                <w:szCs w:val="24"/>
-              </w:rPr>
-              <w:t xml:space="preserve"> the attributes for each type of entity are defined in the model file as well as the relationships between them</w:t>
+            <w:r>
+              <w:rPr>
+                <w:rFonts w:asciiTheme="minorHAnsi" w:hAnsiTheme="minorHAnsi" w:cstheme="minorHAnsi"/>
+                <w:sz w:val="24"/>
+                <w:szCs w:val="24"/>
+              </w:rPr>
+              <w:t>All of the attributes for each type of entity are defined in the model file as well as the relationships between them</w:t>
             </w:r>
           </w:p>
           <w:p>
@@ -3374,25 +3181,7 @@
                 <w:sz w:val="24"/>
                 <w:szCs w:val="24"/>
               </w:rPr>
-              <w:t xml:space="preserve">” </w:t>
-            </w:r>
-            <w:proofErr w:type="gramStart"/>
-            <w:r>
-              <w:rPr>
-                <w:rFonts w:asciiTheme="minorHAnsi" w:hAnsiTheme="minorHAnsi" w:cstheme="minorHAnsi"/>
-                <w:sz w:val="24"/>
-                <w:szCs w:val="24"/>
-              </w:rPr>
-              <w:t>and also</w:t>
-            </w:r>
-            <w:proofErr w:type="gramEnd"/>
-            <w:r>
-              <w:rPr>
-                <w:rFonts w:asciiTheme="minorHAnsi" w:hAnsiTheme="minorHAnsi" w:cstheme="minorHAnsi"/>
-                <w:sz w:val="24"/>
-                <w:szCs w:val="24"/>
-              </w:rPr>
-              <w:t xml:space="preserve"> is thought of as the vehicle for providing “Smart Contracts”. Before a transaction is endorsed, it must pass the validation of the </w:t>
+              <w:t xml:space="preserve">” and also is thought of as the vehicle for providing “Smart Contracts”. Before a transaction is endorsed, it must pass the validation of the </w:t>
             </w:r>
             <w:proofErr w:type="spellStart"/>
             <w:r>
@@ -3580,25 +3369,7 @@
                 <w:sz w:val="24"/>
                 <w:szCs w:val="24"/>
               </w:rPr>
-              <w:t xml:space="preserve">This defines which Identities </w:t>
-            </w:r>
-            <w:proofErr w:type="gramStart"/>
-            <w:r>
-              <w:rPr>
-                <w:rFonts w:asciiTheme="minorHAnsi" w:hAnsiTheme="minorHAnsi" w:cstheme="minorHAnsi"/>
-                <w:sz w:val="24"/>
-                <w:szCs w:val="24"/>
-              </w:rPr>
-              <w:t>can</w:t>
-            </w:r>
-            <w:proofErr w:type="gramEnd"/>
-            <w:r>
-              <w:rPr>
-                <w:rFonts w:asciiTheme="minorHAnsi" w:hAnsiTheme="minorHAnsi" w:cstheme="minorHAnsi"/>
-                <w:sz w:val="24"/>
-                <w:szCs w:val="24"/>
-              </w:rPr>
-              <w:t xml:space="preserve"> Create, Read, Update or Delete </w:t>
+              <w:t xml:space="preserve">This defines which Identities can Create, Read, Update or Delete </w:t>
             </w:r>
             <w:r>
               <w:rPr>
@@ -3755,25 +3526,7 @@
                 <w:b/>
                 <w:u w:val="single"/>
               </w:rPr>
-              <w:t xml:space="preserve">Access the </w:t>
-            </w:r>
-            <w:proofErr w:type="spellStart"/>
-            <w:r>
-              <w:rPr>
-                <w:rFonts w:cstheme="minorHAnsi"/>
-                <w:b/>
-                <w:u w:val="single"/>
-              </w:rPr>
-              <w:t>Hyperledger</w:t>
-            </w:r>
-            <w:proofErr w:type="spellEnd"/>
-            <w:r>
-              <w:rPr>
-                <w:rFonts w:cstheme="minorHAnsi"/>
-                <w:b/>
-                <w:u w:val="single"/>
-              </w:rPr>
-              <w:t xml:space="preserve"> Composer Playground</w:t>
+              <w:t>Access the Hyperledger Composer Playground</w:t>
             </w:r>
           </w:p>
           <w:p>
@@ -3834,25 +3587,7 @@
                 <w:sz w:val="24"/>
                 <w:szCs w:val="24"/>
               </w:rPr>
-              <w:t xml:space="preserve">Open your web browser, preferably Chrome or Firefox, and navigate to the </w:t>
-            </w:r>
-            <w:proofErr w:type="spellStart"/>
-            <w:r>
-              <w:rPr>
-                <w:rFonts w:asciiTheme="minorHAnsi" w:hAnsiTheme="minorHAnsi" w:cstheme="minorHAnsi"/>
-                <w:sz w:val="24"/>
-                <w:szCs w:val="24"/>
-              </w:rPr>
-              <w:t>Hyperledger</w:t>
-            </w:r>
-            <w:proofErr w:type="spellEnd"/>
-            <w:r>
-              <w:rPr>
-                <w:rFonts w:asciiTheme="minorHAnsi" w:hAnsiTheme="minorHAnsi" w:cstheme="minorHAnsi"/>
-                <w:sz w:val="24"/>
-                <w:szCs w:val="24"/>
-              </w:rPr>
-              <w:t xml:space="preserve"> Composer Playground on IBM Cloud using the URL </w:t>
+              <w:t xml:space="preserve">Open your web browser, preferably Chrome or Firefox, and navigate to the Hyperledger Composer Playground on IBM Cloud using the URL </w:t>
             </w:r>
             <w:hyperlink r:id="rId20" w:history="1">
               <w:r>
@@ -4117,7 +3852,16 @@
                 <w:sz w:val="24"/>
                 <w:szCs w:val="24"/>
               </w:rPr>
-              <w:t>This is the main Composer page where you can see all available Business Networks. To start with, you have one, the my-basic-sample Business Network. We will use this to navigate and explore the Composer user interface.</w:t>
+              <w:t xml:space="preserve">This is the main Composer page where you can see all available Business Networks. To start with, you have one, the my-basic-sample Business </w:t>
+            </w:r>
+            <w:r>
+              <w:rPr>
+                <w:rFonts w:asciiTheme="minorHAnsi" w:hAnsiTheme="minorHAnsi" w:cstheme="minorHAnsi"/>
+                <w:sz w:val="24"/>
+                <w:szCs w:val="24"/>
+              </w:rPr>
+              <w:lastRenderedPageBreak/>
+              <w:t>Network. We will use this to navigate and explore the Composer user interface.</w:t>
             </w:r>
           </w:p>
           <w:p>
@@ -4402,25 +4146,7 @@
                 <w:sz w:val="24"/>
                 <w:szCs w:val="24"/>
               </w:rPr>
-              <w:t xml:space="preserve">The </w:t>
-            </w:r>
-            <w:proofErr w:type="spellStart"/>
-            <w:r>
-              <w:rPr>
-                <w:rFonts w:asciiTheme="minorHAnsi" w:hAnsiTheme="minorHAnsi" w:cstheme="minorHAnsi"/>
-                <w:sz w:val="24"/>
-                <w:szCs w:val="24"/>
-              </w:rPr>
-              <w:t>Hyperledger</w:t>
-            </w:r>
-            <w:proofErr w:type="spellEnd"/>
-            <w:r>
-              <w:rPr>
-                <w:rFonts w:asciiTheme="minorHAnsi" w:hAnsiTheme="minorHAnsi" w:cstheme="minorHAnsi"/>
-                <w:sz w:val="24"/>
-                <w:szCs w:val="24"/>
-              </w:rPr>
-              <w:t xml:space="preserve"> Composer is broken down into 5 main areas.</w:t>
+              <w:t>The Hyperledger Composer is broken down into 5 main areas.</w:t>
             </w:r>
           </w:p>
           <w:p>
@@ -4518,7 +4244,16 @@
                 <w:sz w:val="24"/>
                 <w:szCs w:val="24"/>
               </w:rPr>
-              <w:t>Navigation – Move between defining and testing and jump between business networks and identities</w:t>
+              <w:t xml:space="preserve">Navigation – Move between defining and testing and jump between </w:t>
+            </w:r>
+            <w:r>
+              <w:rPr>
+                <w:rFonts w:asciiTheme="minorHAnsi" w:hAnsiTheme="minorHAnsi" w:cstheme="minorHAnsi"/>
+                <w:sz w:val="24"/>
+                <w:szCs w:val="24"/>
+              </w:rPr>
+              <w:lastRenderedPageBreak/>
+              <w:t>business networks and identities</w:t>
             </w:r>
           </w:p>
           <w:p>
@@ -4593,7 +4328,6 @@
                 <w:sz w:val="24"/>
                 <w:szCs w:val="24"/>
               </w:rPr>
-              <w:lastRenderedPageBreak/>
               <w:t>Workarea</w:t>
             </w:r>
             <w:proofErr w:type="spellEnd"/>
@@ -4916,6 +4650,7 @@
                 <w:sz w:val="24"/>
                 <w:szCs w:val="24"/>
               </w:rPr>
+              <w:lastRenderedPageBreak/>
               <w:drawing>
                 <wp:inline distT="0" distB="0" distL="0" distR="0" wp14:anchorId="6A4BD355" wp14:editId="512DB48A">
                   <wp:extent cx="4590475" cy="2037269"/>
@@ -4980,7 +4715,6 @@
                 <w:sz w:val="24"/>
                 <w:szCs w:val="24"/>
               </w:rPr>
-              <w:lastRenderedPageBreak/>
               <w:t>We will cover the modeling language basics in the next section. In this model file, you’ll see the following defined:</w:t>
             </w:r>
           </w:p>
@@ -5824,7 +5558,6 @@
                 <w:sz w:val="24"/>
                 <w:szCs w:val="24"/>
               </w:rPr>
-              <w:lastRenderedPageBreak/>
               <w:t>}</w:t>
             </w:r>
           </w:p>
@@ -6561,25 +6294,7 @@
                 <w:sz w:val="24"/>
                 <w:szCs w:val="24"/>
               </w:rPr>
-              <w:t xml:space="preserve"> is updated, it needs to update the Asset Registry. There are Registries for the main components of </w:t>
-            </w:r>
-            <w:proofErr w:type="spellStart"/>
-            <w:r>
-              <w:rPr>
-                <w:rFonts w:asciiTheme="minorHAnsi" w:hAnsiTheme="minorHAnsi" w:cstheme="minorHAnsi"/>
-                <w:sz w:val="24"/>
-                <w:szCs w:val="24"/>
-              </w:rPr>
-              <w:t>Hyperledger</w:t>
-            </w:r>
-            <w:proofErr w:type="spellEnd"/>
-            <w:r>
-              <w:rPr>
-                <w:rFonts w:asciiTheme="minorHAnsi" w:hAnsiTheme="minorHAnsi" w:cstheme="minorHAnsi"/>
-                <w:sz w:val="24"/>
-                <w:szCs w:val="24"/>
-              </w:rPr>
-              <w:t xml:space="preserve"> Fabric, including Assets, Participants, Transactions, Events and Identities.</w:t>
+              <w:t xml:space="preserve"> is updated, it needs to update the Asset Registry. There are Registries for the main components of Hyperledger Fabric, including Assets, Participants, Transactions, Events and Identities.</w:t>
             </w:r>
           </w:p>
           <w:p>
@@ -6637,7 +6352,16 @@
                 <w:sz w:val="24"/>
                 <w:szCs w:val="24"/>
               </w:rPr>
-              <w:t>) and you pass it the Asset Type you are looking for in the Registry.</w:t>
+              <w:t xml:space="preserve">) </w:t>
+            </w:r>
+            <w:r>
+              <w:rPr>
+                <w:rFonts w:asciiTheme="minorHAnsi" w:hAnsiTheme="minorHAnsi" w:cstheme="minorHAnsi"/>
+                <w:sz w:val="24"/>
+                <w:szCs w:val="24"/>
+              </w:rPr>
+              <w:lastRenderedPageBreak/>
+              <w:t>and you pass it the Asset Type you are looking for in the Registry.</w:t>
             </w:r>
           </w:p>
           <w:p>
@@ -7089,7 +6813,6 @@
                 <w:sz w:val="24"/>
                 <w:szCs w:val="24"/>
               </w:rPr>
-              <w:lastRenderedPageBreak/>
               <w:t>event.oldValue</w:t>
             </w:r>
             <w:proofErr w:type="spellEnd"/>
@@ -7459,6 +7182,7 @@
                 <w:sz w:val="24"/>
                 <w:szCs w:val="24"/>
               </w:rPr>
+              <w:lastRenderedPageBreak/>
               <w:t xml:space="preserve">    participant(p): "</w:t>
             </w:r>
             <w:proofErr w:type="spellStart"/>
@@ -7964,6 +7688,14 @@
               <w:t xml:space="preserve">  "$class": "</w:t>
             </w:r>
             <w:proofErr w:type="spellStart"/>
+            <w:r>
+              <w:rPr>
+                <w:rFonts w:ascii="Courier New" w:hAnsi="Courier New" w:cs="Courier New"/>
+                <w:sz w:val="24"/>
+                <w:szCs w:val="24"/>
+              </w:rPr>
+              <w:t>org.</w:t>
+            </w:r>
             <w:proofErr w:type="gramStart"/>
             <w:r>
               <w:rPr>
@@ -7971,7 +7703,7 @@
                 <w:sz w:val="24"/>
                 <w:szCs w:val="24"/>
               </w:rPr>
-              <w:t>org.acme</w:t>
+              <w:t>example.basic</w:t>
             </w:r>
             <w:proofErr w:type="gramEnd"/>
             <w:r>
@@ -7980,7 +7712,7 @@
                 <w:sz w:val="24"/>
                 <w:szCs w:val="24"/>
               </w:rPr>
-              <w:t>.sample.SampleParticipant</w:t>
+              <w:t>.SampleParticipant</w:t>
             </w:r>
             <w:proofErr w:type="spellEnd"/>
             <w:r>
@@ -8082,6 +7814,7 @@
                 <w:sz w:val="24"/>
                 <w:szCs w:val="24"/>
               </w:rPr>
+              <w:lastRenderedPageBreak/>
               <w:t xml:space="preserve">  "</w:t>
             </w:r>
             <w:proofErr w:type="spellStart"/>
@@ -8310,7 +8043,23 @@
               </w:rPr>
               <w:t xml:space="preserve">  "$class": "</w:t>
             </w:r>
+            <w:r>
+              <w:rPr>
+                <w:rFonts w:ascii="Courier New" w:hAnsi="Courier New" w:cs="Courier New"/>
+                <w:sz w:val="24"/>
+                <w:szCs w:val="24"/>
+              </w:rPr>
+              <w:t xml:space="preserve"> </w:t>
+            </w:r>
             <w:proofErr w:type="spellStart"/>
+            <w:r>
+              <w:rPr>
+                <w:rFonts w:ascii="Courier New" w:hAnsi="Courier New" w:cs="Courier New"/>
+                <w:sz w:val="24"/>
+                <w:szCs w:val="24"/>
+              </w:rPr>
+              <w:t>org.</w:t>
+            </w:r>
             <w:proofErr w:type="gramStart"/>
             <w:r>
               <w:rPr>
@@ -8318,7 +8067,7 @@
                 <w:sz w:val="24"/>
                 <w:szCs w:val="24"/>
               </w:rPr>
-              <w:t>org.acme</w:t>
+              <w:t>example.basic</w:t>
             </w:r>
             <w:proofErr w:type="gramEnd"/>
             <w:r>
@@ -8327,7 +8076,7 @@
                 <w:sz w:val="24"/>
                 <w:szCs w:val="24"/>
               </w:rPr>
-              <w:t>.sample.SampleAsset</w:t>
+              <w:t>.SampleAsset</w:t>
             </w:r>
             <w:proofErr w:type="spellEnd"/>
             <w:r>
@@ -8460,306 +8209,289 @@
                 <w:sz w:val="24"/>
                 <w:szCs w:val="24"/>
               </w:rPr>
-              <w:t xml:space="preserve">Now, if you click on All Transactions, you’ll see </w:t>
+              <w:t xml:space="preserve">Now, if you click on All Transactions, you’ll see all of the transactions since you deployed this Network, including adding the Administrator as a Participant, issuing the Administrator Identity and starting the Network. Plus, you will see your two transactions of adding your </w:t>
+            </w:r>
+            <w:proofErr w:type="spellStart"/>
+            <w:r>
+              <w:rPr>
+                <w:rFonts w:asciiTheme="minorHAnsi" w:hAnsiTheme="minorHAnsi" w:cstheme="minorHAnsi"/>
+                <w:sz w:val="24"/>
+                <w:szCs w:val="24"/>
+              </w:rPr>
+              <w:t>SampleParticipant</w:t>
+            </w:r>
+            <w:proofErr w:type="spellEnd"/>
+            <w:r>
+              <w:rPr>
+                <w:rFonts w:asciiTheme="minorHAnsi" w:hAnsiTheme="minorHAnsi" w:cstheme="minorHAnsi"/>
+                <w:sz w:val="24"/>
+                <w:szCs w:val="24"/>
+              </w:rPr>
+              <w:t xml:space="preserve"> and </w:t>
+            </w:r>
+            <w:proofErr w:type="spellStart"/>
+            <w:r>
+              <w:rPr>
+                <w:rFonts w:asciiTheme="minorHAnsi" w:hAnsiTheme="minorHAnsi" w:cstheme="minorHAnsi"/>
+                <w:sz w:val="24"/>
+                <w:szCs w:val="24"/>
+              </w:rPr>
+              <w:t>SampleAsset</w:t>
+            </w:r>
+            <w:proofErr w:type="spellEnd"/>
+            <w:r>
+              <w:rPr>
+                <w:rFonts w:asciiTheme="minorHAnsi" w:hAnsiTheme="minorHAnsi" w:cstheme="minorHAnsi"/>
+                <w:sz w:val="24"/>
+                <w:szCs w:val="24"/>
+              </w:rPr>
+              <w:t>.</w:t>
+            </w:r>
+          </w:p>
+          <w:p>
+            <w:pPr>
+              <w:pStyle w:val="ListParagraph"/>
+              <w:ind w:left="823"/>
+              <w:rPr>
+                <w:rFonts w:asciiTheme="minorHAnsi" w:hAnsiTheme="minorHAnsi" w:cstheme="minorHAnsi"/>
+                <w:sz w:val="24"/>
+                <w:szCs w:val="24"/>
+              </w:rPr>
+            </w:pPr>
+          </w:p>
+          <w:p>
+            <w:pPr>
+              <w:pStyle w:val="ListParagraph"/>
+              <w:ind w:left="823"/>
+              <w:rPr>
+                <w:rFonts w:asciiTheme="minorHAnsi" w:hAnsiTheme="minorHAnsi" w:cstheme="minorHAnsi"/>
+                <w:sz w:val="24"/>
+                <w:szCs w:val="24"/>
+              </w:rPr>
+            </w:pPr>
+            <w:r>
+              <w:rPr>
+                <w:rFonts w:asciiTheme="minorHAnsi" w:hAnsiTheme="minorHAnsi" w:cstheme="minorHAnsi"/>
+                <w:sz w:val="24"/>
+                <w:szCs w:val="24"/>
+              </w:rPr>
+              <w:t xml:space="preserve">Let’s create a transaction. Click Submit Transaction. In the editor, you will see a drop down of Transaction Type. In this Business Network, remember, there is only one type of Transaction, </w:t>
+            </w:r>
+            <w:proofErr w:type="spellStart"/>
+            <w:r>
+              <w:rPr>
+                <w:rFonts w:asciiTheme="minorHAnsi" w:hAnsiTheme="minorHAnsi" w:cstheme="minorHAnsi"/>
+                <w:sz w:val="24"/>
+                <w:szCs w:val="24"/>
+              </w:rPr>
+              <w:t>SampleTransaction</w:t>
+            </w:r>
+            <w:proofErr w:type="spellEnd"/>
+            <w:r>
+              <w:rPr>
+                <w:rFonts w:asciiTheme="minorHAnsi" w:hAnsiTheme="minorHAnsi" w:cstheme="minorHAnsi"/>
+                <w:sz w:val="24"/>
+                <w:szCs w:val="24"/>
+              </w:rPr>
+              <w:t xml:space="preserve">. You see the structure of the Transaction which takes a value of the </w:t>
+            </w:r>
+            <w:proofErr w:type="spellStart"/>
+            <w:r>
+              <w:rPr>
+                <w:rFonts w:asciiTheme="minorHAnsi" w:hAnsiTheme="minorHAnsi" w:cstheme="minorHAnsi"/>
+                <w:sz w:val="24"/>
+                <w:szCs w:val="24"/>
+              </w:rPr>
+              <w:t>SampleAsset</w:t>
+            </w:r>
+            <w:proofErr w:type="spellEnd"/>
+            <w:r>
+              <w:rPr>
+                <w:rFonts w:asciiTheme="minorHAnsi" w:hAnsiTheme="minorHAnsi" w:cstheme="minorHAnsi"/>
+                <w:sz w:val="24"/>
+                <w:szCs w:val="24"/>
+              </w:rPr>
+              <w:t xml:space="preserve"> you want to update and a new Value that will update the value of the </w:t>
+            </w:r>
+            <w:proofErr w:type="spellStart"/>
+            <w:r>
+              <w:rPr>
+                <w:rFonts w:asciiTheme="minorHAnsi" w:hAnsiTheme="minorHAnsi" w:cstheme="minorHAnsi"/>
+                <w:sz w:val="24"/>
+                <w:szCs w:val="24"/>
+              </w:rPr>
+              <w:t>SampleAsset</w:t>
+            </w:r>
+            <w:proofErr w:type="spellEnd"/>
+            <w:r>
+              <w:rPr>
+                <w:rFonts w:asciiTheme="minorHAnsi" w:hAnsiTheme="minorHAnsi" w:cstheme="minorHAnsi"/>
+                <w:sz w:val="24"/>
+                <w:szCs w:val="24"/>
+              </w:rPr>
+              <w:t xml:space="preserve">. Replace the </w:t>
+            </w:r>
+            <w:proofErr w:type="spellStart"/>
+            <w:r>
+              <w:rPr>
+                <w:rFonts w:asciiTheme="minorHAnsi" w:hAnsiTheme="minorHAnsi" w:cstheme="minorHAnsi"/>
+                <w:sz w:val="24"/>
+                <w:szCs w:val="24"/>
+              </w:rPr>
+              <w:t>json</w:t>
+            </w:r>
+            <w:proofErr w:type="spellEnd"/>
+            <w:r>
+              <w:rPr>
+                <w:rFonts w:asciiTheme="minorHAnsi" w:hAnsiTheme="minorHAnsi" w:cstheme="minorHAnsi"/>
+                <w:sz w:val="24"/>
+                <w:szCs w:val="24"/>
+              </w:rPr>
+              <w:t xml:space="preserve"> in the editor with this and click submit.</w:t>
+            </w:r>
+          </w:p>
+          <w:p>
+            <w:pPr>
+              <w:pStyle w:val="ListParagraph"/>
+              <w:ind w:left="823"/>
+              <w:rPr>
+                <w:rFonts w:asciiTheme="minorHAnsi" w:hAnsiTheme="minorHAnsi" w:cstheme="minorHAnsi"/>
+                <w:sz w:val="24"/>
+                <w:szCs w:val="24"/>
+              </w:rPr>
+            </w:pPr>
+          </w:p>
+          <w:p>
+            <w:pPr>
+              <w:pStyle w:val="ListParagraph"/>
+              <w:ind w:left="823"/>
+              <w:rPr>
+                <w:rFonts w:ascii="Courier New" w:hAnsi="Courier New" w:cs="Courier New"/>
+                <w:sz w:val="24"/>
+                <w:szCs w:val="24"/>
+              </w:rPr>
+            </w:pPr>
+            <w:r>
+              <w:rPr>
+                <w:rFonts w:ascii="Courier New" w:hAnsi="Courier New" w:cs="Courier New"/>
+                <w:sz w:val="24"/>
+                <w:szCs w:val="24"/>
+              </w:rPr>
+              <w:t>{</w:t>
+            </w:r>
+          </w:p>
+          <w:p>
+            <w:pPr>
+              <w:pStyle w:val="ListParagraph"/>
+              <w:ind w:left="823"/>
+              <w:rPr>
+                <w:rFonts w:ascii="Courier New" w:hAnsi="Courier New" w:cs="Courier New"/>
+                <w:sz w:val="24"/>
+                <w:szCs w:val="24"/>
+              </w:rPr>
+            </w:pPr>
+            <w:r>
+              <w:rPr>
+                <w:rFonts w:ascii="Courier New" w:hAnsi="Courier New" w:cs="Courier New"/>
+                <w:sz w:val="24"/>
+                <w:szCs w:val="24"/>
+              </w:rPr>
+              <w:t xml:space="preserve">  "$class": "</w:t>
+            </w:r>
+            <w:proofErr w:type="spellStart"/>
+            <w:r>
+              <w:rPr>
+                <w:rFonts w:ascii="Courier New" w:hAnsi="Courier New" w:cs="Courier New"/>
+                <w:sz w:val="24"/>
+                <w:szCs w:val="24"/>
+              </w:rPr>
+              <w:t>org.</w:t>
             </w:r>
             <w:proofErr w:type="gramStart"/>
             <w:r>
               <w:rPr>
-                <w:rFonts w:asciiTheme="minorHAnsi" w:hAnsiTheme="minorHAnsi" w:cstheme="minorHAnsi"/>
-                <w:sz w:val="24"/>
-                <w:szCs w:val="24"/>
-              </w:rPr>
-              <w:t>all of</w:t>
+                <w:rFonts w:ascii="Courier New" w:hAnsi="Courier New" w:cs="Courier New"/>
+                <w:sz w:val="24"/>
+                <w:szCs w:val="24"/>
+              </w:rPr>
+              <w:t>example.basic</w:t>
             </w:r>
             <w:proofErr w:type="gramEnd"/>
             <w:r>
               <w:rPr>
-                <w:rFonts w:asciiTheme="minorHAnsi" w:hAnsiTheme="minorHAnsi" w:cstheme="minorHAnsi"/>
-                <w:sz w:val="24"/>
-                <w:szCs w:val="24"/>
-              </w:rPr>
-              <w:t xml:space="preserve"> the transactions since you deployed this Network, including adding the Administrator as a Participant, issuing the Administrator Identity and starting the Network. Plus, you will see your two transactions </w:t>
-            </w:r>
-            <w:r>
-              <w:rPr>
-                <w:rFonts w:asciiTheme="minorHAnsi" w:hAnsiTheme="minorHAnsi" w:cstheme="minorHAnsi"/>
-                <w:sz w:val="24"/>
-                <w:szCs w:val="24"/>
-              </w:rPr>
-              <w:lastRenderedPageBreak/>
-              <w:t xml:space="preserve">of adding your </w:t>
+                <w:rFonts w:ascii="Courier New" w:hAnsi="Courier New" w:cs="Courier New"/>
+                <w:sz w:val="24"/>
+                <w:szCs w:val="24"/>
+              </w:rPr>
+              <w:t>.SampleTransaction</w:t>
+            </w:r>
+            <w:proofErr w:type="spellEnd"/>
+            <w:r>
+              <w:rPr>
+                <w:rFonts w:ascii="Courier New" w:hAnsi="Courier New" w:cs="Courier New"/>
+                <w:sz w:val="24"/>
+                <w:szCs w:val="24"/>
+              </w:rPr>
+              <w:t>",</w:t>
+            </w:r>
+          </w:p>
+          <w:p>
+            <w:pPr>
+              <w:pStyle w:val="ListParagraph"/>
+              <w:ind w:left="823"/>
+              <w:rPr>
+                <w:rFonts w:ascii="Courier New" w:hAnsi="Courier New" w:cs="Courier New"/>
+                <w:sz w:val="24"/>
+                <w:szCs w:val="24"/>
+              </w:rPr>
+            </w:pPr>
+            <w:r>
+              <w:rPr>
+                <w:rFonts w:ascii="Courier New" w:hAnsi="Courier New" w:cs="Courier New"/>
+                <w:sz w:val="24"/>
+                <w:szCs w:val="24"/>
+              </w:rPr>
+              <w:t xml:space="preserve">  "asset": "ASSET_001",</w:t>
+            </w:r>
+          </w:p>
+          <w:p>
+            <w:pPr>
+              <w:pStyle w:val="ListParagraph"/>
+              <w:ind w:left="823"/>
+              <w:rPr>
+                <w:rFonts w:ascii="Courier New" w:hAnsi="Courier New" w:cs="Courier New"/>
+                <w:sz w:val="24"/>
+                <w:szCs w:val="24"/>
+              </w:rPr>
+            </w:pPr>
+            <w:r>
+              <w:rPr>
+                <w:rFonts w:ascii="Courier New" w:hAnsi="Courier New" w:cs="Courier New"/>
+                <w:sz w:val="24"/>
+                <w:szCs w:val="24"/>
+              </w:rPr>
+              <w:t xml:space="preserve">  "</w:t>
             </w:r>
             <w:proofErr w:type="spellStart"/>
             <w:r>
               <w:rPr>
-                <w:rFonts w:asciiTheme="minorHAnsi" w:hAnsiTheme="minorHAnsi" w:cstheme="minorHAnsi"/>
-                <w:sz w:val="24"/>
-                <w:szCs w:val="24"/>
-              </w:rPr>
-              <w:t>SampleParticipant</w:t>
+                <w:rFonts w:ascii="Courier New" w:hAnsi="Courier New" w:cs="Courier New"/>
+                <w:sz w:val="24"/>
+                <w:szCs w:val="24"/>
+              </w:rPr>
+              <w:t>newValue</w:t>
             </w:r>
             <w:proofErr w:type="spellEnd"/>
             <w:r>
               <w:rPr>
-                <w:rFonts w:asciiTheme="minorHAnsi" w:hAnsiTheme="minorHAnsi" w:cstheme="minorHAnsi"/>
-                <w:sz w:val="24"/>
-                <w:szCs w:val="24"/>
-              </w:rPr>
-              <w:t xml:space="preserve"> and </w:t>
-            </w:r>
-            <w:proofErr w:type="spellStart"/>
-            <w:r>
-              <w:rPr>
-                <w:rFonts w:asciiTheme="minorHAnsi" w:hAnsiTheme="minorHAnsi" w:cstheme="minorHAnsi"/>
-                <w:sz w:val="24"/>
-                <w:szCs w:val="24"/>
-              </w:rPr>
-              <w:t>SampleAsset</w:t>
-            </w:r>
-            <w:proofErr w:type="spellEnd"/>
-            <w:r>
-              <w:rPr>
-                <w:rFonts w:asciiTheme="minorHAnsi" w:hAnsiTheme="minorHAnsi" w:cstheme="minorHAnsi"/>
-                <w:sz w:val="24"/>
-                <w:szCs w:val="24"/>
-              </w:rPr>
-              <w:t>.</w:t>
-            </w:r>
-          </w:p>
-          <w:p>
-            <w:pPr>
-              <w:pStyle w:val="ListParagraph"/>
-              <w:ind w:left="823"/>
-              <w:rPr>
-                <w:rFonts w:asciiTheme="minorHAnsi" w:hAnsiTheme="minorHAnsi" w:cstheme="minorHAnsi"/>
-                <w:sz w:val="24"/>
-                <w:szCs w:val="24"/>
-              </w:rPr>
-            </w:pPr>
-          </w:p>
-          <w:p>
-            <w:pPr>
-              <w:pStyle w:val="ListParagraph"/>
-              <w:ind w:left="823"/>
-              <w:rPr>
-                <w:rFonts w:asciiTheme="minorHAnsi" w:hAnsiTheme="minorHAnsi" w:cstheme="minorHAnsi"/>
-                <w:sz w:val="24"/>
-                <w:szCs w:val="24"/>
-              </w:rPr>
-            </w:pPr>
-            <w:r>
-              <w:rPr>
-                <w:rFonts w:asciiTheme="minorHAnsi" w:hAnsiTheme="minorHAnsi" w:cstheme="minorHAnsi"/>
-                <w:sz w:val="24"/>
-                <w:szCs w:val="24"/>
-              </w:rPr>
-              <w:t xml:space="preserve">Let’s create a transaction. Click Submit Transaction. In the editor, you will see a drop down of Transaction Type. In this Business Network, remember, there is only one type of Transaction, </w:t>
-            </w:r>
-            <w:proofErr w:type="spellStart"/>
-            <w:r>
-              <w:rPr>
-                <w:rFonts w:asciiTheme="minorHAnsi" w:hAnsiTheme="minorHAnsi" w:cstheme="minorHAnsi"/>
-                <w:sz w:val="24"/>
-                <w:szCs w:val="24"/>
-              </w:rPr>
-              <w:t>SampleTransaction</w:t>
-            </w:r>
-            <w:proofErr w:type="spellEnd"/>
-            <w:r>
-              <w:rPr>
-                <w:rFonts w:asciiTheme="minorHAnsi" w:hAnsiTheme="minorHAnsi" w:cstheme="minorHAnsi"/>
-                <w:sz w:val="24"/>
-                <w:szCs w:val="24"/>
-              </w:rPr>
-              <w:t xml:space="preserve">. You see the structure of the Transaction which takes a value of the </w:t>
-            </w:r>
-            <w:proofErr w:type="spellStart"/>
-            <w:r>
-              <w:rPr>
-                <w:rFonts w:asciiTheme="minorHAnsi" w:hAnsiTheme="minorHAnsi" w:cstheme="minorHAnsi"/>
-                <w:sz w:val="24"/>
-                <w:szCs w:val="24"/>
-              </w:rPr>
-              <w:t>SampleAsset</w:t>
-            </w:r>
-            <w:proofErr w:type="spellEnd"/>
-            <w:r>
-              <w:rPr>
-                <w:rFonts w:asciiTheme="minorHAnsi" w:hAnsiTheme="minorHAnsi" w:cstheme="minorHAnsi"/>
-                <w:sz w:val="24"/>
-                <w:szCs w:val="24"/>
-              </w:rPr>
-              <w:t xml:space="preserve"> you want to update and a new Value that will update the value of the </w:t>
-            </w:r>
-            <w:proofErr w:type="spellStart"/>
-            <w:r>
-              <w:rPr>
-                <w:rFonts w:asciiTheme="minorHAnsi" w:hAnsiTheme="minorHAnsi" w:cstheme="minorHAnsi"/>
-                <w:sz w:val="24"/>
-                <w:szCs w:val="24"/>
-              </w:rPr>
-              <w:t>SampleAsset</w:t>
-            </w:r>
-            <w:proofErr w:type="spellEnd"/>
-            <w:r>
-              <w:rPr>
-                <w:rFonts w:asciiTheme="minorHAnsi" w:hAnsiTheme="minorHAnsi" w:cstheme="minorHAnsi"/>
-                <w:sz w:val="24"/>
-                <w:szCs w:val="24"/>
-              </w:rPr>
-              <w:t xml:space="preserve">. Replace the </w:t>
-            </w:r>
-            <w:proofErr w:type="spellStart"/>
-            <w:r>
-              <w:rPr>
-                <w:rFonts w:asciiTheme="minorHAnsi" w:hAnsiTheme="minorHAnsi" w:cstheme="minorHAnsi"/>
-                <w:sz w:val="24"/>
-                <w:szCs w:val="24"/>
-              </w:rPr>
-              <w:t>json</w:t>
-            </w:r>
-            <w:proofErr w:type="spellEnd"/>
-            <w:r>
-              <w:rPr>
-                <w:rFonts w:asciiTheme="minorHAnsi" w:hAnsiTheme="minorHAnsi" w:cstheme="minorHAnsi"/>
-                <w:sz w:val="24"/>
-                <w:szCs w:val="24"/>
-              </w:rPr>
-              <w:t xml:space="preserve"> in the editor with this and click submit.</w:t>
-            </w:r>
-          </w:p>
-          <w:p>
-            <w:pPr>
-              <w:pStyle w:val="ListParagraph"/>
-              <w:ind w:left="823"/>
-              <w:rPr>
-                <w:rFonts w:asciiTheme="minorHAnsi" w:hAnsiTheme="minorHAnsi" w:cstheme="minorHAnsi"/>
-                <w:sz w:val="24"/>
-                <w:szCs w:val="24"/>
-              </w:rPr>
-            </w:pPr>
-          </w:p>
-          <w:p>
-            <w:pPr>
-              <w:pStyle w:val="ListParagraph"/>
-              <w:ind w:left="823"/>
-              <w:rPr>
-                <w:rFonts w:ascii="Courier New" w:hAnsi="Courier New" w:cs="Courier New"/>
-                <w:sz w:val="24"/>
-                <w:szCs w:val="24"/>
-              </w:rPr>
-            </w:pPr>
-            <w:r>
-              <w:rPr>
-                <w:rFonts w:ascii="Courier New" w:hAnsi="Courier New" w:cs="Courier New"/>
-                <w:sz w:val="24"/>
-                <w:szCs w:val="24"/>
-              </w:rPr>
-              <w:t>{</w:t>
-            </w:r>
-          </w:p>
-          <w:p>
-            <w:pPr>
-              <w:pStyle w:val="ListParagraph"/>
-              <w:ind w:left="823"/>
-              <w:rPr>
-                <w:rFonts w:ascii="Courier New" w:hAnsi="Courier New" w:cs="Courier New"/>
-                <w:sz w:val="24"/>
-                <w:szCs w:val="24"/>
-              </w:rPr>
-            </w:pPr>
-            <w:r>
-              <w:rPr>
-                <w:rFonts w:ascii="Courier New" w:hAnsi="Courier New" w:cs="Courier New"/>
-                <w:sz w:val="24"/>
-                <w:szCs w:val="24"/>
-              </w:rPr>
-              <w:t xml:space="preserve">  "$class": "</w:t>
-            </w:r>
-            <w:proofErr w:type="spellStart"/>
-            <w:proofErr w:type="gramStart"/>
-            <w:r>
-              <w:rPr>
-                <w:rFonts w:ascii="Courier New" w:hAnsi="Courier New" w:cs="Courier New"/>
-                <w:sz w:val="24"/>
-                <w:szCs w:val="24"/>
-              </w:rPr>
-              <w:t>org.acme</w:t>
-            </w:r>
-            <w:proofErr w:type="gramEnd"/>
-            <w:r>
-              <w:rPr>
-                <w:rFonts w:ascii="Courier New" w:hAnsi="Courier New" w:cs="Courier New"/>
-                <w:sz w:val="24"/>
-                <w:szCs w:val="24"/>
-              </w:rPr>
-              <w:t>.sample.SampleTransaction</w:t>
-            </w:r>
-            <w:proofErr w:type="spellEnd"/>
-            <w:r>
-              <w:rPr>
-                <w:rFonts w:ascii="Courier New" w:hAnsi="Courier New" w:cs="Courier New"/>
-                <w:sz w:val="24"/>
-                <w:szCs w:val="24"/>
-              </w:rPr>
-              <w:t>",</w:t>
-            </w:r>
-          </w:p>
-          <w:p>
-            <w:pPr>
-              <w:pStyle w:val="ListParagraph"/>
-              <w:ind w:left="823"/>
-              <w:rPr>
-                <w:rFonts w:ascii="Courier New" w:hAnsi="Courier New" w:cs="Courier New"/>
-                <w:sz w:val="24"/>
-                <w:szCs w:val="24"/>
-              </w:rPr>
-            </w:pPr>
-            <w:r>
-              <w:rPr>
-                <w:rFonts w:ascii="Courier New" w:hAnsi="Courier New" w:cs="Courier New"/>
-                <w:sz w:val="24"/>
-                <w:szCs w:val="24"/>
-              </w:rPr>
-              <w:t xml:space="preserve">  "asset": "ASSET_001",</w:t>
-            </w:r>
-          </w:p>
-          <w:p>
-            <w:pPr>
-              <w:pStyle w:val="ListParagraph"/>
-              <w:ind w:left="823"/>
-              <w:rPr>
-                <w:rFonts w:ascii="Courier New" w:hAnsi="Courier New" w:cs="Courier New"/>
-                <w:sz w:val="24"/>
-                <w:szCs w:val="24"/>
-              </w:rPr>
-            </w:pPr>
-            <w:r>
-              <w:rPr>
-                <w:rFonts w:ascii="Courier New" w:hAnsi="Courier New" w:cs="Courier New"/>
-                <w:sz w:val="24"/>
-                <w:szCs w:val="24"/>
-              </w:rPr>
-              <w:t xml:space="preserve">  "</w:t>
-            </w:r>
-            <w:proofErr w:type="spellStart"/>
-            <w:r>
-              <w:rPr>
-                <w:rFonts w:ascii="Courier New" w:hAnsi="Courier New" w:cs="Courier New"/>
-                <w:sz w:val="24"/>
-                <w:szCs w:val="24"/>
-              </w:rPr>
-              <w:t>newValue</w:t>
-            </w:r>
-            <w:proofErr w:type="spellEnd"/>
-            <w:r>
-              <w:rPr>
                 <w:rFonts w:ascii="Courier New" w:hAnsi="Courier New" w:cs="Courier New"/>
                 <w:sz w:val="24"/>
                 <w:szCs w:val="24"/>
               </w:rPr>
               <w:t>": "5678"</w:t>
             </w:r>
+            <w:bookmarkStart w:id="5" w:name="_GoBack"/>
+            <w:bookmarkEnd w:id="5"/>
           </w:p>
           <w:p>
             <w:pPr>
@@ -8933,6 +8665,7 @@
                 <w:sz w:val="24"/>
                 <w:szCs w:val="24"/>
               </w:rPr>
+              <w:lastRenderedPageBreak/>
               <w:drawing>
                 <wp:inline distT="0" distB="0" distL="0" distR="0" wp14:anchorId="054D13AF" wp14:editId="65AC628F">
                   <wp:extent cx="4879524" cy="3358843"/>
@@ -9069,7 +8802,6 @@
                 <w:sz w:val="24"/>
                 <w:szCs w:val="24"/>
               </w:rPr>
-              <w:lastRenderedPageBreak/>
               <w:t>SampleParticipants</w:t>
             </w:r>
             <w:proofErr w:type="spellEnd"/>
@@ -9109,25 +8841,7 @@
                 <w:sz w:val="24"/>
                 <w:szCs w:val="24"/>
               </w:rPr>
-              <w:t xml:space="preserve">Before we build our first network, let’s </w:t>
-            </w:r>
-            <w:proofErr w:type="gramStart"/>
-            <w:r>
-              <w:rPr>
-                <w:rFonts w:asciiTheme="minorHAnsi" w:hAnsiTheme="minorHAnsi" w:cstheme="minorHAnsi"/>
-                <w:sz w:val="24"/>
-                <w:szCs w:val="24"/>
-              </w:rPr>
-              <w:t>take a look</w:t>
-            </w:r>
-            <w:proofErr w:type="gramEnd"/>
-            <w:r>
-              <w:rPr>
-                <w:rFonts w:asciiTheme="minorHAnsi" w:hAnsiTheme="minorHAnsi" w:cstheme="minorHAnsi"/>
-                <w:sz w:val="24"/>
-                <w:szCs w:val="24"/>
-              </w:rPr>
-              <w:t xml:space="preserve"> at some of the basics of modeling business networks.</w:t>
+              <w:t>Before we build our first network, let’s take a look at some of the basics of modeling business networks.</w:t>
             </w:r>
           </w:p>
           <w:p>
@@ -9266,16 +8980,7 @@
                 <w:sz w:val="24"/>
                 <w:szCs w:val="24"/>
               </w:rPr>
-              <w:t xml:space="preserve">The Namespace is defined in your model file </w:t>
-            </w:r>
-            <w:proofErr w:type="gramStart"/>
-            <w:r>
-              <w:rPr>
-                <w:rFonts w:asciiTheme="minorHAnsi" w:hAnsiTheme="minorHAnsi" w:cstheme="minorHAnsi"/>
-                <w:sz w:val="24"/>
-                <w:szCs w:val="24"/>
-              </w:rPr>
-              <w:t>(.</w:t>
+              <w:t>The Namespace is defined in your model file (.</w:t>
             </w:r>
             <w:proofErr w:type="spellStart"/>
             <w:r>
@@ -9287,14 +8992,22 @@
               <w:t>cto</w:t>
             </w:r>
             <w:proofErr w:type="spellEnd"/>
-            <w:proofErr w:type="gramEnd"/>
-            <w:r>
-              <w:rPr>
-                <w:rFonts w:asciiTheme="minorHAnsi" w:hAnsiTheme="minorHAnsi" w:cstheme="minorHAnsi"/>
-                <w:sz w:val="24"/>
-                <w:szCs w:val="24"/>
-              </w:rPr>
-              <w:t>). All resources created are implicitly part of this namespace. In addition to your network namespace, there is a system namespace which contains the base classes for assets, events, participants, and transactions.</w:t>
+            <w:r>
+              <w:rPr>
+                <w:rFonts w:asciiTheme="minorHAnsi" w:hAnsiTheme="minorHAnsi" w:cstheme="minorHAnsi"/>
+                <w:sz w:val="24"/>
+                <w:szCs w:val="24"/>
+              </w:rPr>
+              <w:t xml:space="preserve">). All resources created are implicitly part of this namespace. In addition to your network </w:t>
+            </w:r>
+            <w:r>
+              <w:rPr>
+                <w:rFonts w:asciiTheme="minorHAnsi" w:hAnsiTheme="minorHAnsi" w:cstheme="minorHAnsi"/>
+                <w:sz w:val="24"/>
+                <w:szCs w:val="24"/>
+              </w:rPr>
+              <w:lastRenderedPageBreak/>
+              <w:t>namespace, there is a system namespace which contains the base classes for assets, events, participants, and transactions.</w:t>
             </w:r>
           </w:p>
           <w:p>
@@ -9633,16 +9346,7 @@
                 <w:sz w:val="24"/>
                 <w:szCs w:val="24"/>
               </w:rPr>
-              <w:t xml:space="preserve">Participants are the actors in a transaction such as buyer, seller, shipper, owner, </w:t>
-            </w:r>
-            <w:r>
-              <w:rPr>
-                <w:rFonts w:asciiTheme="minorHAnsi" w:hAnsiTheme="minorHAnsi" w:cstheme="minorHAnsi"/>
-                <w:sz w:val="24"/>
-                <w:szCs w:val="24"/>
-              </w:rPr>
-              <w:lastRenderedPageBreak/>
-              <w:t>physician, etc.</w:t>
+              <w:t>Participants are the actors in a transaction such as buyer, seller, shipper, owner, physician, etc.</w:t>
             </w:r>
           </w:p>
           <w:p>
@@ -9743,72 +9447,37 @@
                 <w:sz w:val="24"/>
                 <w:szCs w:val="24"/>
               </w:rPr>
-              <w:t xml:space="preserve">These are things that need to be tracked and auditable. As well, there should be requirements for a transaction to occur and be endorsed so that it can be </w:t>
-            </w:r>
-            <w:proofErr w:type="gramStart"/>
-            <w:r>
-              <w:rPr>
-                <w:rFonts w:asciiTheme="minorHAnsi" w:hAnsiTheme="minorHAnsi" w:cstheme="minorHAnsi"/>
-                <w:sz w:val="24"/>
-                <w:szCs w:val="24"/>
-              </w:rPr>
-              <w:t>entered into the</w:t>
-            </w:r>
-            <w:proofErr w:type="gramEnd"/>
-            <w:r>
-              <w:rPr>
-                <w:rFonts w:asciiTheme="minorHAnsi" w:hAnsiTheme="minorHAnsi" w:cstheme="minorHAnsi"/>
-                <w:sz w:val="24"/>
-                <w:szCs w:val="24"/>
-              </w:rPr>
-              <w:t xml:space="preserve"> ledger. For example, </w:t>
-            </w:r>
-            <w:proofErr w:type="gramStart"/>
-            <w:r>
-              <w:rPr>
-                <w:rFonts w:asciiTheme="minorHAnsi" w:hAnsiTheme="minorHAnsi" w:cstheme="minorHAnsi"/>
-                <w:sz w:val="24"/>
-                <w:szCs w:val="24"/>
-              </w:rPr>
-              <w:t>in order to</w:t>
-            </w:r>
-            <w:proofErr w:type="gramEnd"/>
-            <w:r>
-              <w:rPr>
-                <w:rFonts w:asciiTheme="minorHAnsi" w:hAnsiTheme="minorHAnsi" w:cstheme="minorHAnsi"/>
-                <w:sz w:val="24"/>
-                <w:szCs w:val="24"/>
-              </w:rPr>
-              <w:t xml:space="preserve"> deliver a vehicle to a buyer, funds need to be transferred from the buyer to the seller, the title/registration application needs to be submitted, and the sales manager needs to provide approval of the sales price. If financing is required, all credit checks and qualification has been done and meets the standards set by the seller.</w:t>
-            </w:r>
-          </w:p>
-          <w:p>
-            <w:pPr>
-              <w:pStyle w:val="ListParagraph"/>
-              <w:ind w:left="823"/>
-              <w:rPr>
-                <w:rFonts w:asciiTheme="minorHAnsi" w:hAnsiTheme="minorHAnsi" w:cstheme="minorHAnsi"/>
-                <w:sz w:val="24"/>
-                <w:szCs w:val="24"/>
-              </w:rPr>
-            </w:pPr>
-          </w:p>
-          <w:p>
-            <w:pPr>
-              <w:pStyle w:val="ListParagraph"/>
-              <w:ind w:left="823"/>
-              <w:rPr>
-                <w:rFonts w:asciiTheme="minorHAnsi" w:hAnsiTheme="minorHAnsi" w:cstheme="minorHAnsi"/>
-                <w:sz w:val="24"/>
-                <w:szCs w:val="24"/>
-              </w:rPr>
-            </w:pPr>
-            <w:r>
-              <w:rPr>
-                <w:rFonts w:asciiTheme="minorHAnsi" w:hAnsiTheme="minorHAnsi" w:cstheme="minorHAnsi"/>
-                <w:sz w:val="24"/>
-                <w:szCs w:val="24"/>
-              </w:rPr>
+              <w:t>These are things that need to be tracked and auditable. As well, there should be requirements for a transaction to occur and be endorsed so that it can be entered into the ledger. For example, in order to deliver a vehicle to a buyer, funds need to be transferred from the buyer to the seller, the title/registration application needs to be submitted, and the sales manager needs to provide approval of the sales price. If financing is required, all credit checks and qualification has been done and meets the standards set by the seller.</w:t>
+            </w:r>
+          </w:p>
+          <w:p>
+            <w:pPr>
+              <w:pStyle w:val="ListParagraph"/>
+              <w:ind w:left="823"/>
+              <w:rPr>
+                <w:rFonts w:asciiTheme="minorHAnsi" w:hAnsiTheme="minorHAnsi" w:cstheme="minorHAnsi"/>
+                <w:sz w:val="24"/>
+                <w:szCs w:val="24"/>
+              </w:rPr>
+            </w:pPr>
+          </w:p>
+          <w:p>
+            <w:pPr>
+              <w:pStyle w:val="ListParagraph"/>
+              <w:ind w:left="823"/>
+              <w:rPr>
+                <w:rFonts w:asciiTheme="minorHAnsi" w:hAnsiTheme="minorHAnsi" w:cstheme="minorHAnsi"/>
+                <w:sz w:val="24"/>
+                <w:szCs w:val="24"/>
+              </w:rPr>
+            </w:pPr>
+            <w:r>
+              <w:rPr>
+                <w:rFonts w:asciiTheme="minorHAnsi" w:hAnsiTheme="minorHAnsi" w:cstheme="minorHAnsi"/>
+                <w:sz w:val="24"/>
+                <w:szCs w:val="24"/>
+              </w:rPr>
+              <w:lastRenderedPageBreak/>
               <w:t xml:space="preserve">These requirements would be established as part of the </w:t>
             </w:r>
             <w:proofErr w:type="spellStart"/>
@@ -9908,25 +9577,7 @@
                 <w:sz w:val="24"/>
                 <w:szCs w:val="24"/>
               </w:rPr>
-              <w:t xml:space="preserve">You shouldn’t be replicated information about Assets and Participants. Composer provides the mechanism to define relationships between them. So, once I’ve created an asset, with </w:t>
-            </w:r>
-            <w:proofErr w:type="gramStart"/>
-            <w:r>
-              <w:rPr>
-                <w:rFonts w:asciiTheme="minorHAnsi" w:hAnsiTheme="minorHAnsi" w:cstheme="minorHAnsi"/>
-                <w:sz w:val="24"/>
-                <w:szCs w:val="24"/>
-              </w:rPr>
-              <w:t>all of</w:t>
-            </w:r>
-            <w:proofErr w:type="gramEnd"/>
-            <w:r>
-              <w:rPr>
-                <w:rFonts w:asciiTheme="minorHAnsi" w:hAnsiTheme="minorHAnsi" w:cstheme="minorHAnsi"/>
-                <w:sz w:val="24"/>
-                <w:szCs w:val="24"/>
-              </w:rPr>
-              <w:t xml:space="preserve"> the attributes that define that asset, I can simply refer to it from any other Asset, Participant, Transaction or Event. I don’t need to have an attribute like </w:t>
+              <w:t xml:space="preserve">You shouldn’t be replicated information about Assets and Participants. Composer provides the mechanism to define relationships between them. So, once I’ve created an asset, with all of the attributes that define that asset, I can simply refer to it from any other Asset, Participant, Transaction or Event. I don’t need to have an attribute like </w:t>
             </w:r>
             <w:proofErr w:type="spellStart"/>
             <w:r>
@@ -10169,270 +9820,270 @@
                 <w:sz w:val="24"/>
                 <w:szCs w:val="24"/>
               </w:rPr>
+              <w:t xml:space="preserve">  o </w:t>
+            </w:r>
+            <w:proofErr w:type="gramStart"/>
+            <w:r>
+              <w:rPr>
+                <w:rFonts w:ascii="Courier New" w:hAnsi="Courier New" w:cs="Courier New"/>
+                <w:sz w:val="24"/>
+                <w:szCs w:val="24"/>
+              </w:rPr>
+              <w:t>Integer[</w:t>
+            </w:r>
+            <w:proofErr w:type="gramEnd"/>
+            <w:r>
+              <w:rPr>
+                <w:rFonts w:ascii="Courier New" w:hAnsi="Courier New" w:cs="Courier New"/>
+                <w:sz w:val="24"/>
+                <w:szCs w:val="24"/>
+              </w:rPr>
+              <w:t>] counts optional</w:t>
+            </w:r>
+          </w:p>
+          <w:p>
+            <w:pPr>
+              <w:pStyle w:val="ListParagraph"/>
+              <w:ind w:left="823"/>
+              <w:rPr>
+                <w:rFonts w:ascii="Courier New" w:hAnsi="Courier New" w:cs="Courier New"/>
+                <w:sz w:val="24"/>
+                <w:szCs w:val="24"/>
+              </w:rPr>
+            </w:pPr>
+            <w:r>
+              <w:rPr>
+                <w:rFonts w:ascii="Courier New" w:hAnsi="Courier New" w:cs="Courier New"/>
+                <w:sz w:val="24"/>
+                <w:szCs w:val="24"/>
+              </w:rPr>
+              <w:t>}</w:t>
+            </w:r>
+          </w:p>
+          <w:p>
+            <w:pPr>
+              <w:pStyle w:val="ListParagraph"/>
+              <w:ind w:left="823"/>
+              <w:rPr>
+                <w:rFonts w:asciiTheme="minorHAnsi" w:hAnsiTheme="minorHAnsi" w:cstheme="minorHAnsi"/>
+                <w:sz w:val="24"/>
+                <w:szCs w:val="24"/>
+              </w:rPr>
+            </w:pPr>
+          </w:p>
+          <w:p>
+            <w:pPr>
+              <w:pStyle w:val="ListParagraph"/>
+              <w:ind w:left="823"/>
+              <w:rPr>
+                <w:rFonts w:asciiTheme="minorHAnsi" w:hAnsiTheme="minorHAnsi" w:cstheme="minorHAnsi"/>
+                <w:sz w:val="24"/>
+                <w:szCs w:val="24"/>
+              </w:rPr>
+            </w:pPr>
+            <w:r>
+              <w:rPr>
+                <w:rFonts w:asciiTheme="minorHAnsi" w:hAnsiTheme="minorHAnsi" w:cstheme="minorHAnsi"/>
+                <w:sz w:val="24"/>
+                <w:szCs w:val="24"/>
+              </w:rPr>
+              <w:t>I could then have Participant definition that has two attributes called:</w:t>
+            </w:r>
+          </w:p>
+          <w:p>
+            <w:pPr>
+              <w:pStyle w:val="ListParagraph"/>
+              <w:ind w:left="823"/>
+              <w:rPr>
+                <w:rFonts w:asciiTheme="minorHAnsi" w:hAnsiTheme="minorHAnsi" w:cstheme="minorHAnsi"/>
+                <w:sz w:val="24"/>
+                <w:szCs w:val="24"/>
+              </w:rPr>
+            </w:pPr>
+          </w:p>
+          <w:p>
+            <w:pPr>
+              <w:pStyle w:val="ListParagraph"/>
+              <w:ind w:left="823"/>
+              <w:rPr>
+                <w:rFonts w:ascii="Courier New" w:hAnsi="Courier New" w:cs="Courier New"/>
+                <w:sz w:val="24"/>
+                <w:szCs w:val="24"/>
+              </w:rPr>
+            </w:pPr>
+            <w:r>
+              <w:rPr>
+                <w:rFonts w:ascii="Courier New" w:hAnsi="Courier New" w:cs="Courier New"/>
+                <w:sz w:val="24"/>
+                <w:szCs w:val="24"/>
+              </w:rPr>
+              <w:t xml:space="preserve">Address </w:t>
+            </w:r>
+            <w:proofErr w:type="spellStart"/>
+            <w:r>
+              <w:rPr>
+                <w:rFonts w:ascii="Courier New" w:hAnsi="Courier New" w:cs="Courier New"/>
+                <w:sz w:val="24"/>
+                <w:szCs w:val="24"/>
+              </w:rPr>
+              <w:t>billingAddress</w:t>
+            </w:r>
+            <w:proofErr w:type="spellEnd"/>
+          </w:p>
+          <w:p>
+            <w:pPr>
+              <w:pStyle w:val="ListParagraph"/>
+              <w:ind w:left="823"/>
+              <w:rPr>
+                <w:rFonts w:ascii="Courier New" w:hAnsi="Courier New" w:cs="Courier New"/>
+                <w:sz w:val="24"/>
+                <w:szCs w:val="24"/>
+              </w:rPr>
+            </w:pPr>
+            <w:r>
+              <w:rPr>
+                <w:rFonts w:ascii="Courier New" w:hAnsi="Courier New" w:cs="Courier New"/>
+                <w:sz w:val="24"/>
+                <w:szCs w:val="24"/>
+              </w:rPr>
+              <w:t xml:space="preserve">Address </w:t>
+            </w:r>
+            <w:proofErr w:type="spellStart"/>
+            <w:r>
+              <w:rPr>
+                <w:rFonts w:ascii="Courier New" w:hAnsi="Courier New" w:cs="Courier New"/>
+                <w:sz w:val="24"/>
+                <w:szCs w:val="24"/>
+              </w:rPr>
+              <w:t>shippingAddress</w:t>
+            </w:r>
+            <w:proofErr w:type="spellEnd"/>
+          </w:p>
+          <w:p>
+            <w:pPr>
+              <w:pStyle w:val="ListParagraph"/>
+              <w:ind w:left="823"/>
+              <w:rPr>
+                <w:rFonts w:asciiTheme="minorHAnsi" w:hAnsiTheme="minorHAnsi" w:cstheme="minorHAnsi"/>
+                <w:sz w:val="24"/>
+                <w:szCs w:val="24"/>
+              </w:rPr>
+            </w:pPr>
+          </w:p>
+          <w:p>
+            <w:pPr>
+              <w:pStyle w:val="ListParagraph"/>
+              <w:ind w:left="823"/>
+              <w:rPr>
+                <w:rFonts w:asciiTheme="minorHAnsi" w:hAnsiTheme="minorHAnsi" w:cstheme="minorHAnsi"/>
+                <w:sz w:val="24"/>
+                <w:szCs w:val="24"/>
+              </w:rPr>
+            </w:pPr>
+            <w:r>
+              <w:rPr>
+                <w:rFonts w:asciiTheme="minorHAnsi" w:hAnsiTheme="minorHAnsi" w:cstheme="minorHAnsi"/>
+                <w:sz w:val="24"/>
+                <w:szCs w:val="24"/>
+              </w:rPr>
+              <w:t xml:space="preserve">I would then refer to </w:t>
+            </w:r>
+            <w:proofErr w:type="spellStart"/>
+            <w:r>
+              <w:rPr>
+                <w:rFonts w:asciiTheme="minorHAnsi" w:hAnsiTheme="minorHAnsi" w:cstheme="minorHAnsi"/>
+                <w:sz w:val="24"/>
+                <w:szCs w:val="24"/>
+              </w:rPr>
+              <w:t>billingAddress.street</w:t>
+            </w:r>
+            <w:proofErr w:type="spellEnd"/>
+            <w:r>
+              <w:rPr>
+                <w:rFonts w:asciiTheme="minorHAnsi" w:hAnsiTheme="minorHAnsi" w:cstheme="minorHAnsi"/>
+                <w:sz w:val="24"/>
+                <w:szCs w:val="24"/>
+              </w:rPr>
+              <w:t xml:space="preserve"> or </w:t>
+            </w:r>
+            <w:proofErr w:type="spellStart"/>
+            <w:r>
+              <w:rPr>
+                <w:rFonts w:asciiTheme="minorHAnsi" w:hAnsiTheme="minorHAnsi" w:cstheme="minorHAnsi"/>
+                <w:sz w:val="24"/>
+                <w:szCs w:val="24"/>
+              </w:rPr>
+              <w:t>shippingAddress.city</w:t>
+            </w:r>
+            <w:proofErr w:type="spellEnd"/>
+            <w:r>
+              <w:rPr>
+                <w:rFonts w:asciiTheme="minorHAnsi" w:hAnsiTheme="minorHAnsi" w:cstheme="minorHAnsi"/>
+                <w:sz w:val="24"/>
+                <w:szCs w:val="24"/>
+              </w:rPr>
+              <w:t xml:space="preserve"> to get those values.</w:t>
+            </w:r>
+          </w:p>
+          <w:p>
+            <w:pPr>
+              <w:pStyle w:val="ListParagraph"/>
+              <w:ind w:left="823"/>
+              <w:rPr>
+                <w:rFonts w:asciiTheme="minorHAnsi" w:hAnsiTheme="minorHAnsi" w:cstheme="minorHAnsi"/>
+                <w:sz w:val="24"/>
+                <w:szCs w:val="24"/>
+              </w:rPr>
+            </w:pPr>
+          </w:p>
+          <w:p>
+            <w:pPr>
+              <w:pStyle w:val="ListParagraph"/>
+              <w:ind w:left="823"/>
+              <w:rPr>
+                <w:rFonts w:asciiTheme="minorHAnsi" w:hAnsiTheme="minorHAnsi" w:cstheme="minorHAnsi"/>
+                <w:sz w:val="24"/>
+                <w:szCs w:val="24"/>
+              </w:rPr>
+            </w:pPr>
+            <w:r>
+              <w:rPr>
+                <w:rFonts w:asciiTheme="minorHAnsi" w:hAnsiTheme="minorHAnsi" w:cstheme="minorHAnsi"/>
+                <w:sz w:val="24"/>
+                <w:szCs w:val="24"/>
+              </w:rPr>
+              <w:t>Enumerated Data Types allow me to define the allowable values. For account status, I may only have Active or Inactive. I could define it as this:</w:t>
+            </w:r>
+          </w:p>
+          <w:p>
+            <w:pPr>
+              <w:pStyle w:val="ListParagraph"/>
+              <w:ind w:left="823"/>
+              <w:rPr>
+                <w:rFonts w:asciiTheme="minorHAnsi" w:hAnsiTheme="minorHAnsi" w:cstheme="minorHAnsi"/>
+                <w:sz w:val="24"/>
+                <w:szCs w:val="24"/>
+              </w:rPr>
+            </w:pPr>
+          </w:p>
+          <w:p>
+            <w:pPr>
+              <w:pStyle w:val="ListParagraph"/>
+              <w:ind w:left="823"/>
+              <w:rPr>
+                <w:rFonts w:ascii="Courier New" w:hAnsi="Courier New" w:cs="Courier New"/>
+                <w:sz w:val="24"/>
+                <w:szCs w:val="24"/>
+              </w:rPr>
+            </w:pPr>
+            <w:proofErr w:type="spellStart"/>
+            <w:r>
+              <w:rPr>
+                <w:rFonts w:ascii="Courier New" w:hAnsi="Courier New" w:cs="Courier New"/>
+                <w:sz w:val="24"/>
+                <w:szCs w:val="24"/>
+              </w:rPr>
               <w:lastRenderedPageBreak/>
-              <w:t xml:space="preserve">  o </w:t>
-            </w:r>
-            <w:proofErr w:type="gramStart"/>
-            <w:r>
-              <w:rPr>
-                <w:rFonts w:ascii="Courier New" w:hAnsi="Courier New" w:cs="Courier New"/>
-                <w:sz w:val="24"/>
-                <w:szCs w:val="24"/>
-              </w:rPr>
-              <w:t>Integer[</w:t>
-            </w:r>
-            <w:proofErr w:type="gramEnd"/>
-            <w:r>
-              <w:rPr>
-                <w:rFonts w:ascii="Courier New" w:hAnsi="Courier New" w:cs="Courier New"/>
-                <w:sz w:val="24"/>
-                <w:szCs w:val="24"/>
-              </w:rPr>
-              <w:t>] counts optional</w:t>
-            </w:r>
-          </w:p>
-          <w:p>
-            <w:pPr>
-              <w:pStyle w:val="ListParagraph"/>
-              <w:ind w:left="823"/>
-              <w:rPr>
-                <w:rFonts w:ascii="Courier New" w:hAnsi="Courier New" w:cs="Courier New"/>
-                <w:sz w:val="24"/>
-                <w:szCs w:val="24"/>
-              </w:rPr>
-            </w:pPr>
-            <w:r>
-              <w:rPr>
-                <w:rFonts w:ascii="Courier New" w:hAnsi="Courier New" w:cs="Courier New"/>
-                <w:sz w:val="24"/>
-                <w:szCs w:val="24"/>
-              </w:rPr>
-              <w:t>}</w:t>
-            </w:r>
-          </w:p>
-          <w:p>
-            <w:pPr>
-              <w:pStyle w:val="ListParagraph"/>
-              <w:ind w:left="823"/>
-              <w:rPr>
-                <w:rFonts w:asciiTheme="minorHAnsi" w:hAnsiTheme="minorHAnsi" w:cstheme="minorHAnsi"/>
-                <w:sz w:val="24"/>
-                <w:szCs w:val="24"/>
-              </w:rPr>
-            </w:pPr>
-          </w:p>
-          <w:p>
-            <w:pPr>
-              <w:pStyle w:val="ListParagraph"/>
-              <w:ind w:left="823"/>
-              <w:rPr>
-                <w:rFonts w:asciiTheme="minorHAnsi" w:hAnsiTheme="minorHAnsi" w:cstheme="minorHAnsi"/>
-                <w:sz w:val="24"/>
-                <w:szCs w:val="24"/>
-              </w:rPr>
-            </w:pPr>
-            <w:r>
-              <w:rPr>
-                <w:rFonts w:asciiTheme="minorHAnsi" w:hAnsiTheme="minorHAnsi" w:cstheme="minorHAnsi"/>
-                <w:sz w:val="24"/>
-                <w:szCs w:val="24"/>
-              </w:rPr>
-              <w:t>I could then have Participant definition that has two attributes called:</w:t>
-            </w:r>
-          </w:p>
-          <w:p>
-            <w:pPr>
-              <w:pStyle w:val="ListParagraph"/>
-              <w:ind w:left="823"/>
-              <w:rPr>
-                <w:rFonts w:asciiTheme="minorHAnsi" w:hAnsiTheme="minorHAnsi" w:cstheme="minorHAnsi"/>
-                <w:sz w:val="24"/>
-                <w:szCs w:val="24"/>
-              </w:rPr>
-            </w:pPr>
-          </w:p>
-          <w:p>
-            <w:pPr>
-              <w:pStyle w:val="ListParagraph"/>
-              <w:ind w:left="823"/>
-              <w:rPr>
-                <w:rFonts w:ascii="Courier New" w:hAnsi="Courier New" w:cs="Courier New"/>
-                <w:sz w:val="24"/>
-                <w:szCs w:val="24"/>
-              </w:rPr>
-            </w:pPr>
-            <w:r>
-              <w:rPr>
-                <w:rFonts w:ascii="Courier New" w:hAnsi="Courier New" w:cs="Courier New"/>
-                <w:sz w:val="24"/>
-                <w:szCs w:val="24"/>
-              </w:rPr>
-              <w:t xml:space="preserve">Address </w:t>
-            </w:r>
-            <w:proofErr w:type="spellStart"/>
-            <w:r>
-              <w:rPr>
-                <w:rFonts w:ascii="Courier New" w:hAnsi="Courier New" w:cs="Courier New"/>
-                <w:sz w:val="24"/>
-                <w:szCs w:val="24"/>
-              </w:rPr>
-              <w:t>billingAddress</w:t>
-            </w:r>
-            <w:proofErr w:type="spellEnd"/>
-          </w:p>
-          <w:p>
-            <w:pPr>
-              <w:pStyle w:val="ListParagraph"/>
-              <w:ind w:left="823"/>
-              <w:rPr>
-                <w:rFonts w:ascii="Courier New" w:hAnsi="Courier New" w:cs="Courier New"/>
-                <w:sz w:val="24"/>
-                <w:szCs w:val="24"/>
-              </w:rPr>
-            </w:pPr>
-            <w:r>
-              <w:rPr>
-                <w:rFonts w:ascii="Courier New" w:hAnsi="Courier New" w:cs="Courier New"/>
-                <w:sz w:val="24"/>
-                <w:szCs w:val="24"/>
-              </w:rPr>
-              <w:t xml:space="preserve">Address </w:t>
-            </w:r>
-            <w:proofErr w:type="spellStart"/>
-            <w:r>
-              <w:rPr>
-                <w:rFonts w:ascii="Courier New" w:hAnsi="Courier New" w:cs="Courier New"/>
-                <w:sz w:val="24"/>
-                <w:szCs w:val="24"/>
-              </w:rPr>
-              <w:t>shippingAddress</w:t>
-            </w:r>
-            <w:proofErr w:type="spellEnd"/>
-          </w:p>
-          <w:p>
-            <w:pPr>
-              <w:pStyle w:val="ListParagraph"/>
-              <w:ind w:left="823"/>
-              <w:rPr>
-                <w:rFonts w:asciiTheme="minorHAnsi" w:hAnsiTheme="minorHAnsi" w:cstheme="minorHAnsi"/>
-                <w:sz w:val="24"/>
-                <w:szCs w:val="24"/>
-              </w:rPr>
-            </w:pPr>
-          </w:p>
-          <w:p>
-            <w:pPr>
-              <w:pStyle w:val="ListParagraph"/>
-              <w:ind w:left="823"/>
-              <w:rPr>
-                <w:rFonts w:asciiTheme="minorHAnsi" w:hAnsiTheme="minorHAnsi" w:cstheme="minorHAnsi"/>
-                <w:sz w:val="24"/>
-                <w:szCs w:val="24"/>
-              </w:rPr>
-            </w:pPr>
-            <w:r>
-              <w:rPr>
-                <w:rFonts w:asciiTheme="minorHAnsi" w:hAnsiTheme="minorHAnsi" w:cstheme="minorHAnsi"/>
-                <w:sz w:val="24"/>
-                <w:szCs w:val="24"/>
-              </w:rPr>
-              <w:t xml:space="preserve">I would then refer to </w:t>
-            </w:r>
-            <w:proofErr w:type="spellStart"/>
-            <w:r>
-              <w:rPr>
-                <w:rFonts w:asciiTheme="minorHAnsi" w:hAnsiTheme="minorHAnsi" w:cstheme="minorHAnsi"/>
-                <w:sz w:val="24"/>
-                <w:szCs w:val="24"/>
-              </w:rPr>
-              <w:t>billingAddress.street</w:t>
-            </w:r>
-            <w:proofErr w:type="spellEnd"/>
-            <w:r>
-              <w:rPr>
-                <w:rFonts w:asciiTheme="minorHAnsi" w:hAnsiTheme="minorHAnsi" w:cstheme="minorHAnsi"/>
-                <w:sz w:val="24"/>
-                <w:szCs w:val="24"/>
-              </w:rPr>
-              <w:t xml:space="preserve"> or </w:t>
-            </w:r>
-            <w:proofErr w:type="spellStart"/>
-            <w:r>
-              <w:rPr>
-                <w:rFonts w:asciiTheme="minorHAnsi" w:hAnsiTheme="minorHAnsi" w:cstheme="minorHAnsi"/>
-                <w:sz w:val="24"/>
-                <w:szCs w:val="24"/>
-              </w:rPr>
-              <w:t>shippingAddress.city</w:t>
-            </w:r>
-            <w:proofErr w:type="spellEnd"/>
-            <w:r>
-              <w:rPr>
-                <w:rFonts w:asciiTheme="minorHAnsi" w:hAnsiTheme="minorHAnsi" w:cstheme="minorHAnsi"/>
-                <w:sz w:val="24"/>
-                <w:szCs w:val="24"/>
-              </w:rPr>
-              <w:t xml:space="preserve"> to get those values.</w:t>
-            </w:r>
-          </w:p>
-          <w:p>
-            <w:pPr>
-              <w:pStyle w:val="ListParagraph"/>
-              <w:ind w:left="823"/>
-              <w:rPr>
-                <w:rFonts w:asciiTheme="minorHAnsi" w:hAnsiTheme="minorHAnsi" w:cstheme="minorHAnsi"/>
-                <w:sz w:val="24"/>
-                <w:szCs w:val="24"/>
-              </w:rPr>
-            </w:pPr>
-          </w:p>
-          <w:p>
-            <w:pPr>
-              <w:pStyle w:val="ListParagraph"/>
-              <w:ind w:left="823"/>
-              <w:rPr>
-                <w:rFonts w:asciiTheme="minorHAnsi" w:hAnsiTheme="minorHAnsi" w:cstheme="minorHAnsi"/>
-                <w:sz w:val="24"/>
-                <w:szCs w:val="24"/>
-              </w:rPr>
-            </w:pPr>
-            <w:r>
-              <w:rPr>
-                <w:rFonts w:asciiTheme="minorHAnsi" w:hAnsiTheme="minorHAnsi" w:cstheme="minorHAnsi"/>
-                <w:sz w:val="24"/>
-                <w:szCs w:val="24"/>
-              </w:rPr>
-              <w:t>Enumerated Data Types allow me to define the allowable values. For account status, I may only have Active or Inactive. I could define it as this:</w:t>
-            </w:r>
-          </w:p>
-          <w:p>
-            <w:pPr>
-              <w:pStyle w:val="ListParagraph"/>
-              <w:ind w:left="823"/>
-              <w:rPr>
-                <w:rFonts w:asciiTheme="minorHAnsi" w:hAnsiTheme="minorHAnsi" w:cstheme="minorHAnsi"/>
-                <w:sz w:val="24"/>
-                <w:szCs w:val="24"/>
-              </w:rPr>
-            </w:pPr>
-          </w:p>
-          <w:p>
-            <w:pPr>
-              <w:pStyle w:val="ListParagraph"/>
-              <w:ind w:left="823"/>
-              <w:rPr>
-                <w:rFonts w:ascii="Courier New" w:hAnsi="Courier New" w:cs="Courier New"/>
-                <w:sz w:val="24"/>
-                <w:szCs w:val="24"/>
-              </w:rPr>
-            </w:pPr>
-            <w:proofErr w:type="spellStart"/>
-            <w:r>
-              <w:rPr>
-                <w:rFonts w:ascii="Courier New" w:hAnsi="Courier New" w:cs="Courier New"/>
-                <w:sz w:val="24"/>
-                <w:szCs w:val="24"/>
-              </w:rPr>
               <w:t>enum</w:t>
             </w:r>
             <w:proofErr w:type="spellEnd"/>
@@ -11124,6 +10775,7 @@
                 <w:sz w:val="24"/>
                 <w:szCs w:val="24"/>
               </w:rPr>
+              <w:lastRenderedPageBreak/>
               <w:t>This will take you back to the main Composer page.</w:t>
             </w:r>
           </w:p>
@@ -11369,7 +11021,6 @@
                 <w:sz w:val="24"/>
                 <w:szCs w:val="24"/>
               </w:rPr>
-              <w:lastRenderedPageBreak/>
               <w:drawing>
                 <wp:inline distT="0" distB="0" distL="0" distR="0" wp14:anchorId="036AB55E" wp14:editId="44EEF4A6">
                   <wp:extent cx="1383026" cy="2047660"/>
@@ -11465,6 +11116,7 @@
                 <w:sz w:val="24"/>
                 <w:szCs w:val="24"/>
               </w:rPr>
+              <w:lastRenderedPageBreak/>
               <w:drawing>
                 <wp:inline distT="0" distB="0" distL="0" distR="0" wp14:anchorId="0AA051AF" wp14:editId="748A8B97">
                   <wp:extent cx="4664686" cy="2081666"/>
@@ -12342,25 +11994,7 @@
                 <w:sz w:val="24"/>
                 <w:szCs w:val="24"/>
               </w:rPr>
-              <w:t xml:space="preserve"> from a sensor in the shipping container to note the current location using a </w:t>
-            </w:r>
-            <w:proofErr w:type="spellStart"/>
-            <w:r>
-              <w:rPr>
-                <w:rFonts w:asciiTheme="minorHAnsi" w:hAnsiTheme="minorHAnsi" w:cstheme="minorHAnsi"/>
-                <w:sz w:val="24"/>
-                <w:szCs w:val="24"/>
-              </w:rPr>
-              <w:t>Lat</w:t>
-            </w:r>
-            <w:proofErr w:type="spellEnd"/>
-            <w:r>
-              <w:rPr>
-                <w:rFonts w:asciiTheme="minorHAnsi" w:hAnsiTheme="minorHAnsi" w:cstheme="minorHAnsi"/>
-                <w:sz w:val="24"/>
-                <w:szCs w:val="24"/>
-              </w:rPr>
-              <w:t>/</w:t>
+              <w:t xml:space="preserve"> from a sensor in the shipping container to note the current location using a Lat/</w:t>
             </w:r>
             <w:proofErr w:type="spellStart"/>
             <w:r>
@@ -12495,25 +12129,7 @@
                 <w:sz w:val="24"/>
                 <w:szCs w:val="24"/>
               </w:rPr>
-              <w:t xml:space="preserve">Add </w:t>
-            </w:r>
-            <w:proofErr w:type="spellStart"/>
-            <w:r>
-              <w:rPr>
-                <w:rFonts w:asciiTheme="minorHAnsi" w:hAnsiTheme="minorHAnsi" w:cstheme="minorHAnsi"/>
-                <w:sz w:val="24"/>
-                <w:szCs w:val="24"/>
-              </w:rPr>
-              <w:t>IoT</w:t>
-            </w:r>
-            <w:proofErr w:type="spellEnd"/>
-            <w:r>
-              <w:rPr>
-                <w:rFonts w:asciiTheme="minorHAnsi" w:hAnsiTheme="minorHAnsi" w:cstheme="minorHAnsi"/>
-                <w:sz w:val="24"/>
-                <w:szCs w:val="24"/>
-              </w:rPr>
-              <w:t xml:space="preserve"> components to the network model</w:t>
+              <w:t>Add IoT components to the network model</w:t>
             </w:r>
           </w:p>
           <w:p>
@@ -14365,6 +13981,7 @@
             <w:r>
               <w:rPr>
                 <w:rFonts w:asciiTheme="minorHAnsi" w:hAnsiTheme="minorHAnsi" w:cstheme="minorHAnsi"/>
+                <w:noProof/>
                 <w:sz w:val="24"/>
                 <w:szCs w:val="24"/>
               </w:rPr>
@@ -16263,25 +15880,7 @@
                 <w:sz w:val="24"/>
                 <w:szCs w:val="24"/>
               </w:rPr>
-              <w:t xml:space="preserve"> specifies the Transaction Type that is defined in your model file. This </w:t>
-            </w:r>
-            <w:proofErr w:type="gramStart"/>
-            <w:r>
-              <w:rPr>
-                <w:rFonts w:asciiTheme="minorHAnsi" w:hAnsiTheme="minorHAnsi" w:cstheme="minorHAnsi"/>
-                <w:sz w:val="24"/>
-                <w:szCs w:val="24"/>
-              </w:rPr>
-              <w:t>has to</w:t>
-            </w:r>
-            <w:proofErr w:type="gramEnd"/>
-            <w:r>
-              <w:rPr>
-                <w:rFonts w:asciiTheme="minorHAnsi" w:hAnsiTheme="minorHAnsi" w:cstheme="minorHAnsi"/>
-                <w:sz w:val="24"/>
-                <w:szCs w:val="24"/>
-              </w:rPr>
-              <w:t xml:space="preserve"> match exactly. The name directly after it needs to match the function name exactly so that it can be invoked when that Transaction is submitted. The @transaction is required to specify that this is a Transaction function.</w:t>
+              <w:t xml:space="preserve"> specifies the Transaction Type that is defined in your model file. This has to match exactly. The name directly after it needs to match the function name exactly so that it can be invoked when that Transaction is submitted. The @transaction is required to specify that this is a Transaction function.</w:t>
             </w:r>
           </w:p>
           <w:p>
@@ -17705,7 +17304,7 @@
                 <w:sz w:val="24"/>
                 <w:szCs w:val="24"/>
               </w:rPr>
-              <w:t xml:space="preserve">When a GPS Reading comes in, the </w:t>
+              <w:t>When a GPS Reading comes in, the Lat/</w:t>
             </w:r>
             <w:proofErr w:type="spellStart"/>
             <w:r>
@@ -17714,7 +17313,7 @@
                 <w:sz w:val="24"/>
                 <w:szCs w:val="24"/>
               </w:rPr>
-              <w:t>Lat</w:t>
+              <w:t>Lng</w:t>
             </w:r>
             <w:proofErr w:type="spellEnd"/>
             <w:r>
@@ -17723,43 +17322,7 @@
                 <w:sz w:val="24"/>
                 <w:szCs w:val="24"/>
               </w:rPr>
-              <w:t>/</w:t>
-            </w:r>
-            <w:proofErr w:type="spellStart"/>
-            <w:r>
-              <w:rPr>
-                <w:rFonts w:asciiTheme="minorHAnsi" w:hAnsiTheme="minorHAnsi" w:cstheme="minorHAnsi"/>
-                <w:sz w:val="24"/>
-                <w:szCs w:val="24"/>
-              </w:rPr>
-              <w:t>Lng</w:t>
-            </w:r>
-            <w:proofErr w:type="spellEnd"/>
-            <w:r>
-              <w:rPr>
-                <w:rFonts w:asciiTheme="minorHAnsi" w:hAnsiTheme="minorHAnsi" w:cstheme="minorHAnsi"/>
-                <w:sz w:val="24"/>
-                <w:szCs w:val="24"/>
-              </w:rPr>
-              <w:t xml:space="preserve"> is pushed into the array attribute on the Shipment Asset. If the </w:t>
-            </w:r>
-            <w:proofErr w:type="spellStart"/>
-            <w:r>
-              <w:rPr>
-                <w:rFonts w:asciiTheme="minorHAnsi" w:hAnsiTheme="minorHAnsi" w:cstheme="minorHAnsi"/>
-                <w:sz w:val="24"/>
-                <w:szCs w:val="24"/>
-              </w:rPr>
-              <w:t>Lat</w:t>
-            </w:r>
-            <w:proofErr w:type="spellEnd"/>
-            <w:r>
-              <w:rPr>
-                <w:rFonts w:asciiTheme="minorHAnsi" w:hAnsiTheme="minorHAnsi" w:cstheme="minorHAnsi"/>
-                <w:sz w:val="24"/>
-                <w:szCs w:val="24"/>
-              </w:rPr>
-              <w:t>/</w:t>
+              <w:t xml:space="preserve"> is pushed into the array attribute on the Shipment Asset. If the Lat/</w:t>
             </w:r>
             <w:proofErr w:type="spellStart"/>
             <w:r>
@@ -19239,23 +18802,13 @@
                 <w:szCs w:val="24"/>
               </w:rPr>
             </w:pPr>
-            <w:proofErr w:type="gramStart"/>
-            <w:r>
-              <w:rPr>
-                <w:rFonts w:asciiTheme="minorHAnsi" w:hAnsiTheme="minorHAnsi" w:cstheme="minorHAnsi"/>
-                <w:sz w:val="24"/>
-                <w:szCs w:val="24"/>
-              </w:rPr>
-              <w:t>Take a look</w:t>
-            </w:r>
-            <w:proofErr w:type="gramEnd"/>
-            <w:r>
-              <w:rPr>
-                <w:rFonts w:asciiTheme="minorHAnsi" w:hAnsiTheme="minorHAnsi" w:cstheme="minorHAnsi"/>
-                <w:sz w:val="24"/>
-                <w:szCs w:val="24"/>
-              </w:rPr>
-              <w:t xml:space="preserve"> at the Contract. You will notice that it has some terms &amp; conditions to the contract. There is a </w:t>
+            <w:r>
+              <w:rPr>
+                <w:rFonts w:asciiTheme="minorHAnsi" w:hAnsiTheme="minorHAnsi" w:cstheme="minorHAnsi"/>
+                <w:sz w:val="24"/>
+                <w:szCs w:val="24"/>
+              </w:rPr>
+              <w:t xml:space="preserve">Take a look at the Contract. You will notice that it has some terms &amp; conditions to the contract. There is a </w:t>
             </w:r>
             <w:proofErr w:type="spellStart"/>
             <w:r>
@@ -19395,43 +18948,7 @@
                 <w:sz w:val="24"/>
                 <w:szCs w:val="24"/>
               </w:rPr>
-              <w:t xml:space="preserve">Next, </w:t>
-            </w:r>
-            <w:proofErr w:type="gramStart"/>
-            <w:r>
-              <w:rPr>
-                <w:rFonts w:asciiTheme="minorHAnsi" w:hAnsiTheme="minorHAnsi" w:cstheme="minorHAnsi"/>
-                <w:sz w:val="24"/>
-                <w:szCs w:val="24"/>
-              </w:rPr>
-              <w:t>take a look</w:t>
-            </w:r>
-            <w:proofErr w:type="gramEnd"/>
-            <w:r>
-              <w:rPr>
-                <w:rFonts w:asciiTheme="minorHAnsi" w:hAnsiTheme="minorHAnsi" w:cstheme="minorHAnsi"/>
-                <w:sz w:val="24"/>
-                <w:szCs w:val="24"/>
-              </w:rPr>
-              <w:t xml:space="preserve"> at the Shipment. You will see the type of product being shipped, the </w:t>
-            </w:r>
-            <w:proofErr w:type="gramStart"/>
-            <w:r>
-              <w:rPr>
-                <w:rFonts w:asciiTheme="minorHAnsi" w:hAnsiTheme="minorHAnsi" w:cstheme="minorHAnsi"/>
-                <w:sz w:val="24"/>
-                <w:szCs w:val="24"/>
-              </w:rPr>
-              <w:t>current status</w:t>
-            </w:r>
-            <w:proofErr w:type="gramEnd"/>
-            <w:r>
-              <w:rPr>
-                <w:rFonts w:asciiTheme="minorHAnsi" w:hAnsiTheme="minorHAnsi" w:cstheme="minorHAnsi"/>
-                <w:sz w:val="24"/>
-                <w:szCs w:val="24"/>
-              </w:rPr>
-              <w:t xml:space="preserve">, the number of units. You will also notice that there are no </w:t>
+              <w:t xml:space="preserve">Next, take a look at the Shipment. You will see the type of product being shipped, the current status, the number of units. You will also notice that there are no </w:t>
             </w:r>
             <w:proofErr w:type="spellStart"/>
             <w:r>
@@ -21110,7 +20627,6 @@
                 <w:szCs w:val="20"/>
               </w:rPr>
             </w:pPr>
-            <w:bookmarkStart w:id="5" w:name="_GoBack"/>
             <w:r>
               <w:rPr>
                 <w:rFonts w:ascii="Courier New" w:hAnsi="Courier New" w:cs="Courier New"/>
@@ -21205,7 +20721,6 @@
               <w:t>}</w:t>
             </w:r>
           </w:p>
-          <w:bookmarkEnd w:id="5"/>
           <w:p>
             <w:pPr>
               <w:pStyle w:val="ListParagraph"/>
@@ -21480,16 +20995,7 @@
                 <w:sz w:val="24"/>
                 <w:szCs w:val="24"/>
               </w:rPr>
-              <w:t xml:space="preserve">Business Network Archive </w:t>
-            </w:r>
-            <w:proofErr w:type="gramStart"/>
-            <w:r>
-              <w:rPr>
-                <w:rFonts w:asciiTheme="minorHAnsi" w:hAnsiTheme="minorHAnsi" w:cstheme="minorHAnsi"/>
-                <w:sz w:val="24"/>
-                <w:szCs w:val="24"/>
-              </w:rPr>
-              <w:t>(.</w:t>
+              <w:t>Business Network Archive (.</w:t>
             </w:r>
             <w:proofErr w:type="spellStart"/>
             <w:r>
@@ -21501,7 +21007,6 @@
               <w:t>bna</w:t>
             </w:r>
             <w:proofErr w:type="spellEnd"/>
-            <w:proofErr w:type="gramEnd"/>
             <w:r>
               <w:rPr>
                 <w:rFonts w:asciiTheme="minorHAnsi" w:hAnsiTheme="minorHAnsi" w:cstheme="minorHAnsi"/>
@@ -21606,73 +21111,37 @@
                 <w:sz w:val="24"/>
                 <w:szCs w:val="24"/>
               </w:rPr>
-              <w:t xml:space="preserve">Export allows you to create a Business Network Archive file which can be deployed on another </w:t>
-            </w:r>
-            <w:proofErr w:type="spellStart"/>
-            <w:r>
-              <w:rPr>
-                <w:rFonts w:asciiTheme="minorHAnsi" w:hAnsiTheme="minorHAnsi" w:cstheme="minorHAnsi"/>
-                <w:sz w:val="24"/>
-                <w:szCs w:val="24"/>
-              </w:rPr>
-              <w:t>Hyperledger</w:t>
-            </w:r>
-            <w:proofErr w:type="spellEnd"/>
-            <w:r>
-              <w:rPr>
-                <w:rFonts w:asciiTheme="minorHAnsi" w:hAnsiTheme="minorHAnsi" w:cstheme="minorHAnsi"/>
-                <w:sz w:val="24"/>
-                <w:szCs w:val="24"/>
-              </w:rPr>
-              <w:t xml:space="preserve"> Fabric installation.</w:t>
-            </w:r>
-          </w:p>
-          <w:p>
-            <w:pPr>
-              <w:pStyle w:val="ListParagraph"/>
-              <w:ind w:left="823"/>
-              <w:rPr>
-                <w:rFonts w:asciiTheme="minorHAnsi" w:hAnsiTheme="minorHAnsi" w:cstheme="minorHAnsi"/>
-                <w:sz w:val="24"/>
-                <w:szCs w:val="24"/>
-              </w:rPr>
-            </w:pPr>
-          </w:p>
-          <w:p>
-            <w:pPr>
-              <w:pStyle w:val="ListParagraph"/>
-              <w:ind w:left="823"/>
-              <w:rPr>
-                <w:rFonts w:asciiTheme="minorHAnsi" w:hAnsiTheme="minorHAnsi" w:cstheme="minorHAnsi"/>
-                <w:sz w:val="24"/>
-                <w:szCs w:val="24"/>
-              </w:rPr>
-            </w:pPr>
-            <w:r>
-              <w:rPr>
-                <w:rFonts w:asciiTheme="minorHAnsi" w:hAnsiTheme="minorHAnsi" w:cstheme="minorHAnsi"/>
-                <w:sz w:val="24"/>
-                <w:szCs w:val="24"/>
-              </w:rPr>
-              <w:t xml:space="preserve">Click on the Export button. You will be prompted to save the file. Save it to your local drive. We will use this file in the next section when we deploy this to another instance of </w:t>
-            </w:r>
-            <w:proofErr w:type="spellStart"/>
-            <w:r>
-              <w:rPr>
-                <w:rFonts w:asciiTheme="minorHAnsi" w:hAnsiTheme="minorHAnsi" w:cstheme="minorHAnsi"/>
-                <w:sz w:val="24"/>
-                <w:szCs w:val="24"/>
-              </w:rPr>
-              <w:t>Hyperledger</w:t>
-            </w:r>
-            <w:proofErr w:type="spellEnd"/>
-            <w:r>
-              <w:rPr>
-                <w:rFonts w:asciiTheme="minorHAnsi" w:hAnsiTheme="minorHAnsi" w:cstheme="minorHAnsi"/>
-                <w:sz w:val="24"/>
-                <w:szCs w:val="24"/>
-              </w:rPr>
-              <w:t xml:space="preserve"> Fabric and Composer. </w:t>
+              <w:t>Export allows you to create a Business Network Archive file which can be deployed on another Hyperledger Fabric installation.</w:t>
+            </w:r>
+          </w:p>
+          <w:p>
+            <w:pPr>
+              <w:pStyle w:val="ListParagraph"/>
+              <w:ind w:left="823"/>
+              <w:rPr>
+                <w:rFonts w:asciiTheme="minorHAnsi" w:hAnsiTheme="minorHAnsi" w:cstheme="minorHAnsi"/>
+                <w:sz w:val="24"/>
+                <w:szCs w:val="24"/>
+              </w:rPr>
+            </w:pPr>
+          </w:p>
+          <w:p>
+            <w:pPr>
+              <w:pStyle w:val="ListParagraph"/>
+              <w:ind w:left="823"/>
+              <w:rPr>
+                <w:rFonts w:asciiTheme="minorHAnsi" w:hAnsiTheme="minorHAnsi" w:cstheme="minorHAnsi"/>
+                <w:sz w:val="24"/>
+                <w:szCs w:val="24"/>
+              </w:rPr>
+            </w:pPr>
+            <w:r>
+              <w:rPr>
+                <w:rFonts w:asciiTheme="minorHAnsi" w:hAnsiTheme="minorHAnsi" w:cstheme="minorHAnsi"/>
+                <w:sz w:val="24"/>
+                <w:szCs w:val="24"/>
+              </w:rPr>
+              <w:t xml:space="preserve">Click on the Export button. You will be prompted to save the file. Save it to your local drive. We will use this file in the next section when we deploy this to another instance of Hyperledger Fabric and Composer. </w:t>
             </w:r>
           </w:p>
           <w:p>
@@ -21709,23 +21178,7 @@
     <w:p/>
     <w:p>
       <w:r>
-        <w:t xml:space="preserve">You got hands-on with the </w:t>
-      </w:r>
-      <w:proofErr w:type="spellStart"/>
-      <w:r>
-        <w:t>Hyperledger</w:t>
-      </w:r>
-      <w:proofErr w:type="spellEnd"/>
-      <w:r>
-        <w:t xml:space="preserve"> Composer development environment for </w:t>
-      </w:r>
-      <w:proofErr w:type="spellStart"/>
-      <w:r>
-        <w:t>Hyperledger</w:t>
-      </w:r>
-      <w:proofErr w:type="spellEnd"/>
-      <w:r>
-        <w:t xml:space="preserve"> Fabric, the platform for IBM Blockchain.</w:t>
+        <w:t>You got hands-on with the Hyperledger Composer development environment for Hyperledger Fabric, the platform for IBM Blockchain.</w:t>
       </w:r>
     </w:p>
     <w:p/>
@@ -21737,15 +21190,7 @@
     <w:p/>
     <w:p>
       <w:r>
-        <w:t xml:space="preserve">You were worked within the </w:t>
-      </w:r>
-      <w:proofErr w:type="spellStart"/>
-      <w:r>
-        <w:t>Hyperledger</w:t>
-      </w:r>
-      <w:proofErr w:type="spellEnd"/>
-      <w:r>
-        <w:t xml:space="preserve"> Composer development environment to modify an existing Business Network, test those changes and verify that your changes were working as designed.</w:t>
+        <w:t>You were worked within the Hyperledger Composer development environment to modify an existing Business Network, test those changes and verify that your changes were working as designed.</w:t>
       </w:r>
     </w:p>
     <w:p>
@@ -21772,7 +21217,7 @@
 </file>
 
 <file path=word/endnotes.xml><?xml version="1.0" encoding="utf-8"?>
-<w:endnotes xmlns:wpc="http://schemas.microsoft.com/office/word/2010/wordprocessingCanvas" xmlns:mo="http://schemas.microsoft.com/office/mac/office/2008/main" xmlns:mc="http://schemas.openxmlformats.org/markup-compatibility/2006" xmlns:mv="urn:schemas-microsoft-com:mac:vml" xmlns:o="urn:schemas-microsoft-com:office:office" xmlns:r="http://schemas.openxmlformats.org/officeDocument/2006/relationships" xmlns:m="http://schemas.openxmlformats.org/officeDocument/2006/math" xmlns:v="urn:schemas-microsoft-com:vml" xmlns:wp14="http://schemas.microsoft.com/office/word/2010/wordprocessingDrawing" xmlns:wp="http://schemas.openxmlformats.org/drawingml/2006/wordprocessingDrawing" xmlns:w10="urn:schemas-microsoft-com:office:word" xmlns:w="http://schemas.openxmlformats.org/wordprocessingml/2006/main" xmlns:w14="http://schemas.microsoft.com/office/word/2010/wordml" xmlns:w15="http://schemas.microsoft.com/office/word/2012/wordml" xmlns:wpg="http://schemas.microsoft.com/office/word/2010/wordprocessingGroup" xmlns:wpi="http://schemas.microsoft.com/office/word/2010/wordprocessingInk" xmlns:wne="http://schemas.microsoft.com/office/word/2006/wordml" xmlns:wps="http://schemas.microsoft.com/office/word/2010/wordprocessingShape" mc:Ignorable="w14 w15 wp14">
+<w:endnotes xmlns:wpc="http://schemas.microsoft.com/office/word/2010/wordprocessingCanvas" xmlns:cx="http://schemas.microsoft.com/office/drawing/2014/chartex" xmlns:cx1="http://schemas.microsoft.com/office/drawing/2015/9/8/chartex" xmlns:cx2="http://schemas.microsoft.com/office/drawing/2015/10/21/chartex" xmlns:cx3="http://schemas.microsoft.com/office/drawing/2016/5/9/chartex" xmlns:cx4="http://schemas.microsoft.com/office/drawing/2016/5/10/chartex" xmlns:cx5="http://schemas.microsoft.com/office/drawing/2016/5/11/chartex" xmlns:cx6="http://schemas.microsoft.com/office/drawing/2016/5/12/chartex" xmlns:cx7="http://schemas.microsoft.com/office/drawing/2016/5/13/chartex" xmlns:cx8="http://schemas.microsoft.com/office/drawing/2016/5/14/chartex" xmlns:mc="http://schemas.openxmlformats.org/markup-compatibility/2006" xmlns:aink="http://schemas.microsoft.com/office/drawing/2016/ink" xmlns:am3d="http://schemas.microsoft.com/office/drawing/2017/model3d" xmlns:o="urn:schemas-microsoft-com:office:office" xmlns:r="http://schemas.openxmlformats.org/officeDocument/2006/relationships" xmlns:m="http://schemas.openxmlformats.org/officeDocument/2006/math" xmlns:v="urn:schemas-microsoft-com:vml" xmlns:wp14="http://schemas.microsoft.com/office/word/2010/wordprocessingDrawing" xmlns:wp="http://schemas.openxmlformats.org/drawingml/2006/wordprocessingDrawing" xmlns:w10="urn:schemas-microsoft-com:office:word" xmlns:w="http://schemas.openxmlformats.org/wordprocessingml/2006/main" xmlns:w14="http://schemas.microsoft.com/office/word/2010/wordml" xmlns:w15="http://schemas.microsoft.com/office/word/2012/wordml" xmlns:w16cid="http://schemas.microsoft.com/office/word/2016/wordml/cid" xmlns:w16se="http://schemas.microsoft.com/office/word/2015/wordml/symex" xmlns:wpg="http://schemas.microsoft.com/office/word/2010/wordprocessingGroup" xmlns:wpi="http://schemas.microsoft.com/office/word/2010/wordprocessingInk" xmlns:wne="http://schemas.microsoft.com/office/word/2006/wordml" xmlns:wps="http://schemas.microsoft.com/office/word/2010/wordprocessingShape" mc:Ignorable="w14 w15 w16se w16cid wp14">
   <w:endnote w:type="separator" w:id="-1">
     <w:p>
       <w:r>
@@ -21791,7 +21236,7 @@
 </file>
 
 <file path=word/footer1.xml><?xml version="1.0" encoding="utf-8"?>
-<w:ftr xmlns:wpc="http://schemas.microsoft.com/office/word/2010/wordprocessingCanvas" xmlns:mo="http://schemas.microsoft.com/office/mac/office/2008/main" xmlns:mc="http://schemas.openxmlformats.org/markup-compatibility/2006" xmlns:mv="urn:schemas-microsoft-com:mac:vml" xmlns:o="urn:schemas-microsoft-com:office:office" xmlns:r="http://schemas.openxmlformats.org/officeDocument/2006/relationships" xmlns:m="http://schemas.openxmlformats.org/officeDocument/2006/math" xmlns:v="urn:schemas-microsoft-com:vml" xmlns:wp14="http://schemas.microsoft.com/office/word/2010/wordprocessingDrawing" xmlns:wp="http://schemas.openxmlformats.org/drawingml/2006/wordprocessingDrawing" xmlns:w10="urn:schemas-microsoft-com:office:word" xmlns:w="http://schemas.openxmlformats.org/wordprocessingml/2006/main" xmlns:w14="http://schemas.microsoft.com/office/word/2010/wordml" xmlns:w15="http://schemas.microsoft.com/office/word/2012/wordml" xmlns:wpg="http://schemas.microsoft.com/office/word/2010/wordprocessingGroup" xmlns:wpi="http://schemas.microsoft.com/office/word/2010/wordprocessingInk" xmlns:wne="http://schemas.microsoft.com/office/word/2006/wordml" xmlns:wps="http://schemas.microsoft.com/office/word/2010/wordprocessingShape" mc:Ignorable="w14 w15 wp14">
+<w:ftr xmlns:wpc="http://schemas.microsoft.com/office/word/2010/wordprocessingCanvas" xmlns:cx="http://schemas.microsoft.com/office/drawing/2014/chartex" xmlns:cx1="http://schemas.microsoft.com/office/drawing/2015/9/8/chartex" xmlns:cx2="http://schemas.microsoft.com/office/drawing/2015/10/21/chartex" xmlns:cx3="http://schemas.microsoft.com/office/drawing/2016/5/9/chartex" xmlns:cx4="http://schemas.microsoft.com/office/drawing/2016/5/10/chartex" xmlns:cx5="http://schemas.microsoft.com/office/drawing/2016/5/11/chartex" xmlns:cx6="http://schemas.microsoft.com/office/drawing/2016/5/12/chartex" xmlns:cx7="http://schemas.microsoft.com/office/drawing/2016/5/13/chartex" xmlns:cx8="http://schemas.microsoft.com/office/drawing/2016/5/14/chartex" xmlns:mc="http://schemas.openxmlformats.org/markup-compatibility/2006" xmlns:aink="http://schemas.microsoft.com/office/drawing/2016/ink" xmlns:am3d="http://schemas.microsoft.com/office/drawing/2017/model3d" xmlns:o="urn:schemas-microsoft-com:office:office" xmlns:r="http://schemas.openxmlformats.org/officeDocument/2006/relationships" xmlns:m="http://schemas.openxmlformats.org/officeDocument/2006/math" xmlns:v="urn:schemas-microsoft-com:vml" xmlns:wp14="http://schemas.microsoft.com/office/word/2010/wordprocessingDrawing" xmlns:wp="http://schemas.openxmlformats.org/drawingml/2006/wordprocessingDrawing" xmlns:w10="urn:schemas-microsoft-com:office:word" xmlns:w="http://schemas.openxmlformats.org/wordprocessingml/2006/main" xmlns:w14="http://schemas.microsoft.com/office/word/2010/wordml" xmlns:w15="http://schemas.microsoft.com/office/word/2012/wordml" xmlns:w16cid="http://schemas.microsoft.com/office/word/2016/wordml/cid" xmlns:w16se="http://schemas.microsoft.com/office/word/2015/wordml/symex" xmlns:wpg="http://schemas.microsoft.com/office/word/2010/wordprocessingGroup" xmlns:wpi="http://schemas.microsoft.com/office/word/2010/wordprocessingInk" xmlns:wne="http://schemas.microsoft.com/office/word/2006/wordml" xmlns:wps="http://schemas.microsoft.com/office/word/2010/wordprocessingShape" mc:Ignorable="w14 w15 w16se w16cid wp14">
   <w:p>
     <w:pPr>
       <w:pStyle w:val="Footer"/>
@@ -21829,7 +21274,7 @@
 </file>
 
 <file path=word/footer2.xml><?xml version="1.0" encoding="utf-8"?>
-<w:ftr xmlns:wpc="http://schemas.microsoft.com/office/word/2010/wordprocessingCanvas" xmlns:mo="http://schemas.microsoft.com/office/mac/office/2008/main" xmlns:mc="http://schemas.openxmlformats.org/markup-compatibility/2006" xmlns:mv="urn:schemas-microsoft-com:mac:vml" xmlns:o="urn:schemas-microsoft-com:office:office" xmlns:r="http://schemas.openxmlformats.org/officeDocument/2006/relationships" xmlns:m="http://schemas.openxmlformats.org/officeDocument/2006/math" xmlns:v="urn:schemas-microsoft-com:vml" xmlns:wp14="http://schemas.microsoft.com/office/word/2010/wordprocessingDrawing" xmlns:wp="http://schemas.openxmlformats.org/drawingml/2006/wordprocessingDrawing" xmlns:w10="urn:schemas-microsoft-com:office:word" xmlns:w="http://schemas.openxmlformats.org/wordprocessingml/2006/main" xmlns:w14="http://schemas.microsoft.com/office/word/2010/wordml" xmlns:w15="http://schemas.microsoft.com/office/word/2012/wordml" xmlns:wpg="http://schemas.microsoft.com/office/word/2010/wordprocessingGroup" xmlns:wpi="http://schemas.microsoft.com/office/word/2010/wordprocessingInk" xmlns:wne="http://schemas.microsoft.com/office/word/2006/wordml" xmlns:wps="http://schemas.microsoft.com/office/word/2010/wordprocessingShape" mc:Ignorable="w14 w15 wp14">
+<w:ftr xmlns:wpc="http://schemas.microsoft.com/office/word/2010/wordprocessingCanvas" xmlns:cx="http://schemas.microsoft.com/office/drawing/2014/chartex" xmlns:cx1="http://schemas.microsoft.com/office/drawing/2015/9/8/chartex" xmlns:cx2="http://schemas.microsoft.com/office/drawing/2015/10/21/chartex" xmlns:cx3="http://schemas.microsoft.com/office/drawing/2016/5/9/chartex" xmlns:cx4="http://schemas.microsoft.com/office/drawing/2016/5/10/chartex" xmlns:cx5="http://schemas.microsoft.com/office/drawing/2016/5/11/chartex" xmlns:cx6="http://schemas.microsoft.com/office/drawing/2016/5/12/chartex" xmlns:cx7="http://schemas.microsoft.com/office/drawing/2016/5/13/chartex" xmlns:cx8="http://schemas.microsoft.com/office/drawing/2016/5/14/chartex" xmlns:mc="http://schemas.openxmlformats.org/markup-compatibility/2006" xmlns:aink="http://schemas.microsoft.com/office/drawing/2016/ink" xmlns:am3d="http://schemas.microsoft.com/office/drawing/2017/model3d" xmlns:o="urn:schemas-microsoft-com:office:office" xmlns:r="http://schemas.openxmlformats.org/officeDocument/2006/relationships" xmlns:m="http://schemas.openxmlformats.org/officeDocument/2006/math" xmlns:v="urn:schemas-microsoft-com:vml" xmlns:wp14="http://schemas.microsoft.com/office/word/2010/wordprocessingDrawing" xmlns:wp="http://schemas.openxmlformats.org/drawingml/2006/wordprocessingDrawing" xmlns:w10="urn:schemas-microsoft-com:office:word" xmlns:w="http://schemas.openxmlformats.org/wordprocessingml/2006/main" xmlns:w14="http://schemas.microsoft.com/office/word/2010/wordml" xmlns:w15="http://schemas.microsoft.com/office/word/2012/wordml" xmlns:w16cid="http://schemas.microsoft.com/office/word/2016/wordml/cid" xmlns:w16se="http://schemas.microsoft.com/office/word/2015/wordml/symex" xmlns:wpg="http://schemas.microsoft.com/office/word/2010/wordprocessingGroup" xmlns:wpi="http://schemas.microsoft.com/office/word/2010/wordprocessingInk" xmlns:wne="http://schemas.microsoft.com/office/word/2006/wordml" xmlns:wps="http://schemas.microsoft.com/office/word/2010/wordprocessingShape" mc:Ignorable="w14 w15 w16se w16cid wp14">
   <w:p>
     <w:pPr>
       <w:pStyle w:val="Footer"/>
@@ -21937,7 +21382,7 @@
             </wp:anchor>
           </w:drawing>
         </mc:Choice>
-        <mc:Fallback xmlns:w16se="http://schemas.microsoft.com/office/word/2015/wordml/symex" xmlns:w16cid="http://schemas.microsoft.com/office/word/2016/wordml/cid" xmlns:am3d="http://schemas.microsoft.com/office/drawing/2017/model3d" xmlns:aink="http://schemas.microsoft.com/office/drawing/2016/ink" xmlns:cx8="http://schemas.microsoft.com/office/drawing/2016/5/14/chartex" xmlns:cx7="http://schemas.microsoft.com/office/drawing/2016/5/13/chartex" xmlns:cx6="http://schemas.microsoft.com/office/drawing/2016/5/12/chartex" xmlns:cx5="http://schemas.microsoft.com/office/drawing/2016/5/11/chartex" xmlns:cx4="http://schemas.microsoft.com/office/drawing/2016/5/10/chartex" xmlns:cx3="http://schemas.microsoft.com/office/drawing/2016/5/9/chartex" xmlns:cx2="http://schemas.microsoft.com/office/drawing/2015/10/21/chartex" xmlns:cx1="http://schemas.microsoft.com/office/drawing/2015/9/8/chartex" xmlns:cx="http://schemas.microsoft.com/office/drawing/2014/chartex">
+        <mc:Fallback xmlns:mv="urn:schemas-microsoft-com:mac:vml" xmlns:mo="http://schemas.microsoft.com/office/mac/office/2008/main">
           <w:pict>
             <v:rect w14:anchorId="05A4B9BD" id="Rectangle 1244" o:spid="_x0000_s1026" style="position:absolute;margin-left:-4.75pt;margin-top:23.8pt;width:708.3pt;height:83.6pt;z-index:-251657216;visibility:visible;mso-wrap-style:square;mso-width-percent:0;mso-height-percent:0;mso-wrap-distance-left:9pt;mso-wrap-distance-top:0;mso-wrap-distance-right:9pt;mso-wrap-distance-bottom:0;mso-position-horizontal:absolute;mso-position-horizontal-relative:page;mso-position-vertical:absolute;mso-position-vertical-relative:text;mso-width-percent:0;mso-height-percent:0;mso-width-relative:margin;mso-height-relative:margin;v-text-anchor:top" o:gfxdata="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" fillcolor="#274960" stroked="f">
               <w10:wrap anchorx="page"/>
@@ -21990,7 +21435,7 @@
 </file>
 
 <file path=word/footer3.xml><?xml version="1.0" encoding="utf-8"?>
-<w:ftr xmlns:wpc="http://schemas.microsoft.com/office/word/2010/wordprocessingCanvas" xmlns:mo="http://schemas.microsoft.com/office/mac/office/2008/main" xmlns:mc="http://schemas.openxmlformats.org/markup-compatibility/2006" xmlns:mv="urn:schemas-microsoft-com:mac:vml" xmlns:o="urn:schemas-microsoft-com:office:office" xmlns:r="http://schemas.openxmlformats.org/officeDocument/2006/relationships" xmlns:m="http://schemas.openxmlformats.org/officeDocument/2006/math" xmlns:v="urn:schemas-microsoft-com:vml" xmlns:wp14="http://schemas.microsoft.com/office/word/2010/wordprocessingDrawing" xmlns:wp="http://schemas.openxmlformats.org/drawingml/2006/wordprocessingDrawing" xmlns:w10="urn:schemas-microsoft-com:office:word" xmlns:w="http://schemas.openxmlformats.org/wordprocessingml/2006/main" xmlns:w14="http://schemas.microsoft.com/office/word/2010/wordml" xmlns:w15="http://schemas.microsoft.com/office/word/2012/wordml" xmlns:wpg="http://schemas.microsoft.com/office/word/2010/wordprocessingGroup" xmlns:wpi="http://schemas.microsoft.com/office/word/2010/wordprocessingInk" xmlns:wne="http://schemas.microsoft.com/office/word/2006/wordml" xmlns:wps="http://schemas.microsoft.com/office/word/2010/wordprocessingShape" mc:Ignorable="w14 w15 wp14">
+<w:ftr xmlns:wpc="http://schemas.microsoft.com/office/word/2010/wordprocessingCanvas" xmlns:cx="http://schemas.microsoft.com/office/drawing/2014/chartex" xmlns:cx1="http://schemas.microsoft.com/office/drawing/2015/9/8/chartex" xmlns:cx2="http://schemas.microsoft.com/office/drawing/2015/10/21/chartex" xmlns:cx3="http://schemas.microsoft.com/office/drawing/2016/5/9/chartex" xmlns:cx4="http://schemas.microsoft.com/office/drawing/2016/5/10/chartex" xmlns:cx5="http://schemas.microsoft.com/office/drawing/2016/5/11/chartex" xmlns:cx6="http://schemas.microsoft.com/office/drawing/2016/5/12/chartex" xmlns:cx7="http://schemas.microsoft.com/office/drawing/2016/5/13/chartex" xmlns:cx8="http://schemas.microsoft.com/office/drawing/2016/5/14/chartex" xmlns:mc="http://schemas.openxmlformats.org/markup-compatibility/2006" xmlns:aink="http://schemas.microsoft.com/office/drawing/2016/ink" xmlns:am3d="http://schemas.microsoft.com/office/drawing/2017/model3d" xmlns:o="urn:schemas-microsoft-com:office:office" xmlns:r="http://schemas.openxmlformats.org/officeDocument/2006/relationships" xmlns:m="http://schemas.openxmlformats.org/officeDocument/2006/math" xmlns:v="urn:schemas-microsoft-com:vml" xmlns:wp14="http://schemas.microsoft.com/office/word/2010/wordprocessingDrawing" xmlns:wp="http://schemas.openxmlformats.org/drawingml/2006/wordprocessingDrawing" xmlns:w10="urn:schemas-microsoft-com:office:word" xmlns:w="http://schemas.openxmlformats.org/wordprocessingml/2006/main" xmlns:w14="http://schemas.microsoft.com/office/word/2010/wordml" xmlns:w15="http://schemas.microsoft.com/office/word/2012/wordml" xmlns:w16cid="http://schemas.microsoft.com/office/word/2016/wordml/cid" xmlns:w16se="http://schemas.microsoft.com/office/word/2015/wordml/symex" xmlns:wpg="http://schemas.microsoft.com/office/word/2010/wordprocessingGroup" xmlns:wpi="http://schemas.microsoft.com/office/word/2010/wordprocessingInk" xmlns:wne="http://schemas.microsoft.com/office/word/2006/wordml" xmlns:wps="http://schemas.microsoft.com/office/word/2010/wordprocessingShape" mc:Ignorable="w14 w15 w16se w16cid wp14">
   <w:p>
     <w:pPr>
       <w:pStyle w:val="Footer"/>
@@ -22015,7 +21460,7 @@
 </file>
 
 <file path=word/footnotes.xml><?xml version="1.0" encoding="utf-8"?>
-<w:footnotes xmlns:wpc="http://schemas.microsoft.com/office/word/2010/wordprocessingCanvas" xmlns:mo="http://schemas.microsoft.com/office/mac/office/2008/main" xmlns:mc="http://schemas.openxmlformats.org/markup-compatibility/2006" xmlns:mv="urn:schemas-microsoft-com:mac:vml" xmlns:o="urn:schemas-microsoft-com:office:office" xmlns:r="http://schemas.openxmlformats.org/officeDocument/2006/relationships" xmlns:m="http://schemas.openxmlformats.org/officeDocument/2006/math" xmlns:v="urn:schemas-microsoft-com:vml" xmlns:wp14="http://schemas.microsoft.com/office/word/2010/wordprocessingDrawing" xmlns:wp="http://schemas.openxmlformats.org/drawingml/2006/wordprocessingDrawing" xmlns:w10="urn:schemas-microsoft-com:office:word" xmlns:w="http://schemas.openxmlformats.org/wordprocessingml/2006/main" xmlns:w14="http://schemas.microsoft.com/office/word/2010/wordml" xmlns:w15="http://schemas.microsoft.com/office/word/2012/wordml" xmlns:wpg="http://schemas.microsoft.com/office/word/2010/wordprocessingGroup" xmlns:wpi="http://schemas.microsoft.com/office/word/2010/wordprocessingInk" xmlns:wne="http://schemas.microsoft.com/office/word/2006/wordml" xmlns:wps="http://schemas.microsoft.com/office/word/2010/wordprocessingShape" mc:Ignorable="w14 w15 wp14">
+<w:footnotes xmlns:wpc="http://schemas.microsoft.com/office/word/2010/wordprocessingCanvas" xmlns:cx="http://schemas.microsoft.com/office/drawing/2014/chartex" xmlns:cx1="http://schemas.microsoft.com/office/drawing/2015/9/8/chartex" xmlns:cx2="http://schemas.microsoft.com/office/drawing/2015/10/21/chartex" xmlns:cx3="http://schemas.microsoft.com/office/drawing/2016/5/9/chartex" xmlns:cx4="http://schemas.microsoft.com/office/drawing/2016/5/10/chartex" xmlns:cx5="http://schemas.microsoft.com/office/drawing/2016/5/11/chartex" xmlns:cx6="http://schemas.microsoft.com/office/drawing/2016/5/12/chartex" xmlns:cx7="http://schemas.microsoft.com/office/drawing/2016/5/13/chartex" xmlns:cx8="http://schemas.microsoft.com/office/drawing/2016/5/14/chartex" xmlns:mc="http://schemas.openxmlformats.org/markup-compatibility/2006" xmlns:aink="http://schemas.microsoft.com/office/drawing/2016/ink" xmlns:am3d="http://schemas.microsoft.com/office/drawing/2017/model3d" xmlns:o="urn:schemas-microsoft-com:office:office" xmlns:r="http://schemas.openxmlformats.org/officeDocument/2006/relationships" xmlns:m="http://schemas.openxmlformats.org/officeDocument/2006/math" xmlns:v="urn:schemas-microsoft-com:vml" xmlns:wp14="http://schemas.microsoft.com/office/word/2010/wordprocessingDrawing" xmlns:wp="http://schemas.openxmlformats.org/drawingml/2006/wordprocessingDrawing" xmlns:w10="urn:schemas-microsoft-com:office:word" xmlns:w="http://schemas.openxmlformats.org/wordprocessingml/2006/main" xmlns:w14="http://schemas.microsoft.com/office/word/2010/wordml" xmlns:w15="http://schemas.microsoft.com/office/word/2012/wordml" xmlns:w16cid="http://schemas.microsoft.com/office/word/2016/wordml/cid" xmlns:w16se="http://schemas.microsoft.com/office/word/2015/wordml/symex" xmlns:wpg="http://schemas.microsoft.com/office/word/2010/wordprocessingGroup" xmlns:wpi="http://schemas.microsoft.com/office/word/2010/wordprocessingInk" xmlns:wne="http://schemas.microsoft.com/office/word/2006/wordml" xmlns:wps="http://schemas.microsoft.com/office/word/2010/wordprocessingShape" mc:Ignorable="w14 w15 w16se w16cid wp14">
   <w:footnote w:type="separator" w:id="-1">
     <w:p>
       <w:r>
@@ -22034,7 +21479,7 @@
 </file>
 
 <file path=word/header1.xml><?xml version="1.0" encoding="utf-8"?>
-<w:hdr xmlns:wpc="http://schemas.microsoft.com/office/word/2010/wordprocessingCanvas" xmlns:mo="http://schemas.microsoft.com/office/mac/office/2008/main" xmlns:mc="http://schemas.openxmlformats.org/markup-compatibility/2006" xmlns:mv="urn:schemas-microsoft-com:mac:vml" xmlns:o="urn:schemas-microsoft-com:office:office" xmlns:r="http://schemas.openxmlformats.org/officeDocument/2006/relationships" xmlns:m="http://schemas.openxmlformats.org/officeDocument/2006/math" xmlns:v="urn:schemas-microsoft-com:vml" xmlns:wp14="http://schemas.microsoft.com/office/word/2010/wordprocessingDrawing" xmlns:wp="http://schemas.openxmlformats.org/drawingml/2006/wordprocessingDrawing" xmlns:w10="urn:schemas-microsoft-com:office:word" xmlns:w="http://schemas.openxmlformats.org/wordprocessingml/2006/main" xmlns:w14="http://schemas.microsoft.com/office/word/2010/wordml" xmlns:w15="http://schemas.microsoft.com/office/word/2012/wordml" xmlns:wpg="http://schemas.microsoft.com/office/word/2010/wordprocessingGroup" xmlns:wpi="http://schemas.microsoft.com/office/word/2010/wordprocessingInk" xmlns:wne="http://schemas.microsoft.com/office/word/2006/wordml" xmlns:wps="http://schemas.microsoft.com/office/word/2010/wordprocessingShape" mc:Ignorable="w14 w15 wp14">
+<w:hdr xmlns:wpc="http://schemas.microsoft.com/office/word/2010/wordprocessingCanvas" xmlns:cx="http://schemas.microsoft.com/office/drawing/2014/chartex" xmlns:cx1="http://schemas.microsoft.com/office/drawing/2015/9/8/chartex" xmlns:cx2="http://schemas.microsoft.com/office/drawing/2015/10/21/chartex" xmlns:cx3="http://schemas.microsoft.com/office/drawing/2016/5/9/chartex" xmlns:cx4="http://schemas.microsoft.com/office/drawing/2016/5/10/chartex" xmlns:cx5="http://schemas.microsoft.com/office/drawing/2016/5/11/chartex" xmlns:cx6="http://schemas.microsoft.com/office/drawing/2016/5/12/chartex" xmlns:cx7="http://schemas.microsoft.com/office/drawing/2016/5/13/chartex" xmlns:cx8="http://schemas.microsoft.com/office/drawing/2016/5/14/chartex" xmlns:mc="http://schemas.openxmlformats.org/markup-compatibility/2006" xmlns:aink="http://schemas.microsoft.com/office/drawing/2016/ink" xmlns:am3d="http://schemas.microsoft.com/office/drawing/2017/model3d" xmlns:o="urn:schemas-microsoft-com:office:office" xmlns:r="http://schemas.openxmlformats.org/officeDocument/2006/relationships" xmlns:m="http://schemas.openxmlformats.org/officeDocument/2006/math" xmlns:v="urn:schemas-microsoft-com:vml" xmlns:wp14="http://schemas.microsoft.com/office/word/2010/wordprocessingDrawing" xmlns:wp="http://schemas.openxmlformats.org/drawingml/2006/wordprocessingDrawing" xmlns:w10="urn:schemas-microsoft-com:office:word" xmlns:w="http://schemas.openxmlformats.org/wordprocessingml/2006/main" xmlns:w14="http://schemas.microsoft.com/office/word/2010/wordml" xmlns:w15="http://schemas.microsoft.com/office/word/2012/wordml" xmlns:w16cid="http://schemas.microsoft.com/office/word/2016/wordml/cid" xmlns:w16se="http://schemas.microsoft.com/office/word/2015/wordml/symex" xmlns:wpg="http://schemas.microsoft.com/office/word/2010/wordprocessingGroup" xmlns:wpi="http://schemas.microsoft.com/office/word/2010/wordprocessingInk" xmlns:wne="http://schemas.microsoft.com/office/word/2006/wordml" xmlns:wps="http://schemas.microsoft.com/office/word/2010/wordprocessingShape" mc:Ignorable="w14 w15 w16se w16cid wp14">
   <w:p>
     <w:pPr>
       <w:pStyle w:val="Header"/>
@@ -22144,8 +21589,8 @@
 </file>
 
 <file path=word/numbering.xml><?xml version="1.0" encoding="utf-8"?>
-<w:numbering xmlns:wpc="http://schemas.microsoft.com/office/word/2010/wordprocessingCanvas" xmlns:mo="http://schemas.microsoft.com/office/mac/office/2008/main" xmlns:mc="http://schemas.openxmlformats.org/markup-compatibility/2006" xmlns:mv="urn:schemas-microsoft-com:mac:vml" xmlns:o="urn:schemas-microsoft-com:office:office" xmlns:r="http://schemas.openxmlformats.org/officeDocument/2006/relationships" xmlns:m="http://schemas.openxmlformats.org/officeDocument/2006/math" xmlns:v="urn:schemas-microsoft-com:vml" xmlns:wp14="http://schemas.microsoft.com/office/word/2010/wordprocessingDrawing" xmlns:wp="http://schemas.openxmlformats.org/drawingml/2006/wordprocessingDrawing" xmlns:w10="urn:schemas-microsoft-com:office:word" xmlns:w="http://schemas.openxmlformats.org/wordprocessingml/2006/main" xmlns:w14="http://schemas.microsoft.com/office/word/2010/wordml" xmlns:w15="http://schemas.microsoft.com/office/word/2012/wordml" xmlns:wpg="http://schemas.microsoft.com/office/word/2010/wordprocessingGroup" xmlns:wpi="http://schemas.microsoft.com/office/word/2010/wordprocessingInk" xmlns:wne="http://schemas.microsoft.com/office/word/2006/wordml" xmlns:wps="http://schemas.microsoft.com/office/word/2010/wordprocessingShape" mc:Ignorable="w14 w15 wp14">
-  <w:abstractNum w:abstractNumId="0">
+<w:numbering xmlns:wpc="http://schemas.microsoft.com/office/word/2010/wordprocessingCanvas" xmlns:cx="http://schemas.microsoft.com/office/drawing/2014/chartex" xmlns:cx1="http://schemas.microsoft.com/office/drawing/2015/9/8/chartex" xmlns:cx2="http://schemas.microsoft.com/office/drawing/2015/10/21/chartex" xmlns:cx3="http://schemas.microsoft.com/office/drawing/2016/5/9/chartex" xmlns:cx4="http://schemas.microsoft.com/office/drawing/2016/5/10/chartex" xmlns:cx5="http://schemas.microsoft.com/office/drawing/2016/5/11/chartex" xmlns:cx6="http://schemas.microsoft.com/office/drawing/2016/5/12/chartex" xmlns:cx7="http://schemas.microsoft.com/office/drawing/2016/5/13/chartex" xmlns:cx8="http://schemas.microsoft.com/office/drawing/2016/5/14/chartex" xmlns:mc="http://schemas.openxmlformats.org/markup-compatibility/2006" xmlns:aink="http://schemas.microsoft.com/office/drawing/2016/ink" xmlns:am3d="http://schemas.microsoft.com/office/drawing/2017/model3d" xmlns:o="urn:schemas-microsoft-com:office:office" xmlns:r="http://schemas.openxmlformats.org/officeDocument/2006/relationships" xmlns:m="http://schemas.openxmlformats.org/officeDocument/2006/math" xmlns:v="urn:schemas-microsoft-com:vml" xmlns:wp14="http://schemas.microsoft.com/office/word/2010/wordprocessingDrawing" xmlns:wp="http://schemas.openxmlformats.org/drawingml/2006/wordprocessingDrawing" xmlns:w10="urn:schemas-microsoft-com:office:word" xmlns:w="http://schemas.openxmlformats.org/wordprocessingml/2006/main" xmlns:w14="http://schemas.microsoft.com/office/word/2010/wordml" xmlns:w15="http://schemas.microsoft.com/office/word/2012/wordml" xmlns:w16cid="http://schemas.microsoft.com/office/word/2016/wordml/cid" xmlns:w16se="http://schemas.microsoft.com/office/word/2015/wordml/symex" xmlns:wpg="http://schemas.microsoft.com/office/word/2010/wordprocessingGroup" xmlns:wpi="http://schemas.microsoft.com/office/word/2010/wordprocessingInk" xmlns:wne="http://schemas.microsoft.com/office/word/2006/wordml" xmlns:wps="http://schemas.microsoft.com/office/word/2010/wordprocessingShape" mc:Ignorable="w14 w15 w16se w16cid wp14">
+  <w:abstractNum w:abstractNumId="0" w15:restartNumberingAfterBreak="0">
     <w:nsid w:val="0AFC09CD"/>
     <w:multiLevelType w:val="hybridMultilevel"/>
     <w:tmpl w:val="5448BDCE"/>
@@ -22258,7 +21703,7 @@
       </w:rPr>
     </w:lvl>
   </w:abstractNum>
-  <w:abstractNum w:abstractNumId="1">
+  <w:abstractNum w:abstractNumId="1" w15:restartNumberingAfterBreak="0">
     <w:nsid w:val="0F5B3C2D"/>
     <w:multiLevelType w:val="hybridMultilevel"/>
     <w:tmpl w:val="2C2E6F78"/>
@@ -22347,7 +21792,7 @@
       </w:pPr>
     </w:lvl>
   </w:abstractNum>
-  <w:abstractNum w:abstractNumId="2">
+  <w:abstractNum w:abstractNumId="2" w15:restartNumberingAfterBreak="0">
     <w:nsid w:val="1A0D2A7E"/>
     <w:multiLevelType w:val="hybridMultilevel"/>
     <w:tmpl w:val="BFC45BA0"/>
@@ -22457,7 +21902,7 @@
       </w:rPr>
     </w:lvl>
   </w:abstractNum>
-  <w:abstractNum w:abstractNumId="3">
+  <w:abstractNum w:abstractNumId="3" w15:restartNumberingAfterBreak="0">
     <w:nsid w:val="1AC11B85"/>
     <w:multiLevelType w:val="hybridMultilevel"/>
     <w:tmpl w:val="ED8CD91A"/>
@@ -22570,7 +22015,7 @@
       </w:rPr>
     </w:lvl>
   </w:abstractNum>
-  <w:abstractNum w:abstractNumId="4">
+  <w:abstractNum w:abstractNumId="4" w15:restartNumberingAfterBreak="0">
     <w:nsid w:val="210E3C1F"/>
     <w:multiLevelType w:val="hybridMultilevel"/>
     <w:tmpl w:val="BFC45BA0"/>
@@ -22680,7 +22125,7 @@
       </w:rPr>
     </w:lvl>
   </w:abstractNum>
-  <w:abstractNum w:abstractNumId="5">
+  <w:abstractNum w:abstractNumId="5" w15:restartNumberingAfterBreak="0">
     <w:nsid w:val="25EA2EB1"/>
     <w:multiLevelType w:val="hybridMultilevel"/>
     <w:tmpl w:val="BFC45BA0"/>
@@ -22790,7 +22235,7 @@
       </w:rPr>
     </w:lvl>
   </w:abstractNum>
-  <w:abstractNum w:abstractNumId="6">
+  <w:abstractNum w:abstractNumId="6" w15:restartNumberingAfterBreak="0">
     <w:nsid w:val="4C662FB7"/>
     <w:multiLevelType w:val="hybridMultilevel"/>
     <w:tmpl w:val="BFC45BA0"/>
@@ -22900,7 +22345,7 @@
       </w:rPr>
     </w:lvl>
   </w:abstractNum>
-  <w:abstractNum w:abstractNumId="7">
+  <w:abstractNum w:abstractNumId="7" w15:restartNumberingAfterBreak="0">
     <w:nsid w:val="4EC93643"/>
     <w:multiLevelType w:val="hybridMultilevel"/>
     <w:tmpl w:val="EE36187C"/>
@@ -23013,7 +22458,7 @@
       </w:rPr>
     </w:lvl>
   </w:abstractNum>
-  <w:abstractNum w:abstractNumId="8">
+  <w:abstractNum w:abstractNumId="8" w15:restartNumberingAfterBreak="0">
     <w:nsid w:val="579A786D"/>
     <w:multiLevelType w:val="hybridMultilevel"/>
     <w:tmpl w:val="7A9E95EC"/>
@@ -23122,7 +22567,7 @@
       </w:rPr>
     </w:lvl>
   </w:abstractNum>
-  <w:abstractNum w:abstractNumId="9">
+  <w:abstractNum w:abstractNumId="9" w15:restartNumberingAfterBreak="0">
     <w:nsid w:val="5A9B3CDD"/>
     <w:multiLevelType w:val="hybridMultilevel"/>
     <w:tmpl w:val="2494CA98"/>
@@ -23232,7 +22677,7 @@
       </w:rPr>
     </w:lvl>
   </w:abstractNum>
-  <w:abstractNum w:abstractNumId="10">
+  <w:abstractNum w:abstractNumId="10" w15:restartNumberingAfterBreak="0">
     <w:nsid w:val="5C057C01"/>
     <w:multiLevelType w:val="hybridMultilevel"/>
     <w:tmpl w:val="196A74A4"/>
@@ -23345,7 +22790,7 @@
       </w:rPr>
     </w:lvl>
   </w:abstractNum>
-  <w:abstractNum w:abstractNumId="11">
+  <w:abstractNum w:abstractNumId="11" w15:restartNumberingAfterBreak="0">
     <w:nsid w:val="676E3D27"/>
     <w:multiLevelType w:val="hybridMultilevel"/>
     <w:tmpl w:val="72BC3486"/>
@@ -23458,7 +22903,7 @@
       </w:rPr>
     </w:lvl>
   </w:abstractNum>
-  <w:abstractNum w:abstractNumId="12">
+  <w:abstractNum w:abstractNumId="12" w15:restartNumberingAfterBreak="0">
     <w:nsid w:val="67A27FD2"/>
     <w:multiLevelType w:val="hybridMultilevel"/>
     <w:tmpl w:val="D9401AEA"/>
@@ -23571,7 +23016,7 @@
       </w:rPr>
     </w:lvl>
   </w:abstractNum>
-  <w:abstractNum w:abstractNumId="13">
+  <w:abstractNum w:abstractNumId="13" w15:restartNumberingAfterBreak="0">
     <w:nsid w:val="69496020"/>
     <w:multiLevelType w:val="hybridMultilevel"/>
     <w:tmpl w:val="FB626AAC"/>
@@ -23684,7 +23129,7 @@
       </w:rPr>
     </w:lvl>
   </w:abstractNum>
-  <w:abstractNum w:abstractNumId="14">
+  <w:abstractNum w:abstractNumId="14" w15:restartNumberingAfterBreak="0">
     <w:nsid w:val="6A5351FE"/>
     <w:multiLevelType w:val="hybridMultilevel"/>
     <w:tmpl w:val="BFC45BA0"/>
@@ -23794,7 +23239,7 @@
       </w:rPr>
     </w:lvl>
   </w:abstractNum>
-  <w:abstractNum w:abstractNumId="15">
+  <w:abstractNum w:abstractNumId="15" w15:restartNumberingAfterBreak="0">
     <w:nsid w:val="6EF34154"/>
     <w:multiLevelType w:val="hybridMultilevel"/>
     <w:tmpl w:val="D55822A0"/>
@@ -23907,7 +23352,7 @@
       </w:rPr>
     </w:lvl>
   </w:abstractNum>
-  <w:abstractNum w:abstractNumId="16">
+  <w:abstractNum w:abstractNumId="16" w15:restartNumberingAfterBreak="0">
     <w:nsid w:val="73F13CC0"/>
     <w:multiLevelType w:val="hybridMultilevel"/>
     <w:tmpl w:val="BFC45BA0"/>
@@ -24017,7 +23462,7 @@
       </w:rPr>
     </w:lvl>
   </w:abstractNum>
-  <w:abstractNum w:abstractNumId="17">
+  <w:abstractNum w:abstractNumId="17" w15:restartNumberingAfterBreak="0">
     <w:nsid w:val="74617F3B"/>
     <w:multiLevelType w:val="hybridMultilevel"/>
     <w:tmpl w:val="91D4FA38"/>
@@ -24164,7 +23609,7 @@
 </file>
 
 <file path=word/styles.xml><?xml version="1.0" encoding="utf-8"?>
-<w:styles xmlns:mc="http://schemas.openxmlformats.org/markup-compatibility/2006" xmlns:r="http://schemas.openxmlformats.org/officeDocument/2006/relationships" xmlns:w="http://schemas.openxmlformats.org/wordprocessingml/2006/main" xmlns:w14="http://schemas.microsoft.com/office/word/2010/wordml" xmlns:w15="http://schemas.microsoft.com/office/word/2012/wordml" mc:Ignorable="w14 w15">
+<w:styles xmlns:mc="http://schemas.openxmlformats.org/markup-compatibility/2006" xmlns:r="http://schemas.openxmlformats.org/officeDocument/2006/relationships" xmlns:w="http://schemas.openxmlformats.org/wordprocessingml/2006/main" xmlns:w14="http://schemas.microsoft.com/office/word/2010/wordml" xmlns:w15="http://schemas.microsoft.com/office/word/2012/wordml" xmlns:w16cid="http://schemas.microsoft.com/office/word/2016/wordml/cid" xmlns:w16se="http://schemas.microsoft.com/office/word/2015/wordml/symex" mc:Ignorable="w14 w15 w16se w16cid">
   <w:docDefaults>
     <w:rPrDefault>
       <w:rPr>
@@ -24176,7 +23621,7 @@
     </w:rPrDefault>
     <w:pPrDefault/>
   </w:docDefaults>
-  <w:latentStyles w:defLockedState="0" w:defUIPriority="99" w:defSemiHidden="0" w:defUnhideWhenUsed="0" w:defQFormat="0" w:count="382">
+  <w:latentStyles w:defLockedState="0" w:defUIPriority="99" w:defSemiHidden="0" w:defUnhideWhenUsed="0" w:defQFormat="0" w:count="375">
     <w:lsdException w:name="Normal" w:uiPriority="0" w:qFormat="1"/>
     <w:lsdException w:name="heading 1" w:uiPriority="9" w:qFormat="1"/>
     <w:lsdException w:name="heading 2" w:semiHidden="1" w:uiPriority="9" w:unhideWhenUsed="1" w:qFormat="1"/>
@@ -24958,7 +24403,6 @@
     <w:uiPriority w:val="39"/>
     <w:rsid w:val="004937CA"/>
     <w:tblPr>
-      <w:tblInd w:w="0" w:type="dxa"/>
       <w:tblBorders>
         <w:top w:val="single" w:sz="4" w:space="0" w:color="auto"/>
         <w:left w:val="single" w:sz="4" w:space="0" w:color="auto"/>
@@ -24967,12 +24411,6 @@
         <w:insideH w:val="single" w:sz="4" w:space="0" w:color="auto"/>
         <w:insideV w:val="single" w:sz="4" w:space="0" w:color="auto"/>
       </w:tblBorders>
-      <w:tblCellMar>
-        <w:top w:w="0" w:type="dxa"/>
-        <w:left w:w="108" w:type="dxa"/>
-        <w:bottom w:w="0" w:type="dxa"/>
-        <w:right w:w="108" w:type="dxa"/>
-      </w:tblCellMar>
     </w:tblPr>
   </w:style>
   <w:style w:type="character" w:customStyle="1" w:styleId="Heading2Char">
@@ -26880,13 +26318,6 @@
         </dgm:presLayoutVars>
       </dgm:prSet>
       <dgm:spPr/>
-      <dgm:t>
-        <a:bodyPr/>
-        <a:lstStyle/>
-        <a:p>
-          <a:endParaRPr lang="en-US"/>
-        </a:p>
-      </dgm:t>
     </dgm:pt>
     <dgm:pt modelId="{6C4D5C38-5E43-1B49-BBAD-925C4E95559E}" type="pres">
       <dgm:prSet presAssocID="{7C20AAB6-2547-B043-B3ED-2E965507D90B}" presName="text1" presStyleCnt="0"/>
@@ -26908,13 +26339,6 @@
           </a:avLst>
         </a:prstGeom>
       </dgm:spPr>
-      <dgm:t>
-        <a:bodyPr/>
-        <a:lstStyle/>
-        <a:p>
-          <a:endParaRPr lang="en-US"/>
-        </a:p>
-      </dgm:t>
     </dgm:pt>
     <dgm:pt modelId="{F1102E49-8933-CC42-86D4-5139C6C9B8F8}" type="pres">
       <dgm:prSet presAssocID="{7C20AAB6-2547-B043-B3ED-2E965507D90B}" presName="textaccent1" presStyleCnt="0"/>
@@ -26970,13 +26394,6 @@
           </a:avLst>
         </a:prstGeom>
       </dgm:spPr>
-      <dgm:t>
-        <a:bodyPr/>
-        <a:lstStyle/>
-        <a:p>
-          <a:endParaRPr lang="en-US"/>
-        </a:p>
-      </dgm:t>
     </dgm:pt>
     <dgm:pt modelId="{548D767C-1D9D-AC47-8D7A-1B640A4455A9}" type="pres">
       <dgm:prSet presAssocID="{B6A59B50-D0B0-804B-B186-50C553150F5B}" presName="imageaccent1" presStyleCnt="0"/>
@@ -27038,13 +26455,6 @@
           </a:avLst>
         </a:prstGeom>
       </dgm:spPr>
-      <dgm:t>
-        <a:bodyPr/>
-        <a:lstStyle/>
-        <a:p>
-          <a:endParaRPr lang="en-US"/>
-        </a:p>
-      </dgm:t>
     </dgm:pt>
     <dgm:pt modelId="{BE4C1E3B-0167-E94C-86E4-F6E8F5DAE729}" type="pres">
       <dgm:prSet presAssocID="{FD4649BD-9E03-2049-A357-B43F7BD61031}" presName="textaccent2" presStyleCnt="0"/>
@@ -27100,13 +26510,6 @@
           </a:avLst>
         </a:prstGeom>
       </dgm:spPr>
-      <dgm:t>
-        <a:bodyPr/>
-        <a:lstStyle/>
-        <a:p>
-          <a:endParaRPr lang="en-US"/>
-        </a:p>
-      </dgm:t>
     </dgm:pt>
     <dgm:pt modelId="{90162471-B6C1-0E44-A4A0-385563D6C726}" type="pres">
       <dgm:prSet presAssocID="{43CB39D1-45BB-0E4B-AF66-E34C7B4D7A55}" presName="imageaccent2" presStyleCnt="0"/>
@@ -27168,13 +26571,6 @@
           </a:avLst>
         </a:prstGeom>
       </dgm:spPr>
-      <dgm:t>
-        <a:bodyPr/>
-        <a:lstStyle/>
-        <a:p>
-          <a:endParaRPr lang="en-US"/>
-        </a:p>
-      </dgm:t>
     </dgm:pt>
     <dgm:pt modelId="{A055D3CA-299D-194D-A8D6-5081E4270366}" type="pres">
       <dgm:prSet presAssocID="{13E64196-9766-2D49-83C8-9077BD1DED0C}" presName="textaccent3" presStyleCnt="0"/>
@@ -27230,13 +26626,6 @@
           </a:avLst>
         </a:prstGeom>
       </dgm:spPr>
-      <dgm:t>
-        <a:bodyPr/>
-        <a:lstStyle/>
-        <a:p>
-          <a:endParaRPr lang="en-US"/>
-        </a:p>
-      </dgm:t>
     </dgm:pt>
     <dgm:pt modelId="{FF88E359-5FC8-E04D-89F1-5D6D514733E5}" type="pres">
       <dgm:prSet presAssocID="{BC50C631-0A7C-9042-9318-DA2D998931CF}" presName="imageaccent3" presStyleCnt="0"/>
@@ -27280,14 +26669,14 @@
     </dgm:pt>
   </dgm:ptLst>
   <dgm:cxnLst>
+    <dgm:cxn modelId="{208C6E09-5808-104A-905F-BEDA92CB2E65}" type="presOf" srcId="{74D64FBD-EB1D-C044-9770-AC19B53AE990}" destId="{E64F1B32-6B5F-4449-B65D-7B3D70A9B127}" srcOrd="0" destOrd="0" presId="urn:microsoft.com/office/officeart/2008/layout/HexagonCluster"/>
+    <dgm:cxn modelId="{BF6B152E-A718-F544-B1C5-FEA4AC07A67D}" srcId="{74D64FBD-EB1D-C044-9770-AC19B53AE990}" destId="{13E64196-9766-2D49-83C8-9077BD1DED0C}" srcOrd="2" destOrd="0" parTransId="{8E839E8F-7E13-8141-B543-4E9E48D3A4F2}" sibTransId="{BC50C631-0A7C-9042-9318-DA2D998931CF}"/>
     <dgm:cxn modelId="{F4E9A338-3F80-954B-93D1-C5A3CA05FF77}" type="presOf" srcId="{43CB39D1-45BB-0E4B-AF66-E34C7B4D7A55}" destId="{F1D46F87-A54C-3946-BF89-F717F3E2E530}" srcOrd="0" destOrd="0" presId="urn:microsoft.com/office/officeart/2008/layout/HexagonCluster"/>
-    <dgm:cxn modelId="{208C6E09-5808-104A-905F-BEDA92CB2E65}" type="presOf" srcId="{74D64FBD-EB1D-C044-9770-AC19B53AE990}" destId="{E64F1B32-6B5F-4449-B65D-7B3D70A9B127}" srcOrd="0" destOrd="0" presId="urn:microsoft.com/office/officeart/2008/layout/HexagonCluster"/>
+    <dgm:cxn modelId="{8302F34F-B1C6-4A4B-B161-0AFA5BBFE913}" srcId="{74D64FBD-EB1D-C044-9770-AC19B53AE990}" destId="{FD4649BD-9E03-2049-A357-B43F7BD61031}" srcOrd="1" destOrd="0" parTransId="{06AFF0F1-FF6A-754E-947F-8ED9ECB592FF}" sibTransId="{43CB39D1-45BB-0E4B-AF66-E34C7B4D7A55}"/>
     <dgm:cxn modelId="{CE699B56-37EC-9E47-B807-C4CE9B34FAB9}" type="presOf" srcId="{7C20AAB6-2547-B043-B3ED-2E965507D90B}" destId="{DFEA44B5-E41B-024F-A0AB-76CCB298FBCA}" srcOrd="0" destOrd="0" presId="urn:microsoft.com/office/officeart/2008/layout/HexagonCluster"/>
-    <dgm:cxn modelId="{8302F34F-B1C6-4A4B-B161-0AFA5BBFE913}" srcId="{74D64FBD-EB1D-C044-9770-AC19B53AE990}" destId="{FD4649BD-9E03-2049-A357-B43F7BD61031}" srcOrd="1" destOrd="0" parTransId="{06AFF0F1-FF6A-754E-947F-8ED9ECB592FF}" sibTransId="{43CB39D1-45BB-0E4B-AF66-E34C7B4D7A55}"/>
     <dgm:cxn modelId="{F343535F-D856-1E49-9588-DCB76454398A}" type="presOf" srcId="{B6A59B50-D0B0-804B-B186-50C553150F5B}" destId="{B64EA878-A64E-D247-9EBB-582A835BABDF}" srcOrd="0" destOrd="0" presId="urn:microsoft.com/office/officeart/2008/layout/HexagonCluster"/>
-    <dgm:cxn modelId="{BF6B152E-A718-F544-B1C5-FEA4AC07A67D}" srcId="{74D64FBD-EB1D-C044-9770-AC19B53AE990}" destId="{13E64196-9766-2D49-83C8-9077BD1DED0C}" srcOrd="2" destOrd="0" parTransId="{8E839E8F-7E13-8141-B543-4E9E48D3A4F2}" sibTransId="{BC50C631-0A7C-9042-9318-DA2D998931CF}"/>
+    <dgm:cxn modelId="{3150DF9F-3DE4-DE47-A944-96D8747EEBAF}" type="presOf" srcId="{13E64196-9766-2D49-83C8-9077BD1DED0C}" destId="{4C6221E8-0B1C-BC4E-B887-959F5C65241C}" srcOrd="0" destOrd="0" presId="urn:microsoft.com/office/officeart/2008/layout/HexagonCluster"/>
     <dgm:cxn modelId="{91A995A1-A4E9-0F42-A61B-CE3513920C99}" type="presOf" srcId="{FD4649BD-9E03-2049-A357-B43F7BD61031}" destId="{020DDADB-1DD5-4547-9289-0472A75EE955}" srcOrd="0" destOrd="0" presId="urn:microsoft.com/office/officeart/2008/layout/HexagonCluster"/>
-    <dgm:cxn modelId="{3150DF9F-3DE4-DE47-A944-96D8747EEBAF}" type="presOf" srcId="{13E64196-9766-2D49-83C8-9077BD1DED0C}" destId="{4C6221E8-0B1C-BC4E-B887-959F5C65241C}" srcOrd="0" destOrd="0" presId="urn:microsoft.com/office/officeart/2008/layout/HexagonCluster"/>
     <dgm:cxn modelId="{0FE0D8CB-F558-7A40-A403-78AA64CD89D5}" type="presOf" srcId="{BC50C631-0A7C-9042-9318-DA2D998931CF}" destId="{B9B314D2-64AE-7E49-940A-F4192F6B7930}" srcOrd="0" destOrd="0" presId="urn:microsoft.com/office/officeart/2008/layout/HexagonCluster"/>
     <dgm:cxn modelId="{328823DA-ADD9-CC4E-801A-0F2FBD8B356C}" srcId="{74D64FBD-EB1D-C044-9770-AC19B53AE990}" destId="{7C20AAB6-2547-B043-B3ED-2E965507D90B}" srcOrd="0" destOrd="0" parTransId="{C6F0D801-051D-4645-9804-E31353D36146}" sibTransId="{B6A59B50-D0B0-804B-B186-50C553150F5B}"/>
     <dgm:cxn modelId="{213CD4F2-DAC9-B940-AFCA-E66C6CE5A522}" type="presParOf" srcId="{E64F1B32-6B5F-4449-B65D-7B3D70A9B127}" destId="{6C4D5C38-5E43-1B49-BBAD-925C4E95559E}" srcOrd="0" destOrd="0" presId="urn:microsoft.com/office/officeart/2008/layout/HexagonCluster"/>
@@ -27862,13 +27251,6 @@
         </dgm:presLayoutVars>
       </dgm:prSet>
       <dgm:spPr/>
-      <dgm:t>
-        <a:bodyPr/>
-        <a:lstStyle/>
-        <a:p>
-          <a:endParaRPr lang="en-US"/>
-        </a:p>
-      </dgm:t>
     </dgm:pt>
     <dgm:pt modelId="{09795D92-CC90-BC43-A039-BE49BC79C5C0}" type="pres">
       <dgm:prSet presAssocID="{C7BAF50C-C456-0044-85EE-1DA010961221}" presName="composite" presStyleCnt="0"/>
@@ -27882,13 +27264,6 @@
         </dgm:presLayoutVars>
       </dgm:prSet>
       <dgm:spPr/>
-      <dgm:t>
-        <a:bodyPr/>
-        <a:lstStyle/>
-        <a:p>
-          <a:endParaRPr lang="en-US"/>
-        </a:p>
-      </dgm:t>
     </dgm:pt>
     <dgm:pt modelId="{B68C23C2-4DF7-0243-AF76-ECE84A134E9B}" type="pres">
       <dgm:prSet presAssocID="{C7BAF50C-C456-0044-85EE-1DA010961221}" presName="descendantText" presStyleLbl="alignAcc1" presStyleIdx="0" presStyleCnt="6">
@@ -27897,13 +27272,6 @@
         </dgm:presLayoutVars>
       </dgm:prSet>
       <dgm:spPr/>
-      <dgm:t>
-        <a:bodyPr/>
-        <a:lstStyle/>
-        <a:p>
-          <a:endParaRPr lang="en-US"/>
-        </a:p>
-      </dgm:t>
     </dgm:pt>
     <dgm:pt modelId="{69E6A707-1311-8B43-94A1-2AA0950D39F0}" type="pres">
       <dgm:prSet presAssocID="{599BBC57-58EB-C64B-9266-AA195BAEEFFD}" presName="sp" presStyleCnt="0"/>
@@ -27921,13 +27289,6 @@
         </dgm:presLayoutVars>
       </dgm:prSet>
       <dgm:spPr/>
-      <dgm:t>
-        <a:bodyPr/>
-        <a:lstStyle/>
-        <a:p>
-          <a:endParaRPr lang="en-US"/>
-        </a:p>
-      </dgm:t>
     </dgm:pt>
     <dgm:pt modelId="{72214BD3-C13C-EF47-94CE-40736750CB05}" type="pres">
       <dgm:prSet presAssocID="{E4EA4051-362C-D844-8A87-716E3B2FF75A}" presName="descendantText" presStyleLbl="alignAcc1" presStyleIdx="1" presStyleCnt="6">
@@ -27936,13 +27297,6 @@
         </dgm:presLayoutVars>
       </dgm:prSet>
       <dgm:spPr/>
-      <dgm:t>
-        <a:bodyPr/>
-        <a:lstStyle/>
-        <a:p>
-          <a:endParaRPr lang="en-US"/>
-        </a:p>
-      </dgm:t>
     </dgm:pt>
     <dgm:pt modelId="{05F5558C-C414-7A45-8597-9B470A761047}" type="pres">
       <dgm:prSet presAssocID="{90EC1C14-4753-B146-AD34-4484822B5FB2}" presName="sp" presStyleCnt="0"/>
@@ -27960,13 +27314,6 @@
         </dgm:presLayoutVars>
       </dgm:prSet>
       <dgm:spPr/>
-      <dgm:t>
-        <a:bodyPr/>
-        <a:lstStyle/>
-        <a:p>
-          <a:endParaRPr lang="en-US"/>
-        </a:p>
-      </dgm:t>
     </dgm:pt>
     <dgm:pt modelId="{0716CDE5-B796-0648-A101-5931BC5BAB84}" type="pres">
       <dgm:prSet presAssocID="{67534C9E-F58C-004B-94C3-2FF668841EFA}" presName="descendantText" presStyleLbl="alignAcc1" presStyleIdx="2" presStyleCnt="6">
@@ -27975,13 +27322,6 @@
         </dgm:presLayoutVars>
       </dgm:prSet>
       <dgm:spPr/>
-      <dgm:t>
-        <a:bodyPr/>
-        <a:lstStyle/>
-        <a:p>
-          <a:endParaRPr lang="en-US"/>
-        </a:p>
-      </dgm:t>
     </dgm:pt>
     <dgm:pt modelId="{C01861D8-C442-4047-AA3C-9CF2BE86DCE1}" type="pres">
       <dgm:prSet presAssocID="{230CBA2E-64E3-AA45-AA6E-403D7F89E952}" presName="sp" presStyleCnt="0"/>
@@ -27999,13 +27339,6 @@
         </dgm:presLayoutVars>
       </dgm:prSet>
       <dgm:spPr/>
-      <dgm:t>
-        <a:bodyPr/>
-        <a:lstStyle/>
-        <a:p>
-          <a:endParaRPr lang="en-US"/>
-        </a:p>
-      </dgm:t>
     </dgm:pt>
     <dgm:pt modelId="{BE97322C-F34D-1341-9BC9-68537AF63932}" type="pres">
       <dgm:prSet presAssocID="{E9E47DC6-464C-B54A-87F0-5B5298EEC293}" presName="descendantText" presStyleLbl="alignAcc1" presStyleIdx="3" presStyleCnt="6">
@@ -28014,13 +27347,6 @@
         </dgm:presLayoutVars>
       </dgm:prSet>
       <dgm:spPr/>
-      <dgm:t>
-        <a:bodyPr/>
-        <a:lstStyle/>
-        <a:p>
-          <a:endParaRPr lang="en-US"/>
-        </a:p>
-      </dgm:t>
     </dgm:pt>
     <dgm:pt modelId="{09B945EE-936E-C548-AEF5-884A11B67B60}" type="pres">
       <dgm:prSet presAssocID="{B3715ACE-0D7F-744A-BD34-E72756EA114E}" presName="sp" presStyleCnt="0"/>
@@ -28038,13 +27364,6 @@
         </dgm:presLayoutVars>
       </dgm:prSet>
       <dgm:spPr/>
-      <dgm:t>
-        <a:bodyPr/>
-        <a:lstStyle/>
-        <a:p>
-          <a:endParaRPr lang="en-US"/>
-        </a:p>
-      </dgm:t>
     </dgm:pt>
     <dgm:pt modelId="{D669536E-5123-5249-9903-C7E7AFB82DAD}" type="pres">
       <dgm:prSet presAssocID="{282B0F67-A7A3-524F-A373-DC923AFCE7E9}" presName="descendantText" presStyleLbl="alignAcc1" presStyleIdx="4" presStyleCnt="6">
@@ -28053,13 +27372,6 @@
         </dgm:presLayoutVars>
       </dgm:prSet>
       <dgm:spPr/>
-      <dgm:t>
-        <a:bodyPr/>
-        <a:lstStyle/>
-        <a:p>
-          <a:endParaRPr lang="en-US"/>
-        </a:p>
-      </dgm:t>
     </dgm:pt>
     <dgm:pt modelId="{C50CC2D1-0632-0E49-B017-C723B59828CE}" type="pres">
       <dgm:prSet presAssocID="{CBEC20D9-6DC0-504E-A135-7497730AECDF}" presName="sp" presStyleCnt="0"/>
@@ -28077,13 +27389,6 @@
         </dgm:presLayoutVars>
       </dgm:prSet>
       <dgm:spPr/>
-      <dgm:t>
-        <a:bodyPr/>
-        <a:lstStyle/>
-        <a:p>
-          <a:endParaRPr lang="en-US"/>
-        </a:p>
-      </dgm:t>
     </dgm:pt>
     <dgm:pt modelId="{0F65E3F5-2133-8E41-BAAC-0B4DE35192B7}" type="pres">
       <dgm:prSet presAssocID="{87071823-BE1E-A147-BB34-B638FE9C512C}" presName="descendantText" presStyleLbl="alignAcc1" presStyleIdx="5" presStyleCnt="6">
@@ -28092,41 +27397,34 @@
         </dgm:presLayoutVars>
       </dgm:prSet>
       <dgm:spPr/>
-      <dgm:t>
-        <a:bodyPr/>
-        <a:lstStyle/>
-        <a:p>
-          <a:endParaRPr lang="en-US"/>
-        </a:p>
-      </dgm:t>
     </dgm:pt>
   </dgm:ptLst>
   <dgm:cxnLst>
+    <dgm:cxn modelId="{CBB9060A-A34A-0C4B-B457-08717E029780}" type="presOf" srcId="{1259CDB4-D86F-4445-8D49-D621ACD1B595}" destId="{3703F637-A1EC-7549-9943-09D3D52FE132}" srcOrd="0" destOrd="0" presId="urn:microsoft.com/office/officeart/2005/8/layout/chevron2"/>
+    <dgm:cxn modelId="{6F9DDB10-1508-9F43-9A1D-CB00B3C5FE61}" type="presOf" srcId="{E9E47DC6-464C-B54A-87F0-5B5298EEC293}" destId="{41E0C333-0DF2-4344-A6A8-B550FEDAD9CC}" srcOrd="0" destOrd="0" presId="urn:microsoft.com/office/officeart/2005/8/layout/chevron2"/>
+    <dgm:cxn modelId="{510B2938-401B-7348-8D80-F7FC8A84EC5F}" type="presOf" srcId="{32EE9A84-4A5D-804C-BFC8-8665C1ABDB22}" destId="{0716CDE5-B796-0648-A101-5931BC5BAB84}" srcOrd="0" destOrd="0" presId="urn:microsoft.com/office/officeart/2005/8/layout/chevron2"/>
+    <dgm:cxn modelId="{3A1A905C-0CD6-4041-8C87-23B25CD87A15}" type="presOf" srcId="{87071823-BE1E-A147-BB34-B638FE9C512C}" destId="{4FE2A9F4-351D-934D-9E52-13DDFF112AD2}" srcOrd="0" destOrd="0" presId="urn:microsoft.com/office/officeart/2005/8/layout/chevron2"/>
+    <dgm:cxn modelId="{D03D3B60-D112-5449-9F9D-E7FA45F91B16}" type="presOf" srcId="{F0C5CE9A-520E-9144-8C31-514DA4F7DACE}" destId="{B68C23C2-4DF7-0243-AF76-ECE84A134E9B}" srcOrd="0" destOrd="0" presId="urn:microsoft.com/office/officeart/2005/8/layout/chevron2"/>
+    <dgm:cxn modelId="{78A58260-F2E8-6140-BCDC-1922E49B7E34}" type="presOf" srcId="{67534C9E-F58C-004B-94C3-2FF668841EFA}" destId="{366C0117-F974-A54A-A864-6E7000BCFF91}" srcOrd="0" destOrd="0" presId="urn:microsoft.com/office/officeart/2005/8/layout/chevron2"/>
+    <dgm:cxn modelId="{661CD76D-C39D-0242-8EC1-BCB95CC641F2}" srcId="{C7BAF50C-C456-0044-85EE-1DA010961221}" destId="{F0C5CE9A-520E-9144-8C31-514DA4F7DACE}" srcOrd="0" destOrd="0" parTransId="{F25F900A-3A8E-BC44-979D-4BC790B399C3}" sibTransId="{868427A4-0E80-3740-8913-A133D7346396}"/>
+    <dgm:cxn modelId="{F43BCD70-011E-FA45-A7E4-F804A05F3BD1}" srcId="{E9E47DC6-464C-B54A-87F0-5B5298EEC293}" destId="{A15D70D6-A60D-4B4D-BCEB-E4DED03DFD7F}" srcOrd="0" destOrd="0" parTransId="{4ECFC800-D9CC-344D-B447-47BD9B6EE24C}" sibTransId="{D43C2FFE-9E08-E64A-9386-C62A2FC45CF5}"/>
+    <dgm:cxn modelId="{676B3975-D192-3F4E-B9ED-3B852BCF8372}" srcId="{1259CDB4-D86F-4445-8D49-D621ACD1B595}" destId="{E9E47DC6-464C-B54A-87F0-5B5298EEC293}" srcOrd="3" destOrd="0" parTransId="{E703CDEF-16AC-5D4E-A7D3-24AB31DE2A89}" sibTransId="{B3715ACE-0D7F-744A-BD34-E72756EA114E}"/>
+    <dgm:cxn modelId="{A2070777-8A70-3241-B4A6-A1460B05D90F}" srcId="{1259CDB4-D86F-4445-8D49-D621ACD1B595}" destId="{E4EA4051-362C-D844-8A87-716E3B2FF75A}" srcOrd="1" destOrd="0" parTransId="{1CA1BF70-421F-B840-9F80-7D093B9B7FFD}" sibTransId="{90EC1C14-4753-B146-AD34-4484822B5FB2}"/>
+    <dgm:cxn modelId="{9BD29877-E185-6F46-8F52-637061CF3E42}" type="presOf" srcId="{C7BAF50C-C456-0044-85EE-1DA010961221}" destId="{77B8BCCA-74F6-F649-9CAC-BFF41E5CA1B6}" srcOrd="0" destOrd="0" presId="urn:microsoft.com/office/officeart/2005/8/layout/chevron2"/>
+    <dgm:cxn modelId="{CC5B3F7A-D1A6-F04E-B606-0409412CE5C1}" type="presOf" srcId="{A15D70D6-A60D-4B4D-BCEB-E4DED03DFD7F}" destId="{BE97322C-F34D-1341-9BC9-68537AF63932}" srcOrd="0" destOrd="0" presId="urn:microsoft.com/office/officeart/2005/8/layout/chevron2"/>
+    <dgm:cxn modelId="{AAE11C7D-70BA-3847-9121-51E6FF88173A}" srcId="{1259CDB4-D86F-4445-8D49-D621ACD1B595}" destId="{67534C9E-F58C-004B-94C3-2FF668841EFA}" srcOrd="2" destOrd="0" parTransId="{1B7E769A-43FA-3547-A158-FE1BDE0755A3}" sibTransId="{230CBA2E-64E3-AA45-AA6E-403D7F89E952}"/>
+    <dgm:cxn modelId="{CD23447F-1446-084E-848A-5390FCC4EFAD}" type="presOf" srcId="{2802F8AE-3057-4546-A7D8-BC79E90750BF}" destId="{D669536E-5123-5249-9903-C7E7AFB82DAD}" srcOrd="0" destOrd="0" presId="urn:microsoft.com/office/officeart/2005/8/layout/chevron2"/>
+    <dgm:cxn modelId="{424F1A82-46FF-2B45-B960-EEF4B781069F}" type="presOf" srcId="{E53D82F5-7DC8-394E-BC5E-08A0756E9C0F}" destId="{0F65E3F5-2133-8E41-BAAC-0B4DE35192B7}" srcOrd="0" destOrd="0" presId="urn:microsoft.com/office/officeart/2005/8/layout/chevron2"/>
+    <dgm:cxn modelId="{05A88D82-10C5-674A-8E85-BD0A4E8A6A4E}" srcId="{1259CDB4-D86F-4445-8D49-D621ACD1B595}" destId="{282B0F67-A7A3-524F-A373-DC923AFCE7E9}" srcOrd="4" destOrd="0" parTransId="{557521C6-B78E-3740-8E78-012FFDC5350D}" sibTransId="{CBEC20D9-6DC0-504E-A135-7497730AECDF}"/>
     <dgm:cxn modelId="{4830CF83-48B1-C646-98EF-B3F58CCBCA73}" srcId="{1259CDB4-D86F-4445-8D49-D621ACD1B595}" destId="{C7BAF50C-C456-0044-85EE-1DA010961221}" srcOrd="0" destOrd="0" parTransId="{C49F4194-2F25-E541-991D-E1DE23E540F3}" sibTransId="{599BBC57-58EB-C64B-9266-AA195BAEEFFD}"/>
-    <dgm:cxn modelId="{78A58260-F2E8-6140-BCDC-1922E49B7E34}" type="presOf" srcId="{67534C9E-F58C-004B-94C3-2FF668841EFA}" destId="{366C0117-F974-A54A-A864-6E7000BCFF91}" srcOrd="0" destOrd="0" presId="urn:microsoft.com/office/officeart/2005/8/layout/chevron2"/>
-    <dgm:cxn modelId="{AAE11C7D-70BA-3847-9121-51E6FF88173A}" srcId="{1259CDB4-D86F-4445-8D49-D621ACD1B595}" destId="{67534C9E-F58C-004B-94C3-2FF668841EFA}" srcOrd="2" destOrd="0" parTransId="{1B7E769A-43FA-3547-A158-FE1BDE0755A3}" sibTransId="{230CBA2E-64E3-AA45-AA6E-403D7F89E952}"/>
+    <dgm:cxn modelId="{3BF88E87-51BB-A74A-9CC4-FA4174B7E1F2}" srcId="{67534C9E-F58C-004B-94C3-2FF668841EFA}" destId="{32EE9A84-4A5D-804C-BFC8-8665C1ABDB22}" srcOrd="0" destOrd="0" parTransId="{B312430B-9621-6A4D-899A-A60010764BD1}" sibTransId="{ED8662AD-74D0-954F-BA4E-BEADD7D5B8E8}"/>
+    <dgm:cxn modelId="{12E06AA1-0931-6840-82EC-B89AD92889A3}" srcId="{282B0F67-A7A3-524F-A373-DC923AFCE7E9}" destId="{2802F8AE-3057-4546-A7D8-BC79E90750BF}" srcOrd="0" destOrd="0" parTransId="{52C7D5D3-34A3-874F-82CF-AE800B982FB6}" sibTransId="{59988D99-CA80-0E49-A545-BCD41FE4D06B}"/>
     <dgm:cxn modelId="{701DECB0-25D3-454D-A679-DE9A27685B0D}" srcId="{E4EA4051-362C-D844-8A87-716E3B2FF75A}" destId="{EA63F7F5-607B-5447-B584-BF4A0F858C99}" srcOrd="0" destOrd="0" parTransId="{9582959C-FB9C-BC4C-9237-B01B33C48163}" sibTransId="{1BCE0D65-3E3D-9447-9770-8BA63F68BB45}"/>
-    <dgm:cxn modelId="{6F9DDB10-1508-9F43-9A1D-CB00B3C5FE61}" type="presOf" srcId="{E9E47DC6-464C-B54A-87F0-5B5298EEC293}" destId="{41E0C333-0DF2-4344-A6A8-B550FEDAD9CC}" srcOrd="0" destOrd="0" presId="urn:microsoft.com/office/officeart/2005/8/layout/chevron2"/>
+    <dgm:cxn modelId="{BB5722B7-6172-3C42-A4EB-EC8D77136378}" type="presOf" srcId="{EA63F7F5-607B-5447-B584-BF4A0F858C99}" destId="{72214BD3-C13C-EF47-94CE-40736750CB05}" srcOrd="0" destOrd="0" presId="urn:microsoft.com/office/officeart/2005/8/layout/chevron2"/>
+    <dgm:cxn modelId="{135767C5-2A4A-844E-AE81-700549779064}" type="presOf" srcId="{282B0F67-A7A3-524F-A373-DC923AFCE7E9}" destId="{AB4B5818-FDE2-594D-A7FC-77A4D9C305F3}" srcOrd="0" destOrd="0" presId="urn:microsoft.com/office/officeart/2005/8/layout/chevron2"/>
+    <dgm:cxn modelId="{FDEEA7DA-CDF9-2E49-8226-86A1F1E0762F}" srcId="{1259CDB4-D86F-4445-8D49-D621ACD1B595}" destId="{87071823-BE1E-A147-BB34-B638FE9C512C}" srcOrd="5" destOrd="0" parTransId="{679E90E3-1B78-3548-968E-F1C3FEE0C2EF}" sibTransId="{2A28E011-E8F2-DF41-BD49-30895701510F}"/>
     <dgm:cxn modelId="{526552E9-3F1A-414F-8A0E-F45AA1F43186}" srcId="{87071823-BE1E-A147-BB34-B638FE9C512C}" destId="{E53D82F5-7DC8-394E-BC5E-08A0756E9C0F}" srcOrd="0" destOrd="0" parTransId="{C9FDF28B-97F7-4441-85C7-7B6E5DAC586D}" sibTransId="{3EF39A13-3B4C-3247-8B5A-F367AC8E7349}"/>
-    <dgm:cxn modelId="{9BD29877-E185-6F46-8F52-637061CF3E42}" type="presOf" srcId="{C7BAF50C-C456-0044-85EE-1DA010961221}" destId="{77B8BCCA-74F6-F649-9CAC-BFF41E5CA1B6}" srcOrd="0" destOrd="0" presId="urn:microsoft.com/office/officeart/2005/8/layout/chevron2"/>
-    <dgm:cxn modelId="{661CD76D-C39D-0242-8EC1-BCB95CC641F2}" srcId="{C7BAF50C-C456-0044-85EE-1DA010961221}" destId="{F0C5CE9A-520E-9144-8C31-514DA4F7DACE}" srcOrd="0" destOrd="0" parTransId="{F25F900A-3A8E-BC44-979D-4BC790B399C3}" sibTransId="{868427A4-0E80-3740-8913-A133D7346396}"/>
-    <dgm:cxn modelId="{510B2938-401B-7348-8D80-F7FC8A84EC5F}" type="presOf" srcId="{32EE9A84-4A5D-804C-BFC8-8665C1ABDB22}" destId="{0716CDE5-B796-0648-A101-5931BC5BAB84}" srcOrd="0" destOrd="0" presId="urn:microsoft.com/office/officeart/2005/8/layout/chevron2"/>
     <dgm:cxn modelId="{EACA44F4-B8DA-AF42-B62C-10DA4F9B5C23}" type="presOf" srcId="{E4EA4051-362C-D844-8A87-716E3B2FF75A}" destId="{9CEC7261-FF04-BD4E-AAC6-225658B22FF5}" srcOrd="0" destOrd="0" presId="urn:microsoft.com/office/officeart/2005/8/layout/chevron2"/>
-    <dgm:cxn modelId="{135767C5-2A4A-844E-AE81-700549779064}" type="presOf" srcId="{282B0F67-A7A3-524F-A373-DC923AFCE7E9}" destId="{AB4B5818-FDE2-594D-A7FC-77A4D9C305F3}" srcOrd="0" destOrd="0" presId="urn:microsoft.com/office/officeart/2005/8/layout/chevron2"/>
-    <dgm:cxn modelId="{CC5B3F7A-D1A6-F04E-B606-0409412CE5C1}" type="presOf" srcId="{A15D70D6-A60D-4B4D-BCEB-E4DED03DFD7F}" destId="{BE97322C-F34D-1341-9BC9-68537AF63932}" srcOrd="0" destOrd="0" presId="urn:microsoft.com/office/officeart/2005/8/layout/chevron2"/>
-    <dgm:cxn modelId="{05A88D82-10C5-674A-8E85-BD0A4E8A6A4E}" srcId="{1259CDB4-D86F-4445-8D49-D621ACD1B595}" destId="{282B0F67-A7A3-524F-A373-DC923AFCE7E9}" srcOrd="4" destOrd="0" parTransId="{557521C6-B78E-3740-8E78-012FFDC5350D}" sibTransId="{CBEC20D9-6DC0-504E-A135-7497730AECDF}"/>
-    <dgm:cxn modelId="{CBB9060A-A34A-0C4B-B457-08717E029780}" type="presOf" srcId="{1259CDB4-D86F-4445-8D49-D621ACD1B595}" destId="{3703F637-A1EC-7549-9943-09D3D52FE132}" srcOrd="0" destOrd="0" presId="urn:microsoft.com/office/officeart/2005/8/layout/chevron2"/>
-    <dgm:cxn modelId="{F43BCD70-011E-FA45-A7E4-F804A05F3BD1}" srcId="{E9E47DC6-464C-B54A-87F0-5B5298EEC293}" destId="{A15D70D6-A60D-4B4D-BCEB-E4DED03DFD7F}" srcOrd="0" destOrd="0" parTransId="{4ECFC800-D9CC-344D-B447-47BD9B6EE24C}" sibTransId="{D43C2FFE-9E08-E64A-9386-C62A2FC45CF5}"/>
-    <dgm:cxn modelId="{A2070777-8A70-3241-B4A6-A1460B05D90F}" srcId="{1259CDB4-D86F-4445-8D49-D621ACD1B595}" destId="{E4EA4051-362C-D844-8A87-716E3B2FF75A}" srcOrd="1" destOrd="0" parTransId="{1CA1BF70-421F-B840-9F80-7D093B9B7FFD}" sibTransId="{90EC1C14-4753-B146-AD34-4484822B5FB2}"/>
-    <dgm:cxn modelId="{D03D3B60-D112-5449-9F9D-E7FA45F91B16}" type="presOf" srcId="{F0C5CE9A-520E-9144-8C31-514DA4F7DACE}" destId="{B68C23C2-4DF7-0243-AF76-ECE84A134E9B}" srcOrd="0" destOrd="0" presId="urn:microsoft.com/office/officeart/2005/8/layout/chevron2"/>
-    <dgm:cxn modelId="{3BF88E87-51BB-A74A-9CC4-FA4174B7E1F2}" srcId="{67534C9E-F58C-004B-94C3-2FF668841EFA}" destId="{32EE9A84-4A5D-804C-BFC8-8665C1ABDB22}" srcOrd="0" destOrd="0" parTransId="{B312430B-9621-6A4D-899A-A60010764BD1}" sibTransId="{ED8662AD-74D0-954F-BA4E-BEADD7D5B8E8}"/>
-    <dgm:cxn modelId="{BB5722B7-6172-3C42-A4EB-EC8D77136378}" type="presOf" srcId="{EA63F7F5-607B-5447-B584-BF4A0F858C99}" destId="{72214BD3-C13C-EF47-94CE-40736750CB05}" srcOrd="0" destOrd="0" presId="urn:microsoft.com/office/officeart/2005/8/layout/chevron2"/>
-    <dgm:cxn modelId="{12E06AA1-0931-6840-82EC-B89AD92889A3}" srcId="{282B0F67-A7A3-524F-A373-DC923AFCE7E9}" destId="{2802F8AE-3057-4546-A7D8-BC79E90750BF}" srcOrd="0" destOrd="0" parTransId="{52C7D5D3-34A3-874F-82CF-AE800B982FB6}" sibTransId="{59988D99-CA80-0E49-A545-BCD41FE4D06B}"/>
-    <dgm:cxn modelId="{676B3975-D192-3F4E-B9ED-3B852BCF8372}" srcId="{1259CDB4-D86F-4445-8D49-D621ACD1B595}" destId="{E9E47DC6-464C-B54A-87F0-5B5298EEC293}" srcOrd="3" destOrd="0" parTransId="{E703CDEF-16AC-5D4E-A7D3-24AB31DE2A89}" sibTransId="{B3715ACE-0D7F-744A-BD34-E72756EA114E}"/>
-    <dgm:cxn modelId="{424F1A82-46FF-2B45-B960-EEF4B781069F}" type="presOf" srcId="{E53D82F5-7DC8-394E-BC5E-08A0756E9C0F}" destId="{0F65E3F5-2133-8E41-BAAC-0B4DE35192B7}" srcOrd="0" destOrd="0" presId="urn:microsoft.com/office/officeart/2005/8/layout/chevron2"/>
-    <dgm:cxn modelId="{CD23447F-1446-084E-848A-5390FCC4EFAD}" type="presOf" srcId="{2802F8AE-3057-4546-A7D8-BC79E90750BF}" destId="{D669536E-5123-5249-9903-C7E7AFB82DAD}" srcOrd="0" destOrd="0" presId="urn:microsoft.com/office/officeart/2005/8/layout/chevron2"/>
-    <dgm:cxn modelId="{FDEEA7DA-CDF9-2E49-8226-86A1F1E0762F}" srcId="{1259CDB4-D86F-4445-8D49-D621ACD1B595}" destId="{87071823-BE1E-A147-BB34-B638FE9C512C}" srcOrd="5" destOrd="0" parTransId="{679E90E3-1B78-3548-968E-F1C3FEE0C2EF}" sibTransId="{2A28E011-E8F2-DF41-BD49-30895701510F}"/>
-    <dgm:cxn modelId="{3A1A905C-0CD6-4041-8C87-23B25CD87A15}" type="presOf" srcId="{87071823-BE1E-A147-BB34-B638FE9C512C}" destId="{4FE2A9F4-351D-934D-9E52-13DDFF112AD2}" srcOrd="0" destOrd="0" presId="urn:microsoft.com/office/officeart/2005/8/layout/chevron2"/>
     <dgm:cxn modelId="{9BCCEE8B-2BD2-734A-AF59-4BBBD65A1DB2}" type="presParOf" srcId="{3703F637-A1EC-7549-9943-09D3D52FE132}" destId="{09795D92-CC90-BC43-A039-BE49BC79C5C0}" srcOrd="0" destOrd="0" presId="urn:microsoft.com/office/officeart/2005/8/layout/chevron2"/>
     <dgm:cxn modelId="{959CD7E7-3FCE-B94B-B062-E1A3C0C1520B}" type="presParOf" srcId="{09795D92-CC90-BC43-A039-BE49BC79C5C0}" destId="{77B8BCCA-74F6-F649-9CAC-BFF41E5CA1B6}" srcOrd="0" destOrd="0" presId="urn:microsoft.com/office/officeart/2005/8/layout/chevron2"/>
     <dgm:cxn modelId="{E4E1DB75-DEC8-3946-A204-613345C3E6E7}" type="presParOf" srcId="{09795D92-CC90-BC43-A039-BE49BC79C5C0}" destId="{B68C23C2-4DF7-0243-AF76-ECE84A134E9B}" srcOrd="1" destOrd="0" presId="urn:microsoft.com/office/officeart/2005/8/layout/chevron2"/>
@@ -28241,7 +27539,7 @@
         </a:bodyPr>
         <a:lstStyle/>
         <a:p>
-          <a:pPr lvl="0" algn="ctr" defTabSz="711200">
+          <a:pPr marL="0" lvl="0" indent="0" algn="ctr" defTabSz="711200">
             <a:lnSpc>
               <a:spcPct val="90000"/>
             </a:lnSpc>
@@ -28251,6 +27549,7 @@
             <a:spcAft>
               <a:spcPct val="35000"/>
             </a:spcAft>
+            <a:buNone/>
           </a:pPr>
           <a:r>
             <a:rPr lang="en-US" sz="1600" kern="1200">
@@ -28500,7 +27799,7 @@
         </a:bodyPr>
         <a:lstStyle/>
         <a:p>
-          <a:pPr lvl="0" algn="ctr" defTabSz="711200">
+          <a:pPr marL="0" lvl="0" indent="0" algn="ctr" defTabSz="711200">
             <a:lnSpc>
               <a:spcPct val="90000"/>
             </a:lnSpc>
@@ -28510,6 +27809,7 @@
             <a:spcAft>
               <a:spcPct val="35000"/>
             </a:spcAft>
+            <a:buNone/>
           </a:pPr>
           <a:r>
             <a:rPr lang="en-US" sz="1600" kern="1200">
@@ -28759,7 +28059,7 @@
         </a:bodyPr>
         <a:lstStyle/>
         <a:p>
-          <a:pPr lvl="0" algn="ctr" defTabSz="711200">
+          <a:pPr marL="0" lvl="0" indent="0" algn="ctr" defTabSz="711200">
             <a:lnSpc>
               <a:spcPct val="90000"/>
             </a:lnSpc>
@@ -28769,6 +28069,7 @@
             <a:spcAft>
               <a:spcPct val="35000"/>
             </a:spcAft>
+            <a:buNone/>
           </a:pPr>
           <a:r>
             <a:rPr lang="en-US" sz="1600" kern="1200">
@@ -29027,7 +28328,7 @@
         </a:bodyPr>
         <a:lstStyle/>
         <a:p>
-          <a:pPr lvl="0" algn="ctr" defTabSz="444500">
+          <a:pPr marL="0" lvl="0" indent="0" algn="ctr" defTabSz="444500">
             <a:lnSpc>
               <a:spcPct val="90000"/>
             </a:lnSpc>
@@ -29037,6 +28338,7 @@
             <a:spcAft>
               <a:spcPct val="35000"/>
             </a:spcAft>
+            <a:buNone/>
           </a:pPr>
           <a:r>
             <a:rPr lang="en-US" sz="1000" kern="1200"/>
@@ -29195,7 +28497,7 @@
         </a:bodyPr>
         <a:lstStyle/>
         <a:p>
-          <a:pPr lvl="0" algn="ctr" defTabSz="444500">
+          <a:pPr marL="0" lvl="0" indent="0" algn="ctr" defTabSz="444500">
             <a:lnSpc>
               <a:spcPct val="90000"/>
             </a:lnSpc>
@@ -29205,6 +28507,7 @@
             <a:spcAft>
               <a:spcPct val="35000"/>
             </a:spcAft>
+            <a:buNone/>
           </a:pPr>
           <a:r>
             <a:rPr lang="en-US" sz="1000" kern="1200"/>
@@ -29363,7 +28666,7 @@
         </a:bodyPr>
         <a:lstStyle/>
         <a:p>
-          <a:pPr lvl="0" algn="ctr" defTabSz="444500">
+          <a:pPr marL="0" lvl="0" indent="0" algn="ctr" defTabSz="444500">
             <a:lnSpc>
               <a:spcPct val="90000"/>
             </a:lnSpc>
@@ -29373,6 +28676,7 @@
             <a:spcAft>
               <a:spcPct val="35000"/>
             </a:spcAft>
+            <a:buNone/>
           </a:pPr>
           <a:r>
             <a:rPr lang="en-US" sz="1000" kern="1200"/>
@@ -29531,7 +28835,7 @@
         </a:bodyPr>
         <a:lstStyle/>
         <a:p>
-          <a:pPr lvl="0" algn="ctr" defTabSz="444500">
+          <a:pPr marL="0" lvl="0" indent="0" algn="ctr" defTabSz="444500">
             <a:lnSpc>
               <a:spcPct val="90000"/>
             </a:lnSpc>
@@ -29541,6 +28845,7 @@
             <a:spcAft>
               <a:spcPct val="35000"/>
             </a:spcAft>
+            <a:buNone/>
           </a:pPr>
           <a:r>
             <a:rPr lang="en-US" sz="1000" kern="1200"/>
@@ -29699,7 +29004,7 @@
         </a:bodyPr>
         <a:lstStyle/>
         <a:p>
-          <a:pPr lvl="0" algn="ctr" defTabSz="444500">
+          <a:pPr marL="0" lvl="0" indent="0" algn="ctr" defTabSz="444500">
             <a:lnSpc>
               <a:spcPct val="90000"/>
             </a:lnSpc>
@@ -29709,6 +29014,7 @@
             <a:spcAft>
               <a:spcPct val="35000"/>
             </a:spcAft>
+            <a:buNone/>
           </a:pPr>
           <a:r>
             <a:rPr lang="en-US" sz="1000" kern="1200"/>
@@ -29883,7 +29189,7 @@
         </a:bodyPr>
         <a:lstStyle/>
         <a:p>
-          <a:pPr lvl="0" algn="ctr" defTabSz="444500">
+          <a:pPr marL="0" lvl="0" indent="0" algn="ctr" defTabSz="444500">
             <a:lnSpc>
               <a:spcPct val="90000"/>
             </a:lnSpc>
@@ -29893,6 +29199,7 @@
             <a:spcAft>
               <a:spcPct val="35000"/>
             </a:spcAft>
+            <a:buNone/>
           </a:pPr>
           <a:r>
             <a:rPr lang="en-US" sz="1000" kern="1200"/>
@@ -34546,7 +33853,7 @@
 </file>
 
 <file path=customXml/itemProps1.xml><?xml version="1.0" encoding="utf-8"?>
-<ds:datastoreItem xmlns:ds="http://schemas.openxmlformats.org/officeDocument/2006/customXml" ds:itemID="{B676F05A-A83F-E94F-9C72-44A0CE28366D}">
+<ds:datastoreItem xmlns:ds="http://schemas.openxmlformats.org/officeDocument/2006/customXml" ds:itemID="{AB491EB9-8848-3B48-A12F-963DAA707885}">
   <ds:schemaRefs>
     <ds:schemaRef ds:uri="http://schemas.openxmlformats.org/officeDocument/2006/bibliography"/>
   </ds:schemaRefs>

</xml_diff>

<commit_message>
Lab guide page 178. Fixed graphic to indicate "Get Started". This aligns to what the application shows.
</commit_message>
<xml_diff>
--- a/Blockchain/Intro to Blockchain/Intro to Blockchain Lab.docx
+++ b/Blockchain/Intro to Blockchain/Intro to Blockchain Lab.docx
@@ -236,7 +236,7 @@
               </wp:anchor>
             </w:drawing>
           </mc:Choice>
-          <mc:Fallback xmlns:mv="urn:schemas-microsoft-com:mac:vml" xmlns:mo="http://schemas.microsoft.com/office/mac/office/2008/main">
+          <mc:Fallback xmlns:mo="http://schemas.microsoft.com/office/mac/office/2008/main" xmlns:mv="urn:schemas-microsoft-com:mac:vml">
             <w:pict>
               <v:rect w14:anchorId="3CEFB61F" id="Rectangle 225" o:spid="_x0000_s1026" style="position:absolute;margin-left:0;margin-top:8.7pt;width:476.65pt;height:107.5pt;z-index:251659264;visibility:visible;mso-wrap-style:square;mso-width-percent:0;mso-height-percent:0;mso-wrap-distance-left:9pt;mso-wrap-distance-top:0;mso-wrap-distance-right:9pt;mso-wrap-distance-bottom:0;mso-position-horizontal:absolute;mso-position-horizontal-relative:text;mso-position-vertical:absolute;mso-position-vertical-relative:text;mso-width-percent:0;mso-height-percent:0;mso-width-relative:margin;mso-height-relative:margin;v-text-anchor:middle" o:gfxdata="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" fillcolor="#c9dce9 [660]" stroked="f" strokeweight="1pt">
                 <v:fill color2="#13242f [1604]" rotate="t" angle="-90" colors="0 #cadde9;9830f #cadde9;30802f #5f98bd" focus="100%" type="gradient"/>
@@ -3941,7 +3941,16 @@
                 <w:sz w:val="24"/>
                 <w:szCs w:val="24"/>
               </w:rPr>
-              <w:t>Connect now -&gt;</w:t>
+              <w:t>Get Started</w:t>
+            </w:r>
+            <w:r>
+              <w:rPr>
+                <w:rFonts w:asciiTheme="minorHAnsi" w:hAnsiTheme="minorHAnsi" w:cstheme="minorHAnsi"/>
+                <w:color w:val="0070C0"/>
+                <w:sz w:val="24"/>
+                <w:szCs w:val="24"/>
+              </w:rPr>
+              <w:t xml:space="preserve"> -&gt;</w:t>
             </w:r>
             <w:r>
               <w:rPr>
@@ -3976,15 +3985,20 @@
             <w:r>
               <w:rPr>
                 <w:rFonts w:asciiTheme="minorHAnsi" w:hAnsiTheme="minorHAnsi" w:cstheme="minorHAnsi"/>
-                <w:noProof/>
                 <w:sz w:val="24"/>
                 <w:szCs w:val="24"/>
               </w:rPr>
               <w:drawing>
-                <wp:inline distT="0" distB="0" distL="0" distR="0" wp14:anchorId="2DCDC975" wp14:editId="7F9B4625">
-                  <wp:extent cx="1470266" cy="2148452"/>
-                  <wp:effectExtent l="0" t="0" r="3175" b="10795"/>
-                  <wp:docPr id="11" name="Picture 11"/>
+                <wp:inline distT="0" distB="0" distL="0" distR="0" wp14:anchorId="4E106433" wp14:editId="5EC8C683">
+                  <wp:extent cx="1997048" cy="2240782"/>
+                  <wp:effectExtent l="0" t="0" r="0" b="0"/>
+                  <wp:docPr id="6" name="Picture 5">
+                    <a:extLst xmlns:a="http://schemas.openxmlformats.org/drawingml/2006/main">
+                      <a:ext uri="{FF2B5EF4-FFF2-40B4-BE49-F238E27FC236}">
+                        <a16:creationId xmlns:a16="http://schemas.microsoft.com/office/drawing/2014/main" id="{12E86E28-1520-364A-B96A-16D5BD02B77B}"/>
+                      </a:ext>
+                    </a:extLst>
+                  </wp:docPr>
                   <wp:cNvGraphicFramePr>
                     <a:graphicFrameLocks xmlns:a="http://schemas.openxmlformats.org/drawingml/2006/main" noChangeAspect="1"/>
                   </wp:cNvGraphicFramePr>
@@ -3992,8 +4006,16 @@
                     <a:graphicData uri="http://schemas.openxmlformats.org/drawingml/2006/picture">
                       <pic:pic xmlns:pic="http://schemas.openxmlformats.org/drawingml/2006/picture">
                         <pic:nvPicPr>
-                          <pic:cNvPr id="1" name=""/>
-                          <pic:cNvPicPr/>
+                          <pic:cNvPr id="6" name="Picture 5">
+                            <a:extLst>
+                              <a:ext uri="{FF2B5EF4-FFF2-40B4-BE49-F238E27FC236}">
+                                <a16:creationId xmlns:a16="http://schemas.microsoft.com/office/drawing/2014/main" id="{12E86E28-1520-364A-B96A-16D5BD02B77B}"/>
+                              </a:ext>
+                            </a:extLst>
+                          </pic:cNvPr>
+                          <pic:cNvPicPr>
+                            <a:picLocks noChangeAspect="1"/>
+                          </pic:cNvPicPr>
                         </pic:nvPicPr>
                         <pic:blipFill>
                           <a:blip r:embed="rId23"/>
@@ -4004,7 +4026,7 @@
                         <pic:spPr>
                           <a:xfrm>
                             <a:off x="0" y="0"/>
-                            <a:ext cx="1476743" cy="2157917"/>
+                            <a:ext cx="2017739" cy="2263999"/>
                           </a:xfrm>
                           <a:prstGeom prst="rect">
                             <a:avLst/>
@@ -4016,6 +4038,8 @@
                 </wp:inline>
               </w:drawing>
             </w:r>
+            <w:bookmarkStart w:id="5" w:name="_GoBack"/>
+            <w:bookmarkEnd w:id="5"/>
           </w:p>
           <w:p>
             <w:pPr>
@@ -5127,6 +5151,7 @@
                 <w:sz w:val="24"/>
                 <w:szCs w:val="24"/>
               </w:rPr>
+              <w:lastRenderedPageBreak/>
               <w:drawing>
                 <wp:inline distT="0" distB="0" distL="0" distR="0" wp14:anchorId="48F3BB55" wp14:editId="3BF4FB34">
                   <wp:extent cx="4695893" cy="2067497"/>
@@ -6101,6 +6126,7 @@
                 <w:sz w:val="24"/>
                 <w:szCs w:val="24"/>
               </w:rPr>
+              <w:lastRenderedPageBreak/>
               <w:t>tx.asset.value</w:t>
             </w:r>
             <w:proofErr w:type="spellEnd"/>
@@ -6352,16 +6378,7 @@
                 <w:sz w:val="24"/>
                 <w:szCs w:val="24"/>
               </w:rPr>
-              <w:t xml:space="preserve">) </w:t>
-            </w:r>
-            <w:r>
-              <w:rPr>
-                <w:rFonts w:asciiTheme="minorHAnsi" w:hAnsiTheme="minorHAnsi" w:cstheme="minorHAnsi"/>
-                <w:sz w:val="24"/>
-                <w:szCs w:val="24"/>
-              </w:rPr>
-              <w:lastRenderedPageBreak/>
-              <w:t>and you pass it the Asset Type you are looking for in the Registry.</w:t>
+              <w:t>) and you pass it the Asset Type you are looking for in the Registry.</w:t>
             </w:r>
           </w:p>
           <w:p>
@@ -6996,6 +7013,7 @@
                 <w:sz w:val="24"/>
                 <w:szCs w:val="24"/>
               </w:rPr>
+              <w:lastRenderedPageBreak/>
               <w:drawing>
                 <wp:inline distT="0" distB="0" distL="0" distR="0" wp14:anchorId="151467D5" wp14:editId="3D0D14C5">
                   <wp:extent cx="4765224" cy="2080713"/>
@@ -7182,7 +7200,6 @@
                 <w:sz w:val="24"/>
                 <w:szCs w:val="24"/>
               </w:rPr>
-              <w:lastRenderedPageBreak/>
               <w:t xml:space="preserve">    participant(p): "</w:t>
             </w:r>
             <w:proofErr w:type="spellStart"/>
@@ -7536,6 +7553,7 @@
                 <w:sz w:val="24"/>
                 <w:szCs w:val="24"/>
               </w:rPr>
+              <w:lastRenderedPageBreak/>
               <w:drawing>
                 <wp:inline distT="0" distB="0" distL="0" distR="0" wp14:anchorId="45143872" wp14:editId="70FCD588">
                   <wp:extent cx="4993824" cy="2323515"/>
@@ -7814,7 +7832,670 @@
                 <w:sz w:val="24"/>
                 <w:szCs w:val="24"/>
               </w:rPr>
+              <w:t xml:space="preserve">  "</w:t>
+            </w:r>
+            <w:proofErr w:type="spellStart"/>
+            <w:r>
+              <w:rPr>
+                <w:rFonts w:ascii="Courier New" w:hAnsi="Courier New" w:cs="Courier New"/>
+                <w:sz w:val="24"/>
+                <w:szCs w:val="24"/>
+              </w:rPr>
+              <w:t>lastName</w:t>
+            </w:r>
+            <w:proofErr w:type="spellEnd"/>
+            <w:r>
+              <w:rPr>
+                <w:rFonts w:ascii="Courier New" w:hAnsi="Courier New" w:cs="Courier New"/>
+                <w:sz w:val="24"/>
+                <w:szCs w:val="24"/>
+              </w:rPr>
+              <w:t>": "Doe"</w:t>
+            </w:r>
+          </w:p>
+          <w:p>
+            <w:pPr>
+              <w:pStyle w:val="ListParagraph"/>
+              <w:ind w:left="823"/>
+              <w:rPr>
+                <w:rFonts w:ascii="Courier New" w:hAnsi="Courier New" w:cs="Courier New"/>
+                <w:sz w:val="24"/>
+                <w:szCs w:val="24"/>
+              </w:rPr>
+            </w:pPr>
+            <w:r>
+              <w:rPr>
+                <w:rFonts w:ascii="Courier New" w:hAnsi="Courier New" w:cs="Courier New"/>
+                <w:sz w:val="24"/>
+                <w:szCs w:val="24"/>
+              </w:rPr>
+              <w:t>}</w:t>
+            </w:r>
+          </w:p>
+          <w:p>
+            <w:pPr>
+              <w:pStyle w:val="ListParagraph"/>
+              <w:ind w:left="823"/>
+              <w:rPr>
+                <w:rFonts w:asciiTheme="minorHAnsi" w:hAnsiTheme="minorHAnsi" w:cstheme="minorHAnsi"/>
+                <w:sz w:val="24"/>
+                <w:szCs w:val="24"/>
+              </w:rPr>
+            </w:pPr>
+          </w:p>
+          <w:p>
+            <w:pPr>
+              <w:pStyle w:val="ListParagraph"/>
+              <w:ind w:left="823"/>
+              <w:rPr>
+                <w:rFonts w:asciiTheme="minorHAnsi" w:hAnsiTheme="minorHAnsi" w:cstheme="minorHAnsi"/>
+                <w:sz w:val="24"/>
+                <w:szCs w:val="24"/>
+              </w:rPr>
+            </w:pPr>
+            <w:r>
+              <w:rPr>
+                <w:rFonts w:asciiTheme="minorHAnsi" w:hAnsiTheme="minorHAnsi" w:cstheme="minorHAnsi"/>
+                <w:sz w:val="24"/>
+                <w:szCs w:val="24"/>
+              </w:rPr>
+              <w:t xml:space="preserve">You will then see your new participant in the </w:t>
+            </w:r>
+            <w:proofErr w:type="spellStart"/>
+            <w:r>
+              <w:rPr>
+                <w:rFonts w:asciiTheme="minorHAnsi" w:hAnsiTheme="minorHAnsi" w:cstheme="minorHAnsi"/>
+                <w:sz w:val="24"/>
+                <w:szCs w:val="24"/>
+              </w:rPr>
+              <w:t>SampleParticipant</w:t>
+            </w:r>
+            <w:proofErr w:type="spellEnd"/>
+            <w:r>
+              <w:rPr>
+                <w:rFonts w:asciiTheme="minorHAnsi" w:hAnsiTheme="minorHAnsi" w:cstheme="minorHAnsi"/>
+                <w:sz w:val="24"/>
+                <w:szCs w:val="24"/>
+              </w:rPr>
+              <w:t xml:space="preserve"> Registry.</w:t>
+            </w:r>
+          </w:p>
+          <w:p>
+            <w:pPr>
+              <w:pStyle w:val="ListParagraph"/>
+              <w:ind w:left="823"/>
+              <w:rPr>
+                <w:rFonts w:asciiTheme="minorHAnsi" w:hAnsiTheme="minorHAnsi" w:cstheme="minorHAnsi"/>
+                <w:sz w:val="24"/>
+                <w:szCs w:val="24"/>
+              </w:rPr>
+            </w:pPr>
+          </w:p>
+          <w:p>
+            <w:pPr>
+              <w:pStyle w:val="ListParagraph"/>
+              <w:ind w:left="823"/>
+              <w:rPr>
+                <w:rFonts w:asciiTheme="minorHAnsi" w:hAnsiTheme="minorHAnsi" w:cstheme="minorHAnsi"/>
+                <w:sz w:val="24"/>
+                <w:szCs w:val="24"/>
+              </w:rPr>
+            </w:pPr>
+            <w:r>
+              <w:rPr>
+                <w:rFonts w:asciiTheme="minorHAnsi" w:hAnsiTheme="minorHAnsi" w:cstheme="minorHAnsi"/>
+                <w:sz w:val="24"/>
+                <w:szCs w:val="24"/>
+              </w:rPr>
+              <w:t xml:space="preserve">Next, click </w:t>
+            </w:r>
+            <w:proofErr w:type="spellStart"/>
+            <w:r>
+              <w:rPr>
+                <w:rFonts w:asciiTheme="minorHAnsi" w:hAnsiTheme="minorHAnsi" w:cstheme="minorHAnsi"/>
+                <w:sz w:val="24"/>
+                <w:szCs w:val="24"/>
+              </w:rPr>
+              <w:t>SampleAsset</w:t>
+            </w:r>
+            <w:proofErr w:type="spellEnd"/>
+            <w:r>
+              <w:rPr>
+                <w:rFonts w:asciiTheme="minorHAnsi" w:hAnsiTheme="minorHAnsi" w:cstheme="minorHAnsi"/>
+                <w:sz w:val="24"/>
+                <w:szCs w:val="24"/>
+              </w:rPr>
+              <w:t xml:space="preserve">. Again, you will notice there are no </w:t>
+            </w:r>
+            <w:proofErr w:type="spellStart"/>
+            <w:r>
+              <w:rPr>
+                <w:rFonts w:asciiTheme="minorHAnsi" w:hAnsiTheme="minorHAnsi" w:cstheme="minorHAnsi"/>
+                <w:sz w:val="24"/>
+                <w:szCs w:val="24"/>
+              </w:rPr>
+              <w:t>SampleAssets</w:t>
+            </w:r>
+            <w:proofErr w:type="spellEnd"/>
+            <w:r>
+              <w:rPr>
+                <w:rFonts w:asciiTheme="minorHAnsi" w:hAnsiTheme="minorHAnsi" w:cstheme="minorHAnsi"/>
+                <w:sz w:val="24"/>
+                <w:szCs w:val="24"/>
+              </w:rPr>
+              <w:t xml:space="preserve"> in the registry. Click Create New Asset. Replace the </w:t>
+            </w:r>
+            <w:proofErr w:type="spellStart"/>
+            <w:r>
+              <w:rPr>
+                <w:rFonts w:asciiTheme="minorHAnsi" w:hAnsiTheme="minorHAnsi" w:cstheme="minorHAnsi"/>
+                <w:sz w:val="24"/>
+                <w:szCs w:val="24"/>
+              </w:rPr>
+              <w:t>json</w:t>
+            </w:r>
+            <w:proofErr w:type="spellEnd"/>
+            <w:r>
+              <w:rPr>
+                <w:rFonts w:asciiTheme="minorHAnsi" w:hAnsiTheme="minorHAnsi" w:cstheme="minorHAnsi"/>
+                <w:sz w:val="24"/>
+                <w:szCs w:val="24"/>
+              </w:rPr>
+              <w:t xml:space="preserve"> in the editor with this and click </w:t>
+            </w:r>
+            <w:r>
+              <w:rPr>
+                <w:rFonts w:asciiTheme="minorHAnsi" w:hAnsiTheme="minorHAnsi" w:cstheme="minorHAnsi"/>
+                <w:sz w:val="24"/>
+                <w:szCs w:val="24"/>
+              </w:rPr>
+              <w:t>Create New.</w:t>
+            </w:r>
+          </w:p>
+          <w:p>
+            <w:pPr>
+              <w:pStyle w:val="ListParagraph"/>
+              <w:ind w:left="823"/>
+              <w:rPr>
+                <w:rFonts w:asciiTheme="minorHAnsi" w:hAnsiTheme="minorHAnsi" w:cstheme="minorHAnsi"/>
+                <w:sz w:val="24"/>
+                <w:szCs w:val="24"/>
+              </w:rPr>
+            </w:pPr>
+          </w:p>
+          <w:p>
+            <w:pPr>
+              <w:pStyle w:val="ListParagraph"/>
+              <w:ind w:left="823"/>
+              <w:rPr>
+                <w:rFonts w:ascii="Courier New" w:hAnsi="Courier New" w:cs="Courier New"/>
+                <w:sz w:val="24"/>
+                <w:szCs w:val="24"/>
+              </w:rPr>
+            </w:pPr>
+            <w:r>
+              <w:rPr>
+                <w:rFonts w:ascii="Courier New" w:hAnsi="Courier New" w:cs="Courier New"/>
+                <w:sz w:val="24"/>
+                <w:szCs w:val="24"/>
+              </w:rPr>
+              <w:t>{</w:t>
+            </w:r>
+          </w:p>
+          <w:p>
+            <w:pPr>
+              <w:pStyle w:val="ListParagraph"/>
+              <w:ind w:left="823"/>
+              <w:rPr>
+                <w:rFonts w:ascii="Courier New" w:hAnsi="Courier New" w:cs="Courier New"/>
+                <w:sz w:val="24"/>
+                <w:szCs w:val="24"/>
+              </w:rPr>
+            </w:pPr>
+            <w:r>
+              <w:rPr>
+                <w:rFonts w:ascii="Courier New" w:hAnsi="Courier New" w:cs="Courier New"/>
+                <w:sz w:val="24"/>
+                <w:szCs w:val="24"/>
+              </w:rPr>
+              <w:t xml:space="preserve">  "$class": "</w:t>
+            </w:r>
+            <w:r>
+              <w:rPr>
+                <w:rFonts w:ascii="Courier New" w:hAnsi="Courier New" w:cs="Courier New"/>
+                <w:sz w:val="24"/>
+                <w:szCs w:val="24"/>
+              </w:rPr>
+              <w:t xml:space="preserve"> </w:t>
+            </w:r>
+            <w:proofErr w:type="spellStart"/>
+            <w:r>
+              <w:rPr>
+                <w:rFonts w:ascii="Courier New" w:hAnsi="Courier New" w:cs="Courier New"/>
+                <w:sz w:val="24"/>
+                <w:szCs w:val="24"/>
+              </w:rPr>
+              <w:t>org.</w:t>
+            </w:r>
+            <w:proofErr w:type="gramStart"/>
+            <w:r>
+              <w:rPr>
+                <w:rFonts w:ascii="Courier New" w:hAnsi="Courier New" w:cs="Courier New"/>
+                <w:sz w:val="24"/>
+                <w:szCs w:val="24"/>
+              </w:rPr>
+              <w:t>example.basic</w:t>
+            </w:r>
+            <w:proofErr w:type="gramEnd"/>
+            <w:r>
+              <w:rPr>
+                <w:rFonts w:ascii="Courier New" w:hAnsi="Courier New" w:cs="Courier New"/>
+                <w:sz w:val="24"/>
+                <w:szCs w:val="24"/>
+              </w:rPr>
+              <w:t>.SampleAsset</w:t>
+            </w:r>
+            <w:proofErr w:type="spellEnd"/>
+            <w:r>
+              <w:rPr>
+                <w:rFonts w:ascii="Courier New" w:hAnsi="Courier New" w:cs="Courier New"/>
+                <w:sz w:val="24"/>
+                <w:szCs w:val="24"/>
+              </w:rPr>
+              <w:t>",</w:t>
+            </w:r>
+          </w:p>
+          <w:p>
+            <w:pPr>
+              <w:pStyle w:val="ListParagraph"/>
+              <w:ind w:left="823"/>
+              <w:rPr>
+                <w:rFonts w:ascii="Courier New" w:hAnsi="Courier New" w:cs="Courier New"/>
+                <w:sz w:val="24"/>
+                <w:szCs w:val="24"/>
+              </w:rPr>
+            </w:pPr>
+            <w:r>
+              <w:rPr>
+                <w:rFonts w:ascii="Courier New" w:hAnsi="Courier New" w:cs="Courier New"/>
+                <w:sz w:val="24"/>
+                <w:szCs w:val="24"/>
+              </w:rPr>
+              <w:t xml:space="preserve">  "</w:t>
+            </w:r>
+            <w:proofErr w:type="spellStart"/>
+            <w:r>
+              <w:rPr>
+                <w:rFonts w:ascii="Courier New" w:hAnsi="Courier New" w:cs="Courier New"/>
+                <w:sz w:val="24"/>
+                <w:szCs w:val="24"/>
+              </w:rPr>
+              <w:t>assetId</w:t>
+            </w:r>
+            <w:proofErr w:type="spellEnd"/>
+            <w:r>
+              <w:rPr>
+                <w:rFonts w:ascii="Courier New" w:hAnsi="Courier New" w:cs="Courier New"/>
+                <w:sz w:val="24"/>
+                <w:szCs w:val="24"/>
+              </w:rPr>
+              <w:t>": "ASSET_001",</w:t>
+            </w:r>
+          </w:p>
+          <w:p>
+            <w:pPr>
+              <w:pStyle w:val="ListParagraph"/>
+              <w:ind w:left="823"/>
+              <w:rPr>
+                <w:rFonts w:ascii="Courier New" w:hAnsi="Courier New" w:cs="Courier New"/>
+                <w:sz w:val="24"/>
+                <w:szCs w:val="24"/>
+              </w:rPr>
+            </w:pPr>
+            <w:r>
+              <w:rPr>
+                <w:rFonts w:ascii="Courier New" w:hAnsi="Courier New" w:cs="Courier New"/>
+                <w:sz w:val="24"/>
+                <w:szCs w:val="24"/>
+              </w:rPr>
+              <w:t xml:space="preserve">  "owner": "PARTICPANT_001",</w:t>
+            </w:r>
+          </w:p>
+          <w:p>
+            <w:pPr>
+              <w:pStyle w:val="ListParagraph"/>
+              <w:ind w:left="823"/>
+              <w:rPr>
+                <w:rFonts w:ascii="Courier New" w:hAnsi="Courier New" w:cs="Courier New"/>
+                <w:sz w:val="24"/>
+                <w:szCs w:val="24"/>
+              </w:rPr>
+            </w:pPr>
+            <w:r>
+              <w:rPr>
+                <w:rFonts w:ascii="Courier New" w:hAnsi="Courier New" w:cs="Courier New"/>
+                <w:sz w:val="24"/>
+                <w:szCs w:val="24"/>
+              </w:rPr>
+              <w:t xml:space="preserve">  "value": "1234"</w:t>
+            </w:r>
+          </w:p>
+          <w:p>
+            <w:pPr>
+              <w:pStyle w:val="ListParagraph"/>
+              <w:ind w:left="823"/>
+              <w:rPr>
+                <w:rFonts w:ascii="Courier New" w:hAnsi="Courier New" w:cs="Courier New"/>
+                <w:sz w:val="24"/>
+                <w:szCs w:val="24"/>
+              </w:rPr>
+            </w:pPr>
+            <w:r>
+              <w:rPr>
+                <w:rFonts w:ascii="Courier New" w:hAnsi="Courier New" w:cs="Courier New"/>
+                <w:sz w:val="24"/>
+                <w:szCs w:val="24"/>
+              </w:rPr>
+              <w:t>}</w:t>
+            </w:r>
+          </w:p>
+          <w:p>
+            <w:pPr>
+              <w:pStyle w:val="ListParagraph"/>
+              <w:ind w:left="823"/>
+              <w:rPr>
+                <w:rFonts w:asciiTheme="minorHAnsi" w:hAnsiTheme="minorHAnsi" w:cstheme="minorHAnsi"/>
+                <w:sz w:val="24"/>
+                <w:szCs w:val="24"/>
+              </w:rPr>
+            </w:pPr>
+          </w:p>
+          <w:p>
+            <w:pPr>
+              <w:pStyle w:val="ListParagraph"/>
+              <w:ind w:left="823"/>
+              <w:rPr>
+                <w:rFonts w:asciiTheme="minorHAnsi" w:hAnsiTheme="minorHAnsi" w:cstheme="minorHAnsi"/>
+                <w:sz w:val="24"/>
+                <w:szCs w:val="24"/>
+              </w:rPr>
+            </w:pPr>
+            <w:r>
+              <w:rPr>
+                <w:rFonts w:asciiTheme="minorHAnsi" w:hAnsiTheme="minorHAnsi" w:cstheme="minorHAnsi"/>
+                <w:sz w:val="24"/>
+                <w:szCs w:val="24"/>
+              </w:rPr>
+              <w:t xml:space="preserve">Now, if you click on All Transactions, you’ll see all of the transactions since you deployed this Network, including adding the Administrator as a Participant, issuing the Administrator Identity and starting the Network. </w:t>
+            </w:r>
+            <w:r>
+              <w:rPr>
+                <w:rFonts w:asciiTheme="minorHAnsi" w:hAnsiTheme="minorHAnsi" w:cstheme="minorHAnsi"/>
+                <w:sz w:val="24"/>
+                <w:szCs w:val="24"/>
+              </w:rPr>
               <w:lastRenderedPageBreak/>
+              <w:t xml:space="preserve">Plus, you will see your two transactions of adding your </w:t>
+            </w:r>
+            <w:proofErr w:type="spellStart"/>
+            <w:r>
+              <w:rPr>
+                <w:rFonts w:asciiTheme="minorHAnsi" w:hAnsiTheme="minorHAnsi" w:cstheme="minorHAnsi"/>
+                <w:sz w:val="24"/>
+                <w:szCs w:val="24"/>
+              </w:rPr>
+              <w:t>SampleParticipant</w:t>
+            </w:r>
+            <w:proofErr w:type="spellEnd"/>
+            <w:r>
+              <w:rPr>
+                <w:rFonts w:asciiTheme="minorHAnsi" w:hAnsiTheme="minorHAnsi" w:cstheme="minorHAnsi"/>
+                <w:sz w:val="24"/>
+                <w:szCs w:val="24"/>
+              </w:rPr>
+              <w:t xml:space="preserve"> and </w:t>
+            </w:r>
+            <w:proofErr w:type="spellStart"/>
+            <w:r>
+              <w:rPr>
+                <w:rFonts w:asciiTheme="minorHAnsi" w:hAnsiTheme="minorHAnsi" w:cstheme="minorHAnsi"/>
+                <w:sz w:val="24"/>
+                <w:szCs w:val="24"/>
+              </w:rPr>
+              <w:t>SampleAsset</w:t>
+            </w:r>
+            <w:proofErr w:type="spellEnd"/>
+            <w:r>
+              <w:rPr>
+                <w:rFonts w:asciiTheme="minorHAnsi" w:hAnsiTheme="minorHAnsi" w:cstheme="minorHAnsi"/>
+                <w:sz w:val="24"/>
+                <w:szCs w:val="24"/>
+              </w:rPr>
+              <w:t>.</w:t>
+            </w:r>
+          </w:p>
+          <w:p>
+            <w:pPr>
+              <w:pStyle w:val="ListParagraph"/>
+              <w:ind w:left="823"/>
+              <w:rPr>
+                <w:rFonts w:asciiTheme="minorHAnsi" w:hAnsiTheme="minorHAnsi" w:cstheme="minorHAnsi"/>
+                <w:sz w:val="24"/>
+                <w:szCs w:val="24"/>
+              </w:rPr>
+            </w:pPr>
+          </w:p>
+          <w:p>
+            <w:pPr>
+              <w:pStyle w:val="ListParagraph"/>
+              <w:ind w:left="823"/>
+              <w:rPr>
+                <w:rFonts w:asciiTheme="minorHAnsi" w:hAnsiTheme="minorHAnsi" w:cstheme="minorHAnsi"/>
+                <w:sz w:val="24"/>
+                <w:szCs w:val="24"/>
+              </w:rPr>
+            </w:pPr>
+            <w:r>
+              <w:rPr>
+                <w:rFonts w:asciiTheme="minorHAnsi" w:hAnsiTheme="minorHAnsi" w:cstheme="minorHAnsi"/>
+                <w:sz w:val="24"/>
+                <w:szCs w:val="24"/>
+              </w:rPr>
+              <w:t xml:space="preserve">Let’s create a transaction. Click Submit Transaction. In the editor, you will see a drop down of Transaction Type. In this Business Network, remember, there is only one type of Transaction, </w:t>
+            </w:r>
+            <w:proofErr w:type="spellStart"/>
+            <w:r>
+              <w:rPr>
+                <w:rFonts w:asciiTheme="minorHAnsi" w:hAnsiTheme="minorHAnsi" w:cstheme="minorHAnsi"/>
+                <w:sz w:val="24"/>
+                <w:szCs w:val="24"/>
+              </w:rPr>
+              <w:t>SampleTransaction</w:t>
+            </w:r>
+            <w:proofErr w:type="spellEnd"/>
+            <w:r>
+              <w:rPr>
+                <w:rFonts w:asciiTheme="minorHAnsi" w:hAnsiTheme="minorHAnsi" w:cstheme="minorHAnsi"/>
+                <w:sz w:val="24"/>
+                <w:szCs w:val="24"/>
+              </w:rPr>
+              <w:t xml:space="preserve">. You see the structure of the Transaction which takes a value of the </w:t>
+            </w:r>
+            <w:proofErr w:type="spellStart"/>
+            <w:r>
+              <w:rPr>
+                <w:rFonts w:asciiTheme="minorHAnsi" w:hAnsiTheme="minorHAnsi" w:cstheme="minorHAnsi"/>
+                <w:sz w:val="24"/>
+                <w:szCs w:val="24"/>
+              </w:rPr>
+              <w:t>SampleAsset</w:t>
+            </w:r>
+            <w:proofErr w:type="spellEnd"/>
+            <w:r>
+              <w:rPr>
+                <w:rFonts w:asciiTheme="minorHAnsi" w:hAnsiTheme="minorHAnsi" w:cstheme="minorHAnsi"/>
+                <w:sz w:val="24"/>
+                <w:szCs w:val="24"/>
+              </w:rPr>
+              <w:t xml:space="preserve"> you want to update and a new Value that will update the value of the </w:t>
+            </w:r>
+            <w:proofErr w:type="spellStart"/>
+            <w:r>
+              <w:rPr>
+                <w:rFonts w:asciiTheme="minorHAnsi" w:hAnsiTheme="minorHAnsi" w:cstheme="minorHAnsi"/>
+                <w:sz w:val="24"/>
+                <w:szCs w:val="24"/>
+              </w:rPr>
+              <w:t>SampleAsset</w:t>
+            </w:r>
+            <w:proofErr w:type="spellEnd"/>
+            <w:r>
+              <w:rPr>
+                <w:rFonts w:asciiTheme="minorHAnsi" w:hAnsiTheme="minorHAnsi" w:cstheme="minorHAnsi"/>
+                <w:sz w:val="24"/>
+                <w:szCs w:val="24"/>
+              </w:rPr>
+              <w:t xml:space="preserve">. Replace the </w:t>
+            </w:r>
+            <w:proofErr w:type="spellStart"/>
+            <w:r>
+              <w:rPr>
+                <w:rFonts w:asciiTheme="minorHAnsi" w:hAnsiTheme="minorHAnsi" w:cstheme="minorHAnsi"/>
+                <w:sz w:val="24"/>
+                <w:szCs w:val="24"/>
+              </w:rPr>
+              <w:t>json</w:t>
+            </w:r>
+            <w:proofErr w:type="spellEnd"/>
+            <w:r>
+              <w:rPr>
+                <w:rFonts w:asciiTheme="minorHAnsi" w:hAnsiTheme="minorHAnsi" w:cstheme="minorHAnsi"/>
+                <w:sz w:val="24"/>
+                <w:szCs w:val="24"/>
+              </w:rPr>
+              <w:t xml:space="preserve"> in the editor with this and click submit.</w:t>
+            </w:r>
+          </w:p>
+          <w:p>
+            <w:pPr>
+              <w:pStyle w:val="ListParagraph"/>
+              <w:ind w:left="823"/>
+              <w:rPr>
+                <w:rFonts w:asciiTheme="minorHAnsi" w:hAnsiTheme="minorHAnsi" w:cstheme="minorHAnsi"/>
+                <w:sz w:val="24"/>
+                <w:szCs w:val="24"/>
+              </w:rPr>
+            </w:pPr>
+          </w:p>
+          <w:p>
+            <w:pPr>
+              <w:pStyle w:val="ListParagraph"/>
+              <w:ind w:left="823"/>
+              <w:rPr>
+                <w:rFonts w:ascii="Courier New" w:hAnsi="Courier New" w:cs="Courier New"/>
+                <w:sz w:val="24"/>
+                <w:szCs w:val="24"/>
+              </w:rPr>
+            </w:pPr>
+            <w:r>
+              <w:rPr>
+                <w:rFonts w:ascii="Courier New" w:hAnsi="Courier New" w:cs="Courier New"/>
+                <w:sz w:val="24"/>
+                <w:szCs w:val="24"/>
+              </w:rPr>
+              <w:t>{</w:t>
+            </w:r>
+          </w:p>
+          <w:p>
+            <w:pPr>
+              <w:pStyle w:val="ListParagraph"/>
+              <w:ind w:left="823"/>
+              <w:rPr>
+                <w:rFonts w:ascii="Courier New" w:hAnsi="Courier New" w:cs="Courier New"/>
+                <w:sz w:val="24"/>
+                <w:szCs w:val="24"/>
+              </w:rPr>
+            </w:pPr>
+            <w:r>
+              <w:rPr>
+                <w:rFonts w:ascii="Courier New" w:hAnsi="Courier New" w:cs="Courier New"/>
+                <w:sz w:val="24"/>
+                <w:szCs w:val="24"/>
+              </w:rPr>
+              <w:t xml:space="preserve">  "$class": "</w:t>
+            </w:r>
+            <w:proofErr w:type="spellStart"/>
+            <w:r>
+              <w:rPr>
+                <w:rFonts w:ascii="Courier New" w:hAnsi="Courier New" w:cs="Courier New"/>
+                <w:sz w:val="24"/>
+                <w:szCs w:val="24"/>
+              </w:rPr>
+              <w:t>org.</w:t>
+            </w:r>
+            <w:proofErr w:type="gramStart"/>
+            <w:r>
+              <w:rPr>
+                <w:rFonts w:ascii="Courier New" w:hAnsi="Courier New" w:cs="Courier New"/>
+                <w:sz w:val="24"/>
+                <w:szCs w:val="24"/>
+              </w:rPr>
+              <w:t>example.basic</w:t>
+            </w:r>
+            <w:proofErr w:type="gramEnd"/>
+            <w:r>
+              <w:rPr>
+                <w:rFonts w:ascii="Courier New" w:hAnsi="Courier New" w:cs="Courier New"/>
+                <w:sz w:val="24"/>
+                <w:szCs w:val="24"/>
+              </w:rPr>
+              <w:t>.SampleTransaction</w:t>
+            </w:r>
+            <w:proofErr w:type="spellEnd"/>
+            <w:r>
+              <w:rPr>
+                <w:rFonts w:ascii="Courier New" w:hAnsi="Courier New" w:cs="Courier New"/>
+                <w:sz w:val="24"/>
+                <w:szCs w:val="24"/>
+              </w:rPr>
+              <w:t>",</w:t>
+            </w:r>
+          </w:p>
+          <w:p>
+            <w:pPr>
+              <w:pStyle w:val="ListParagraph"/>
+              <w:ind w:left="823"/>
+              <w:rPr>
+                <w:rFonts w:ascii="Courier New" w:hAnsi="Courier New" w:cs="Courier New"/>
+                <w:sz w:val="24"/>
+                <w:szCs w:val="24"/>
+              </w:rPr>
+            </w:pPr>
+            <w:r>
+              <w:rPr>
+                <w:rFonts w:ascii="Courier New" w:hAnsi="Courier New" w:cs="Courier New"/>
+                <w:sz w:val="24"/>
+                <w:szCs w:val="24"/>
+              </w:rPr>
+              <w:t xml:space="preserve">  "asset": "ASSET_001",</w:t>
+            </w:r>
+          </w:p>
+          <w:p>
+            <w:pPr>
+              <w:pStyle w:val="ListParagraph"/>
+              <w:ind w:left="823"/>
+              <w:rPr>
+                <w:rFonts w:ascii="Courier New" w:hAnsi="Courier New" w:cs="Courier New"/>
+                <w:sz w:val="24"/>
+                <w:szCs w:val="24"/>
+              </w:rPr>
+            </w:pPr>
+            <w:r>
+              <w:rPr>
+                <w:rFonts w:ascii="Courier New" w:hAnsi="Courier New" w:cs="Courier New"/>
+                <w:sz w:val="24"/>
+                <w:szCs w:val="24"/>
+              </w:rPr>
               <w:t xml:space="preserve">  "</w:t>
             </w:r>
             <w:proofErr w:type="spellStart"/>
@@ -7824,7 +8505,7 @@
                 <w:sz w:val="24"/>
                 <w:szCs w:val="24"/>
               </w:rPr>
-              <w:t>lastName</w:t>
+              <w:t>newValue</w:t>
             </w:r>
             <w:proofErr w:type="spellEnd"/>
             <w:r>
@@ -7833,665 +8514,8 @@
                 <w:sz w:val="24"/>
                 <w:szCs w:val="24"/>
               </w:rPr>
-              <w:t>": "Doe"</w:t>
-            </w:r>
-          </w:p>
-          <w:p>
-            <w:pPr>
-              <w:pStyle w:val="ListParagraph"/>
-              <w:ind w:left="823"/>
-              <w:rPr>
-                <w:rFonts w:ascii="Courier New" w:hAnsi="Courier New" w:cs="Courier New"/>
-                <w:sz w:val="24"/>
-                <w:szCs w:val="24"/>
-              </w:rPr>
-            </w:pPr>
-            <w:r>
-              <w:rPr>
-                <w:rFonts w:ascii="Courier New" w:hAnsi="Courier New" w:cs="Courier New"/>
-                <w:sz w:val="24"/>
-                <w:szCs w:val="24"/>
-              </w:rPr>
-              <w:t>}</w:t>
-            </w:r>
-          </w:p>
-          <w:p>
-            <w:pPr>
-              <w:pStyle w:val="ListParagraph"/>
-              <w:ind w:left="823"/>
-              <w:rPr>
-                <w:rFonts w:asciiTheme="minorHAnsi" w:hAnsiTheme="minorHAnsi" w:cstheme="minorHAnsi"/>
-                <w:sz w:val="24"/>
-                <w:szCs w:val="24"/>
-              </w:rPr>
-            </w:pPr>
-          </w:p>
-          <w:p>
-            <w:pPr>
-              <w:pStyle w:val="ListParagraph"/>
-              <w:ind w:left="823"/>
-              <w:rPr>
-                <w:rFonts w:asciiTheme="minorHAnsi" w:hAnsiTheme="minorHAnsi" w:cstheme="minorHAnsi"/>
-                <w:sz w:val="24"/>
-                <w:szCs w:val="24"/>
-              </w:rPr>
-            </w:pPr>
-            <w:r>
-              <w:rPr>
-                <w:rFonts w:asciiTheme="minorHAnsi" w:hAnsiTheme="minorHAnsi" w:cstheme="minorHAnsi"/>
-                <w:sz w:val="24"/>
-                <w:szCs w:val="24"/>
-              </w:rPr>
-              <w:t xml:space="preserve">You will then see your new participant in the </w:t>
-            </w:r>
-            <w:proofErr w:type="spellStart"/>
-            <w:r>
-              <w:rPr>
-                <w:rFonts w:asciiTheme="minorHAnsi" w:hAnsiTheme="minorHAnsi" w:cstheme="minorHAnsi"/>
-                <w:sz w:val="24"/>
-                <w:szCs w:val="24"/>
-              </w:rPr>
-              <w:t>SampleParticipant</w:t>
-            </w:r>
-            <w:proofErr w:type="spellEnd"/>
-            <w:r>
-              <w:rPr>
-                <w:rFonts w:asciiTheme="minorHAnsi" w:hAnsiTheme="minorHAnsi" w:cstheme="minorHAnsi"/>
-                <w:sz w:val="24"/>
-                <w:szCs w:val="24"/>
-              </w:rPr>
-              <w:t xml:space="preserve"> Registry.</w:t>
-            </w:r>
-          </w:p>
-          <w:p>
-            <w:pPr>
-              <w:pStyle w:val="ListParagraph"/>
-              <w:ind w:left="823"/>
-              <w:rPr>
-                <w:rFonts w:asciiTheme="minorHAnsi" w:hAnsiTheme="minorHAnsi" w:cstheme="minorHAnsi"/>
-                <w:sz w:val="24"/>
-                <w:szCs w:val="24"/>
-              </w:rPr>
-            </w:pPr>
-          </w:p>
-          <w:p>
-            <w:pPr>
-              <w:pStyle w:val="ListParagraph"/>
-              <w:ind w:left="823"/>
-              <w:rPr>
-                <w:rFonts w:asciiTheme="minorHAnsi" w:hAnsiTheme="minorHAnsi" w:cstheme="minorHAnsi"/>
-                <w:sz w:val="24"/>
-                <w:szCs w:val="24"/>
-              </w:rPr>
-            </w:pPr>
-            <w:r>
-              <w:rPr>
-                <w:rFonts w:asciiTheme="minorHAnsi" w:hAnsiTheme="minorHAnsi" w:cstheme="minorHAnsi"/>
-                <w:sz w:val="24"/>
-                <w:szCs w:val="24"/>
-              </w:rPr>
-              <w:t xml:space="preserve">Next, click </w:t>
-            </w:r>
-            <w:proofErr w:type="spellStart"/>
-            <w:r>
-              <w:rPr>
-                <w:rFonts w:asciiTheme="minorHAnsi" w:hAnsiTheme="minorHAnsi" w:cstheme="minorHAnsi"/>
-                <w:sz w:val="24"/>
-                <w:szCs w:val="24"/>
-              </w:rPr>
-              <w:t>SampleAsset</w:t>
-            </w:r>
-            <w:proofErr w:type="spellEnd"/>
-            <w:r>
-              <w:rPr>
-                <w:rFonts w:asciiTheme="minorHAnsi" w:hAnsiTheme="minorHAnsi" w:cstheme="minorHAnsi"/>
-                <w:sz w:val="24"/>
-                <w:szCs w:val="24"/>
-              </w:rPr>
-              <w:t xml:space="preserve">. Again, you will notice there are no </w:t>
-            </w:r>
-            <w:proofErr w:type="spellStart"/>
-            <w:r>
-              <w:rPr>
-                <w:rFonts w:asciiTheme="minorHAnsi" w:hAnsiTheme="minorHAnsi" w:cstheme="minorHAnsi"/>
-                <w:sz w:val="24"/>
-                <w:szCs w:val="24"/>
-              </w:rPr>
-              <w:t>SampleAssets</w:t>
-            </w:r>
-            <w:proofErr w:type="spellEnd"/>
-            <w:r>
-              <w:rPr>
-                <w:rFonts w:asciiTheme="minorHAnsi" w:hAnsiTheme="minorHAnsi" w:cstheme="minorHAnsi"/>
-                <w:sz w:val="24"/>
-                <w:szCs w:val="24"/>
-              </w:rPr>
-              <w:t xml:space="preserve"> in the registry. Click Create New Asset. Replace the </w:t>
-            </w:r>
-            <w:proofErr w:type="spellStart"/>
-            <w:r>
-              <w:rPr>
-                <w:rFonts w:asciiTheme="minorHAnsi" w:hAnsiTheme="minorHAnsi" w:cstheme="minorHAnsi"/>
-                <w:sz w:val="24"/>
-                <w:szCs w:val="24"/>
-              </w:rPr>
-              <w:t>json</w:t>
-            </w:r>
-            <w:proofErr w:type="spellEnd"/>
-            <w:r>
-              <w:rPr>
-                <w:rFonts w:asciiTheme="minorHAnsi" w:hAnsiTheme="minorHAnsi" w:cstheme="minorHAnsi"/>
-                <w:sz w:val="24"/>
-                <w:szCs w:val="24"/>
-              </w:rPr>
-              <w:t xml:space="preserve"> in the editor with this and click </w:t>
-            </w:r>
-            <w:r>
-              <w:rPr>
-                <w:rFonts w:asciiTheme="minorHAnsi" w:hAnsiTheme="minorHAnsi" w:cstheme="minorHAnsi"/>
-                <w:sz w:val="24"/>
-                <w:szCs w:val="24"/>
-              </w:rPr>
-              <w:t>Create New.</w:t>
-            </w:r>
-          </w:p>
-          <w:p>
-            <w:pPr>
-              <w:pStyle w:val="ListParagraph"/>
-              <w:ind w:left="823"/>
-              <w:rPr>
-                <w:rFonts w:asciiTheme="minorHAnsi" w:hAnsiTheme="minorHAnsi" w:cstheme="minorHAnsi"/>
-                <w:sz w:val="24"/>
-                <w:szCs w:val="24"/>
-              </w:rPr>
-            </w:pPr>
-          </w:p>
-          <w:p>
-            <w:pPr>
-              <w:pStyle w:val="ListParagraph"/>
-              <w:ind w:left="823"/>
-              <w:rPr>
-                <w:rFonts w:ascii="Courier New" w:hAnsi="Courier New" w:cs="Courier New"/>
-                <w:sz w:val="24"/>
-                <w:szCs w:val="24"/>
-              </w:rPr>
-            </w:pPr>
-            <w:r>
-              <w:rPr>
-                <w:rFonts w:ascii="Courier New" w:hAnsi="Courier New" w:cs="Courier New"/>
-                <w:sz w:val="24"/>
-                <w:szCs w:val="24"/>
-              </w:rPr>
-              <w:t>{</w:t>
-            </w:r>
-          </w:p>
-          <w:p>
-            <w:pPr>
-              <w:pStyle w:val="ListParagraph"/>
-              <w:ind w:left="823"/>
-              <w:rPr>
-                <w:rFonts w:ascii="Courier New" w:hAnsi="Courier New" w:cs="Courier New"/>
-                <w:sz w:val="24"/>
-                <w:szCs w:val="24"/>
-              </w:rPr>
-            </w:pPr>
-            <w:r>
-              <w:rPr>
-                <w:rFonts w:ascii="Courier New" w:hAnsi="Courier New" w:cs="Courier New"/>
-                <w:sz w:val="24"/>
-                <w:szCs w:val="24"/>
-              </w:rPr>
-              <w:t xml:space="preserve">  "$class": "</w:t>
-            </w:r>
-            <w:r>
-              <w:rPr>
-                <w:rFonts w:ascii="Courier New" w:hAnsi="Courier New" w:cs="Courier New"/>
-                <w:sz w:val="24"/>
-                <w:szCs w:val="24"/>
-              </w:rPr>
-              <w:t xml:space="preserve"> </w:t>
-            </w:r>
-            <w:proofErr w:type="spellStart"/>
-            <w:r>
-              <w:rPr>
-                <w:rFonts w:ascii="Courier New" w:hAnsi="Courier New" w:cs="Courier New"/>
-                <w:sz w:val="24"/>
-                <w:szCs w:val="24"/>
-              </w:rPr>
-              <w:t>org.</w:t>
-            </w:r>
-            <w:proofErr w:type="gramStart"/>
-            <w:r>
-              <w:rPr>
-                <w:rFonts w:ascii="Courier New" w:hAnsi="Courier New" w:cs="Courier New"/>
-                <w:sz w:val="24"/>
-                <w:szCs w:val="24"/>
-              </w:rPr>
-              <w:t>example.basic</w:t>
-            </w:r>
-            <w:proofErr w:type="gramEnd"/>
-            <w:r>
-              <w:rPr>
-                <w:rFonts w:ascii="Courier New" w:hAnsi="Courier New" w:cs="Courier New"/>
-                <w:sz w:val="24"/>
-                <w:szCs w:val="24"/>
-              </w:rPr>
-              <w:t>.SampleAsset</w:t>
-            </w:r>
-            <w:proofErr w:type="spellEnd"/>
-            <w:r>
-              <w:rPr>
-                <w:rFonts w:ascii="Courier New" w:hAnsi="Courier New" w:cs="Courier New"/>
-                <w:sz w:val="24"/>
-                <w:szCs w:val="24"/>
-              </w:rPr>
-              <w:t>",</w:t>
-            </w:r>
-          </w:p>
-          <w:p>
-            <w:pPr>
-              <w:pStyle w:val="ListParagraph"/>
-              <w:ind w:left="823"/>
-              <w:rPr>
-                <w:rFonts w:ascii="Courier New" w:hAnsi="Courier New" w:cs="Courier New"/>
-                <w:sz w:val="24"/>
-                <w:szCs w:val="24"/>
-              </w:rPr>
-            </w:pPr>
-            <w:r>
-              <w:rPr>
-                <w:rFonts w:ascii="Courier New" w:hAnsi="Courier New" w:cs="Courier New"/>
-                <w:sz w:val="24"/>
-                <w:szCs w:val="24"/>
-              </w:rPr>
-              <w:t xml:space="preserve">  "</w:t>
-            </w:r>
-            <w:proofErr w:type="spellStart"/>
-            <w:r>
-              <w:rPr>
-                <w:rFonts w:ascii="Courier New" w:hAnsi="Courier New" w:cs="Courier New"/>
-                <w:sz w:val="24"/>
-                <w:szCs w:val="24"/>
-              </w:rPr>
-              <w:t>assetId</w:t>
-            </w:r>
-            <w:proofErr w:type="spellEnd"/>
-            <w:r>
-              <w:rPr>
-                <w:rFonts w:ascii="Courier New" w:hAnsi="Courier New" w:cs="Courier New"/>
-                <w:sz w:val="24"/>
-                <w:szCs w:val="24"/>
-              </w:rPr>
-              <w:t>": "ASSET_001",</w:t>
-            </w:r>
-          </w:p>
-          <w:p>
-            <w:pPr>
-              <w:pStyle w:val="ListParagraph"/>
-              <w:ind w:left="823"/>
-              <w:rPr>
-                <w:rFonts w:ascii="Courier New" w:hAnsi="Courier New" w:cs="Courier New"/>
-                <w:sz w:val="24"/>
-                <w:szCs w:val="24"/>
-              </w:rPr>
-            </w:pPr>
-            <w:r>
-              <w:rPr>
-                <w:rFonts w:ascii="Courier New" w:hAnsi="Courier New" w:cs="Courier New"/>
-                <w:sz w:val="24"/>
-                <w:szCs w:val="24"/>
-              </w:rPr>
-              <w:t xml:space="preserve">  "owner": "PARTICPANT_001",</w:t>
-            </w:r>
-          </w:p>
-          <w:p>
-            <w:pPr>
-              <w:pStyle w:val="ListParagraph"/>
-              <w:ind w:left="823"/>
-              <w:rPr>
-                <w:rFonts w:ascii="Courier New" w:hAnsi="Courier New" w:cs="Courier New"/>
-                <w:sz w:val="24"/>
-                <w:szCs w:val="24"/>
-              </w:rPr>
-            </w:pPr>
-            <w:r>
-              <w:rPr>
-                <w:rFonts w:ascii="Courier New" w:hAnsi="Courier New" w:cs="Courier New"/>
-                <w:sz w:val="24"/>
-                <w:szCs w:val="24"/>
-              </w:rPr>
-              <w:t xml:space="preserve">  "value": "1234"</w:t>
-            </w:r>
-          </w:p>
-          <w:p>
-            <w:pPr>
-              <w:pStyle w:val="ListParagraph"/>
-              <w:ind w:left="823"/>
-              <w:rPr>
-                <w:rFonts w:ascii="Courier New" w:hAnsi="Courier New" w:cs="Courier New"/>
-                <w:sz w:val="24"/>
-                <w:szCs w:val="24"/>
-              </w:rPr>
-            </w:pPr>
-            <w:r>
-              <w:rPr>
-                <w:rFonts w:ascii="Courier New" w:hAnsi="Courier New" w:cs="Courier New"/>
-                <w:sz w:val="24"/>
-                <w:szCs w:val="24"/>
-              </w:rPr>
-              <w:t>}</w:t>
-            </w:r>
-          </w:p>
-          <w:p>
-            <w:pPr>
-              <w:pStyle w:val="ListParagraph"/>
-              <w:ind w:left="823"/>
-              <w:rPr>
-                <w:rFonts w:asciiTheme="minorHAnsi" w:hAnsiTheme="minorHAnsi" w:cstheme="minorHAnsi"/>
-                <w:sz w:val="24"/>
-                <w:szCs w:val="24"/>
-              </w:rPr>
-            </w:pPr>
-          </w:p>
-          <w:p>
-            <w:pPr>
-              <w:pStyle w:val="ListParagraph"/>
-              <w:ind w:left="823"/>
-              <w:rPr>
-                <w:rFonts w:asciiTheme="minorHAnsi" w:hAnsiTheme="minorHAnsi" w:cstheme="minorHAnsi"/>
-                <w:sz w:val="24"/>
-                <w:szCs w:val="24"/>
-              </w:rPr>
-            </w:pPr>
-            <w:r>
-              <w:rPr>
-                <w:rFonts w:asciiTheme="minorHAnsi" w:hAnsiTheme="minorHAnsi" w:cstheme="minorHAnsi"/>
-                <w:sz w:val="24"/>
-                <w:szCs w:val="24"/>
-              </w:rPr>
-              <w:t xml:space="preserve">Now, if you click on All Transactions, you’ll see all of the transactions since you deployed this Network, including adding the Administrator as a Participant, issuing the Administrator Identity and starting the Network. Plus, you will see your two transactions of adding your </w:t>
-            </w:r>
-            <w:proofErr w:type="spellStart"/>
-            <w:r>
-              <w:rPr>
-                <w:rFonts w:asciiTheme="minorHAnsi" w:hAnsiTheme="minorHAnsi" w:cstheme="minorHAnsi"/>
-                <w:sz w:val="24"/>
-                <w:szCs w:val="24"/>
-              </w:rPr>
-              <w:t>SampleParticipant</w:t>
-            </w:r>
-            <w:proofErr w:type="spellEnd"/>
-            <w:r>
-              <w:rPr>
-                <w:rFonts w:asciiTheme="minorHAnsi" w:hAnsiTheme="minorHAnsi" w:cstheme="minorHAnsi"/>
-                <w:sz w:val="24"/>
-                <w:szCs w:val="24"/>
-              </w:rPr>
-              <w:t xml:space="preserve"> and </w:t>
-            </w:r>
-            <w:proofErr w:type="spellStart"/>
-            <w:r>
-              <w:rPr>
-                <w:rFonts w:asciiTheme="minorHAnsi" w:hAnsiTheme="minorHAnsi" w:cstheme="minorHAnsi"/>
-                <w:sz w:val="24"/>
-                <w:szCs w:val="24"/>
-              </w:rPr>
-              <w:t>SampleAsset</w:t>
-            </w:r>
-            <w:proofErr w:type="spellEnd"/>
-            <w:r>
-              <w:rPr>
-                <w:rFonts w:asciiTheme="minorHAnsi" w:hAnsiTheme="minorHAnsi" w:cstheme="minorHAnsi"/>
-                <w:sz w:val="24"/>
-                <w:szCs w:val="24"/>
-              </w:rPr>
-              <w:t>.</w:t>
-            </w:r>
-          </w:p>
-          <w:p>
-            <w:pPr>
-              <w:pStyle w:val="ListParagraph"/>
-              <w:ind w:left="823"/>
-              <w:rPr>
-                <w:rFonts w:asciiTheme="minorHAnsi" w:hAnsiTheme="minorHAnsi" w:cstheme="minorHAnsi"/>
-                <w:sz w:val="24"/>
-                <w:szCs w:val="24"/>
-              </w:rPr>
-            </w:pPr>
-          </w:p>
-          <w:p>
-            <w:pPr>
-              <w:pStyle w:val="ListParagraph"/>
-              <w:ind w:left="823"/>
-              <w:rPr>
-                <w:rFonts w:asciiTheme="minorHAnsi" w:hAnsiTheme="minorHAnsi" w:cstheme="minorHAnsi"/>
-                <w:sz w:val="24"/>
-                <w:szCs w:val="24"/>
-              </w:rPr>
-            </w:pPr>
-            <w:r>
-              <w:rPr>
-                <w:rFonts w:asciiTheme="minorHAnsi" w:hAnsiTheme="minorHAnsi" w:cstheme="minorHAnsi"/>
-                <w:sz w:val="24"/>
-                <w:szCs w:val="24"/>
-              </w:rPr>
-              <w:t xml:space="preserve">Let’s create a transaction. Click Submit Transaction. In the editor, you will see a drop down of Transaction Type. In this Business Network, remember, there is only one type of Transaction, </w:t>
-            </w:r>
-            <w:proofErr w:type="spellStart"/>
-            <w:r>
-              <w:rPr>
-                <w:rFonts w:asciiTheme="minorHAnsi" w:hAnsiTheme="minorHAnsi" w:cstheme="minorHAnsi"/>
-                <w:sz w:val="24"/>
-                <w:szCs w:val="24"/>
-              </w:rPr>
-              <w:t>SampleTransaction</w:t>
-            </w:r>
-            <w:proofErr w:type="spellEnd"/>
-            <w:r>
-              <w:rPr>
-                <w:rFonts w:asciiTheme="minorHAnsi" w:hAnsiTheme="minorHAnsi" w:cstheme="minorHAnsi"/>
-                <w:sz w:val="24"/>
-                <w:szCs w:val="24"/>
-              </w:rPr>
-              <w:t xml:space="preserve">. You see the structure of the Transaction which takes a value of the </w:t>
-            </w:r>
-            <w:proofErr w:type="spellStart"/>
-            <w:r>
-              <w:rPr>
-                <w:rFonts w:asciiTheme="minorHAnsi" w:hAnsiTheme="minorHAnsi" w:cstheme="minorHAnsi"/>
-                <w:sz w:val="24"/>
-                <w:szCs w:val="24"/>
-              </w:rPr>
-              <w:t>SampleAsset</w:t>
-            </w:r>
-            <w:proofErr w:type="spellEnd"/>
-            <w:r>
-              <w:rPr>
-                <w:rFonts w:asciiTheme="minorHAnsi" w:hAnsiTheme="minorHAnsi" w:cstheme="minorHAnsi"/>
-                <w:sz w:val="24"/>
-                <w:szCs w:val="24"/>
-              </w:rPr>
-              <w:t xml:space="preserve"> you want to update and a new Value that will update the value of the </w:t>
-            </w:r>
-            <w:proofErr w:type="spellStart"/>
-            <w:r>
-              <w:rPr>
-                <w:rFonts w:asciiTheme="minorHAnsi" w:hAnsiTheme="minorHAnsi" w:cstheme="minorHAnsi"/>
-                <w:sz w:val="24"/>
-                <w:szCs w:val="24"/>
-              </w:rPr>
-              <w:t>SampleAsset</w:t>
-            </w:r>
-            <w:proofErr w:type="spellEnd"/>
-            <w:r>
-              <w:rPr>
-                <w:rFonts w:asciiTheme="minorHAnsi" w:hAnsiTheme="minorHAnsi" w:cstheme="minorHAnsi"/>
-                <w:sz w:val="24"/>
-                <w:szCs w:val="24"/>
-              </w:rPr>
-              <w:t xml:space="preserve">. Replace the </w:t>
-            </w:r>
-            <w:proofErr w:type="spellStart"/>
-            <w:r>
-              <w:rPr>
-                <w:rFonts w:asciiTheme="minorHAnsi" w:hAnsiTheme="minorHAnsi" w:cstheme="minorHAnsi"/>
-                <w:sz w:val="24"/>
-                <w:szCs w:val="24"/>
-              </w:rPr>
-              <w:t>json</w:t>
-            </w:r>
-            <w:proofErr w:type="spellEnd"/>
-            <w:r>
-              <w:rPr>
-                <w:rFonts w:asciiTheme="minorHAnsi" w:hAnsiTheme="minorHAnsi" w:cstheme="minorHAnsi"/>
-                <w:sz w:val="24"/>
-                <w:szCs w:val="24"/>
-              </w:rPr>
-              <w:t xml:space="preserve"> in the editor with this and click submit.</w:t>
-            </w:r>
-          </w:p>
-          <w:p>
-            <w:pPr>
-              <w:pStyle w:val="ListParagraph"/>
-              <w:ind w:left="823"/>
-              <w:rPr>
-                <w:rFonts w:asciiTheme="minorHAnsi" w:hAnsiTheme="minorHAnsi" w:cstheme="minorHAnsi"/>
-                <w:sz w:val="24"/>
-                <w:szCs w:val="24"/>
-              </w:rPr>
-            </w:pPr>
-          </w:p>
-          <w:p>
-            <w:pPr>
-              <w:pStyle w:val="ListParagraph"/>
-              <w:ind w:left="823"/>
-              <w:rPr>
-                <w:rFonts w:ascii="Courier New" w:hAnsi="Courier New" w:cs="Courier New"/>
-                <w:sz w:val="24"/>
-                <w:szCs w:val="24"/>
-              </w:rPr>
-            </w:pPr>
-            <w:r>
-              <w:rPr>
-                <w:rFonts w:ascii="Courier New" w:hAnsi="Courier New" w:cs="Courier New"/>
-                <w:sz w:val="24"/>
-                <w:szCs w:val="24"/>
-              </w:rPr>
-              <w:t>{</w:t>
-            </w:r>
-          </w:p>
-          <w:p>
-            <w:pPr>
-              <w:pStyle w:val="ListParagraph"/>
-              <w:ind w:left="823"/>
-              <w:rPr>
-                <w:rFonts w:ascii="Courier New" w:hAnsi="Courier New" w:cs="Courier New"/>
-                <w:sz w:val="24"/>
-                <w:szCs w:val="24"/>
-              </w:rPr>
-            </w:pPr>
-            <w:r>
-              <w:rPr>
-                <w:rFonts w:ascii="Courier New" w:hAnsi="Courier New" w:cs="Courier New"/>
-                <w:sz w:val="24"/>
-                <w:szCs w:val="24"/>
-              </w:rPr>
-              <w:t xml:space="preserve">  "$class": "</w:t>
-            </w:r>
-            <w:proofErr w:type="spellStart"/>
-            <w:r>
-              <w:rPr>
-                <w:rFonts w:ascii="Courier New" w:hAnsi="Courier New" w:cs="Courier New"/>
-                <w:sz w:val="24"/>
-                <w:szCs w:val="24"/>
-              </w:rPr>
-              <w:t>org.</w:t>
-            </w:r>
-            <w:proofErr w:type="gramStart"/>
-            <w:r>
-              <w:rPr>
-                <w:rFonts w:ascii="Courier New" w:hAnsi="Courier New" w:cs="Courier New"/>
-                <w:sz w:val="24"/>
-                <w:szCs w:val="24"/>
-              </w:rPr>
-              <w:t>example.basic</w:t>
-            </w:r>
-            <w:proofErr w:type="gramEnd"/>
-            <w:r>
-              <w:rPr>
-                <w:rFonts w:ascii="Courier New" w:hAnsi="Courier New" w:cs="Courier New"/>
-                <w:sz w:val="24"/>
-                <w:szCs w:val="24"/>
-              </w:rPr>
-              <w:t>.SampleTransaction</w:t>
-            </w:r>
-            <w:proofErr w:type="spellEnd"/>
-            <w:r>
-              <w:rPr>
-                <w:rFonts w:ascii="Courier New" w:hAnsi="Courier New" w:cs="Courier New"/>
-                <w:sz w:val="24"/>
-                <w:szCs w:val="24"/>
-              </w:rPr>
-              <w:t>",</w:t>
-            </w:r>
-          </w:p>
-          <w:p>
-            <w:pPr>
-              <w:pStyle w:val="ListParagraph"/>
-              <w:ind w:left="823"/>
-              <w:rPr>
-                <w:rFonts w:ascii="Courier New" w:hAnsi="Courier New" w:cs="Courier New"/>
-                <w:sz w:val="24"/>
-                <w:szCs w:val="24"/>
-              </w:rPr>
-            </w:pPr>
-            <w:r>
-              <w:rPr>
-                <w:rFonts w:ascii="Courier New" w:hAnsi="Courier New" w:cs="Courier New"/>
-                <w:sz w:val="24"/>
-                <w:szCs w:val="24"/>
-              </w:rPr>
-              <w:t xml:space="preserve">  "asset": "ASSET_001",</w:t>
-            </w:r>
-          </w:p>
-          <w:p>
-            <w:pPr>
-              <w:pStyle w:val="ListParagraph"/>
-              <w:ind w:left="823"/>
-              <w:rPr>
-                <w:rFonts w:ascii="Courier New" w:hAnsi="Courier New" w:cs="Courier New"/>
-                <w:sz w:val="24"/>
-                <w:szCs w:val="24"/>
-              </w:rPr>
-            </w:pPr>
-            <w:r>
-              <w:rPr>
-                <w:rFonts w:ascii="Courier New" w:hAnsi="Courier New" w:cs="Courier New"/>
-                <w:sz w:val="24"/>
-                <w:szCs w:val="24"/>
-              </w:rPr>
-              <w:t xml:space="preserve">  "</w:t>
-            </w:r>
-            <w:proofErr w:type="spellStart"/>
-            <w:r>
-              <w:rPr>
-                <w:rFonts w:ascii="Courier New" w:hAnsi="Courier New" w:cs="Courier New"/>
-                <w:sz w:val="24"/>
-                <w:szCs w:val="24"/>
-              </w:rPr>
-              <w:t>newValue</w:t>
-            </w:r>
-            <w:proofErr w:type="spellEnd"/>
-            <w:r>
-              <w:rPr>
-                <w:rFonts w:ascii="Courier New" w:hAnsi="Courier New" w:cs="Courier New"/>
-                <w:sz w:val="24"/>
-                <w:szCs w:val="24"/>
-              </w:rPr>
               <w:t>": "5678"</w:t>
             </w:r>
-            <w:bookmarkStart w:id="5" w:name="_GoBack"/>
-            <w:bookmarkEnd w:id="5"/>
           </w:p>
           <w:p>
             <w:pPr>
@@ -8665,7 +8689,6 @@
                 <w:sz w:val="24"/>
                 <w:szCs w:val="24"/>
               </w:rPr>
-              <w:lastRenderedPageBreak/>
               <w:drawing>
                 <wp:inline distT="0" distB="0" distL="0" distR="0" wp14:anchorId="054D13AF" wp14:editId="65AC628F">
                   <wp:extent cx="4879524" cy="3358843"/>
@@ -8745,7 +8768,16 @@
                 <w:sz w:val="24"/>
                 <w:szCs w:val="24"/>
               </w:rPr>
-              <w:t xml:space="preserve"> that was updated, the unique identifier of the event and a timestamp the event was created. Also, you will see the old and new values. Remember, these were defined in the script file we viewed earlier.</w:t>
+              <w:t xml:space="preserve"> that was updated, the unique identifier of the event and a timestamp the event was created. Also, you will </w:t>
+            </w:r>
+            <w:r>
+              <w:rPr>
+                <w:rFonts w:asciiTheme="minorHAnsi" w:hAnsiTheme="minorHAnsi" w:cstheme="minorHAnsi"/>
+                <w:sz w:val="24"/>
+                <w:szCs w:val="24"/>
+              </w:rPr>
+              <w:lastRenderedPageBreak/>
+              <w:t>see the old and new values. Remember, these were defined in the script file we viewed earlier.</w:t>
             </w:r>
           </w:p>
           <w:p>
@@ -8998,16 +9030,7 @@
                 <w:sz w:val="24"/>
                 <w:szCs w:val="24"/>
               </w:rPr>
-              <w:t xml:space="preserve">). All resources created are implicitly part of this namespace. In addition to your network </w:t>
-            </w:r>
-            <w:r>
-              <w:rPr>
-                <w:rFonts w:asciiTheme="minorHAnsi" w:hAnsiTheme="minorHAnsi" w:cstheme="minorHAnsi"/>
-                <w:sz w:val="24"/>
-                <w:szCs w:val="24"/>
-              </w:rPr>
-              <w:lastRenderedPageBreak/>
-              <w:t>namespace, there is a system namespace which contains the base classes for assets, events, participants, and transactions.</w:t>
+              <w:t>). All resources created are implicitly part of this namespace. In addition to your network namespace, there is a system namespace which contains the base classes for assets, events, participants, and transactions.</w:t>
             </w:r>
           </w:p>
           <w:p>
@@ -9245,7 +9268,16 @@
                 <w:sz w:val="24"/>
                 <w:szCs w:val="24"/>
               </w:rPr>
-              <w:t>You will see below there are also Concepts and Enumerated data types which could be considered custom data types, but they’re just groupings of the above core data types into logical representations of the data (for example Address which would include Address 1 and 2, City, State and Zip)</w:t>
+              <w:t xml:space="preserve">You will see below there are also Concepts and Enumerated data types which could be considered custom data types, but they’re just groupings of the above core data types into logical representations of the data (for example Address which would include Address 1 and </w:t>
+            </w:r>
+            <w:r>
+              <w:rPr>
+                <w:rFonts w:asciiTheme="minorHAnsi" w:hAnsiTheme="minorHAnsi" w:cstheme="minorHAnsi"/>
+                <w:sz w:val="24"/>
+                <w:szCs w:val="24"/>
+              </w:rPr>
+              <w:lastRenderedPageBreak/>
+              <w:t>2, City, State and Zip)</w:t>
             </w:r>
           </w:p>
           <w:p>
@@ -9477,7 +9509,6 @@
                 <w:sz w:val="24"/>
                 <w:szCs w:val="24"/>
               </w:rPr>
-              <w:lastRenderedPageBreak/>
               <w:t xml:space="preserve">These requirements would be established as part of the </w:t>
             </w:r>
             <w:proofErr w:type="spellStart"/>
@@ -9676,7 +9707,16 @@
                 <w:sz w:val="24"/>
                 <w:szCs w:val="24"/>
               </w:rPr>
-              <w:t xml:space="preserve">Abstracts define a base class of a type of Asset, Participant, Transaction or Event. Other types can then extend that. So, I might have an Abstract Participant called Person that has first and last name and then I can have a Buyer that extends Person and a Seller that extends it as well. Each adding their </w:t>
+              <w:t xml:space="preserve">Abstracts define a base class of a type of Asset, Participant, Transaction or Event. Other types can then extend that. So, I might have an Abstract Participant called Person that has first and last name and then I can have a Buyer that extends Person and a Seller that extends it as well. Each adding </w:t>
+            </w:r>
+            <w:r>
+              <w:rPr>
+                <w:rFonts w:asciiTheme="minorHAnsi" w:hAnsiTheme="minorHAnsi" w:cstheme="minorHAnsi"/>
+                <w:sz w:val="24"/>
+                <w:szCs w:val="24"/>
+              </w:rPr>
+              <w:lastRenderedPageBreak/>
+              <w:t xml:space="preserve">their </w:t>
             </w:r>
             <w:r>
               <w:rPr>
@@ -10083,7 +10123,6 @@
                 <w:sz w:val="24"/>
                 <w:szCs w:val="24"/>
               </w:rPr>
-              <w:lastRenderedPageBreak/>
               <w:t>enum</w:t>
             </w:r>
             <w:proofErr w:type="spellEnd"/>
@@ -10775,7 +10814,6 @@
                 <w:sz w:val="24"/>
                 <w:szCs w:val="24"/>
               </w:rPr>
-              <w:lastRenderedPageBreak/>
               <w:t>This will take you back to the main Composer page.</w:t>
             </w:r>
           </w:p>
@@ -21382,7 +21420,7 @@
             </wp:anchor>
           </w:drawing>
         </mc:Choice>
-        <mc:Fallback xmlns:mv="urn:schemas-microsoft-com:mac:vml" xmlns:mo="http://schemas.microsoft.com/office/mac/office/2008/main">
+        <mc:Fallback xmlns:mo="http://schemas.microsoft.com/office/mac/office/2008/main" xmlns:mv="urn:schemas-microsoft-com:mac:vml">
           <w:pict>
             <v:rect w14:anchorId="05A4B9BD" id="Rectangle 1244" o:spid="_x0000_s1026" style="position:absolute;margin-left:-4.75pt;margin-top:23.8pt;width:708.3pt;height:83.6pt;z-index:-251657216;visibility:visible;mso-wrap-style:square;mso-width-percent:0;mso-height-percent:0;mso-wrap-distance-left:9pt;mso-wrap-distance-top:0;mso-wrap-distance-right:9pt;mso-wrap-distance-bottom:0;mso-position-horizontal:absolute;mso-position-horizontal-relative:page;mso-position-vertical:absolute;mso-position-vertical-relative:text;mso-width-percent:0;mso-height-percent:0;mso-width-relative:margin;mso-height-relative:margin;v-text-anchor:top" o:gfxdata="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" fillcolor="#274960" stroked="f">
               <w10:wrap anchorx="page"/>
@@ -24049,7 +24087,6 @@
   <w:style w:type="character" w:default="1" w:styleId="DefaultParagraphFont">
     <w:name w:val="Default Paragraph Font"/>
     <w:uiPriority w:val="1"/>
-    <w:semiHidden/>
     <w:unhideWhenUsed/>
   </w:style>
   <w:style w:type="table" w:default="1" w:styleId="TableNormal">
@@ -24447,6 +24484,18 @@
     <w:semiHidden/>
     <w:unhideWhenUsed/>
     <w:rsid w:val="00C929AC"/>
+  </w:style>
+  <w:style w:type="character" w:styleId="FollowedHyperlink">
+    <w:name w:val="FollowedHyperlink"/>
+    <w:basedOn w:val="DefaultParagraphFont"/>
+    <w:uiPriority w:val="99"/>
+    <w:semiHidden/>
+    <w:unhideWhenUsed/>
+    <w:rsid w:val="002A6240"/>
+    <w:rPr>
+      <w:color w:val="954F72" w:themeColor="followedHyperlink"/>
+      <w:u w:val="single"/>
+    </w:rPr>
   </w:style>
 </w:styles>
 </file>
@@ -33853,7 +33902,7 @@
 </file>
 
 <file path=customXml/itemProps1.xml><?xml version="1.0" encoding="utf-8"?>
-<ds:datastoreItem xmlns:ds="http://schemas.openxmlformats.org/officeDocument/2006/customXml" ds:itemID="{AB491EB9-8848-3B48-A12F-963DAA707885}">
+<ds:datastoreItem xmlns:ds="http://schemas.openxmlformats.org/officeDocument/2006/customXml" ds:itemID="{0C49FEA8-1934-444A-A196-9767E2EACC62}">
   <ds:schemaRefs>
     <ds:schemaRef ds:uri="http://schemas.openxmlformats.org/officeDocument/2006/bibliography"/>
   </ds:schemaRefs>

</xml_diff>